<commit_message>
📝 Update documentation document
</commit_message>
<xml_diff>
--- a/docs/GL/Specification document.docx
+++ b/docs/GL/Specification document.docx
@@ -1499,6 +1499,7 @@
         </w:rPr>
         <w:t xml:space="preserve">Project name: </w:t>
       </w:r>
+      <w:proofErr w:type="spellStart"/>
       <w:r>
         <w:rPr>
           <w:rFonts w:ascii="Calibri" w:eastAsia="Calibri" w:hAnsi="Calibri" w:cs="Calibri"/>
@@ -1508,8 +1509,10 @@
         </w:rPr>
         <w:t>FlexSanté</w:t>
       </w:r>
-    </w:p>
-    <w:p>
+      <w:proofErr w:type="spellEnd"/>
+    </w:p>
+    <w:p>
+      <w:proofErr w:type="spellStart"/>
       <w:r>
         <w:rPr>
           <w:rFonts w:ascii="Calibri" w:eastAsia="Calibri" w:hAnsi="Calibri" w:cs="Calibri"/>
@@ -1519,7 +1522,19 @@
           <w:szCs w:val="24"/>
           <w:lang w:val="en-GB"/>
         </w:rPr>
-        <w:t>Github link:</w:t>
+        <w:t>Github</w:t>
+      </w:r>
+      <w:proofErr w:type="spellEnd"/>
+      <w:r>
+        <w:rPr>
+          <w:rFonts w:ascii="Calibri" w:eastAsia="Calibri" w:hAnsi="Calibri" w:cs="Calibri"/>
+          <w:b/>
+          <w:bCs/>
+          <w:sz w:val="24"/>
+          <w:szCs w:val="24"/>
+          <w:lang w:val="en-GB"/>
+        </w:rPr>
+        <w:t xml:space="preserve"> link:</w:t>
       </w:r>
       <w:r>
         <w:rPr>
@@ -1552,6 +1567,7 @@
           <w:lang w:val="en-GB"/>
         </w:rPr>
       </w:pPr>
+      <w:proofErr w:type="spellStart"/>
       <w:r>
         <w:rPr>
           <w:rFonts w:ascii="Calibri" w:eastAsia="Calibri" w:hAnsi="Calibri" w:cs="Calibri"/>
@@ -1561,7 +1577,19 @@
           <w:szCs w:val="24"/>
           <w:lang w:val="en-GB"/>
         </w:rPr>
-        <w:t xml:space="preserve">GenMyModel: </w:t>
+        <w:t>GenMyModel</w:t>
+      </w:r>
+      <w:proofErr w:type="spellEnd"/>
+      <w:r>
+        <w:rPr>
+          <w:rFonts w:ascii="Calibri" w:eastAsia="Calibri" w:hAnsi="Calibri" w:cs="Calibri"/>
+          <w:b/>
+          <w:bCs/>
+          <w:sz w:val="24"/>
+          <w:szCs w:val="24"/>
+          <w:lang w:val="en-GB"/>
+        </w:rPr>
+        <w:t xml:space="preserve">: </w:t>
       </w:r>
       <w:hyperlink r:id="rId6">
         <w:r>
@@ -1610,13 +1638,22 @@
           <w:lang w:val="en-GB"/>
         </w:rPr>
       </w:pPr>
+      <w:proofErr w:type="spellStart"/>
       <w:r>
         <w:rPr>
           <w:rFonts w:ascii="Calibri" w:eastAsia="Calibri" w:hAnsi="Calibri" w:cs="Calibri"/>
           <w:lang w:val="en-GB"/>
         </w:rPr>
         <w:lastRenderedPageBreak/>
-        <w:t>Lafaire Dylan</w:t>
+        <w:t>Lafaire</w:t>
+      </w:r>
+      <w:proofErr w:type="spellEnd"/>
+      <w:r>
+        <w:rPr>
+          <w:rFonts w:ascii="Calibri" w:eastAsia="Calibri" w:hAnsi="Calibri" w:cs="Calibri"/>
+          <w:lang w:val="en-GB"/>
+        </w:rPr>
+        <w:t xml:space="preserve"> Dylan</w:t>
       </w:r>
     </w:p>
     <w:p>
@@ -1636,8 +1673,17 @@
           <w:rFonts w:ascii="Calibri" w:eastAsia="Calibri" w:hAnsi="Calibri" w:cs="Calibri"/>
           <w:lang w:val="en-GB"/>
         </w:rPr>
-        <w:t>Terzi Matis</w:t>
-      </w:r>
+        <w:t xml:space="preserve">Terzi </w:t>
+      </w:r>
+      <w:proofErr w:type="spellStart"/>
+      <w:r>
+        <w:rPr>
+          <w:rFonts w:ascii="Calibri" w:eastAsia="Calibri" w:hAnsi="Calibri" w:cs="Calibri"/>
+          <w:lang w:val="en-GB"/>
+        </w:rPr>
+        <w:t>Matis</w:t>
+      </w:r>
+      <w:proofErr w:type="spellEnd"/>
     </w:p>
     <w:p>
       <w:pPr>
@@ -1746,7 +1792,15 @@
     </w:p>
     <w:p>
       <w:r>
-        <w:t>The diagram above shows two actors on the left side. The user who is the primary user and the patient. It is important to note that there are 3 other types of actors that will be detailed in the 'Examine Health Data' use case. These actors are the doctor, the nurse and the family.</w:t>
+        <w:t xml:space="preserve">The diagram above shows two actors on the left side. The user who is the primary user and the patient. It is important to note that there are 3 other types of actors that will be detailed in the 'Examine Health Data' use case. These actors are the doctor, the </w:t>
+      </w:r>
+      <w:proofErr w:type="gramStart"/>
+      <w:r>
+        <w:t>nurse</w:t>
+      </w:r>
+      <w:proofErr w:type="gramEnd"/>
+      <w:r>
+        <w:t xml:space="preserve"> and the family.</w:t>
       </w:r>
     </w:p>
     <w:p>
@@ -1762,7 +1816,15 @@
     <w:p/>
     <w:p>
       <w:r>
-        <w:t xml:space="preserve">The following section contains the project specifications. This part is divided into 2 parts, the functionalities </w:t>
+        <w:t xml:space="preserve">The following section contains the project specifications. This part is divided into 2 parts, the </w:t>
+      </w:r>
+      <w:proofErr w:type="gramStart"/>
+      <w:r>
+        <w:t>functionalities</w:t>
+      </w:r>
+      <w:proofErr w:type="gramEnd"/>
+      <w:r>
+        <w:t xml:space="preserve"> </w:t>
       </w:r>
       <w:r>
         <w:t>and the</w:t>
@@ -2324,7 +2386,23 @@
                 <w:rFonts w:ascii="Calibri" w:eastAsia="Calibri" w:hAnsi="Calibri" w:cs="Calibri"/>
                 <w:lang w:val="en-GB"/>
               </w:rPr>
-              <w:t>The system shows a toaster with an error message to inform the user that this email his already taken.</w:t>
+              <w:t xml:space="preserve">The system shows a toaster with an error message to inform the user that this </w:t>
+            </w:r>
+            <w:proofErr w:type="gramStart"/>
+            <w:r>
+              <w:rPr>
+                <w:rFonts w:ascii="Calibri" w:eastAsia="Calibri" w:hAnsi="Calibri" w:cs="Calibri"/>
+                <w:lang w:val="en-GB"/>
+              </w:rPr>
+              <w:t>email</w:t>
+            </w:r>
+            <w:proofErr w:type="gramEnd"/>
+            <w:r>
+              <w:rPr>
+                <w:rFonts w:ascii="Calibri" w:eastAsia="Calibri" w:hAnsi="Calibri" w:cs="Calibri"/>
+                <w:lang w:val="en-GB"/>
+              </w:rPr>
+              <w:t xml:space="preserve"> his already taken.</w:t>
             </w:r>
           </w:p>
           <w:p>
@@ -3126,7 +3204,15 @@
               <w:spacing w:after="0" w:line="240" w:lineRule="auto"/>
             </w:pPr>
             <w:r>
-              <w:t>Use Case : Handle Health Data</w:t>
+              <w:t xml:space="preserve">Use </w:t>
+            </w:r>
+            <w:proofErr w:type="gramStart"/>
+            <w:r>
+              <w:t>Case :</w:t>
+            </w:r>
+            <w:proofErr w:type="gramEnd"/>
+            <w:r>
+              <w:t xml:space="preserve"> Handle Health Data</w:t>
             </w:r>
           </w:p>
         </w:tc>
@@ -3188,7 +3274,15 @@
               <w:spacing w:after="0" w:line="240" w:lineRule="auto"/>
             </w:pPr>
             <w:r>
-              <w:t>Principal Actor : User</w:t>
+              <w:t xml:space="preserve">Principal </w:t>
+            </w:r>
+            <w:proofErr w:type="gramStart"/>
+            <w:r>
+              <w:t>Actor :</w:t>
+            </w:r>
+            <w:proofErr w:type="gramEnd"/>
+            <w:r>
+              <w:t xml:space="preserve"> User</w:t>
             </w:r>
           </w:p>
         </w:tc>
@@ -3218,8 +3312,13 @@
             <w:pPr>
               <w:spacing w:after="0" w:line="240" w:lineRule="auto"/>
             </w:pPr>
-            <w:r>
-              <w:t>Prerequisite : A valid User is connected to the platform</w:t>
+            <w:proofErr w:type="gramStart"/>
+            <w:r>
+              <w:t>Prerequisite :</w:t>
+            </w:r>
+            <w:proofErr w:type="gramEnd"/>
+            <w:r>
+              <w:t xml:space="preserve"> A valid User is connected to the platform</w:t>
             </w:r>
           </w:p>
         </w:tc>
@@ -3387,7 +3486,15 @@
               <w:spacing w:after="0" w:line="240" w:lineRule="auto"/>
             </w:pPr>
             <w:r>
-              <w:t xml:space="preserve">The user loses his connexion before going to the tab. </w:t>
+              <w:t xml:space="preserve">The user loses his </w:t>
+            </w:r>
+            <w:proofErr w:type="spellStart"/>
+            <w:r>
+              <w:t>connexion</w:t>
+            </w:r>
+            <w:proofErr w:type="spellEnd"/>
+            <w:r>
+              <w:t xml:space="preserve"> before going to the tab. </w:t>
             </w:r>
           </w:p>
           <w:p>
@@ -3465,7 +3572,23 @@
               <w:spacing w:after="0" w:line="240" w:lineRule="auto"/>
             </w:pPr>
             <w:r>
-              <w:t>Alternative Flow : Handle Health Data The user loses his connexion before going to the tab.</w:t>
+              <w:t xml:space="preserve">Alternative </w:t>
+            </w:r>
+            <w:proofErr w:type="gramStart"/>
+            <w:r>
+              <w:t>Flow :</w:t>
+            </w:r>
+            <w:proofErr w:type="gramEnd"/>
+            <w:r>
+              <w:t xml:space="preserve"> Handle Health Data The user loses his </w:t>
+            </w:r>
+            <w:proofErr w:type="spellStart"/>
+            <w:r>
+              <w:t>connexion</w:t>
+            </w:r>
+            <w:proofErr w:type="spellEnd"/>
+            <w:r>
+              <w:t xml:space="preserve"> before going to the tab.</w:t>
             </w:r>
           </w:p>
         </w:tc>
@@ -3494,7 +3617,15 @@
             </w:pPr>
             <w:r>
               <w:lastRenderedPageBreak/>
-              <w:t>Description: The user loses his connexion before going into the tab.</w:t>
+              <w:t xml:space="preserve">Description: The user loses his </w:t>
+            </w:r>
+            <w:proofErr w:type="spellStart"/>
+            <w:r>
+              <w:t>connexion</w:t>
+            </w:r>
+            <w:proofErr w:type="spellEnd"/>
+            <w:r>
+              <w:t xml:space="preserve"> before going into the tab.</w:t>
             </w:r>
           </w:p>
         </w:tc>
@@ -3522,7 +3653,15 @@
               <w:spacing w:after="0" w:line="240" w:lineRule="auto"/>
             </w:pPr>
             <w:r>
-              <w:t>Principal Actor : User</w:t>
+              <w:t xml:space="preserve">Principal </w:t>
+            </w:r>
+            <w:proofErr w:type="gramStart"/>
+            <w:r>
+              <w:t>Actor :</w:t>
+            </w:r>
+            <w:proofErr w:type="gramEnd"/>
+            <w:r>
+              <w:t xml:space="preserve"> User</w:t>
             </w:r>
           </w:p>
         </w:tc>
@@ -3550,7 +3689,15 @@
               <w:spacing w:after="0" w:line="240" w:lineRule="auto"/>
             </w:pPr>
             <w:r>
-              <w:t>Prerequisite: A patient has tried to go into the health data tab, but his connexion was lost before going into it.</w:t>
+              <w:t xml:space="preserve">Prerequisite: A patient has tried to go into the health data tab, but his </w:t>
+            </w:r>
+            <w:proofErr w:type="spellStart"/>
+            <w:r>
+              <w:t>connexion</w:t>
+            </w:r>
+            <w:proofErr w:type="spellEnd"/>
+            <w:r>
+              <w:t xml:space="preserve"> was lost before going into it.</w:t>
             </w:r>
           </w:p>
         </w:tc>
@@ -3594,7 +3741,15 @@
               <w:spacing w:after="0" w:line="240" w:lineRule="auto"/>
             </w:pPr>
             <w:r>
-              <w:t>- The system shows a toaster with an error message that says to retry when the connexion is available.</w:t>
+              <w:t xml:space="preserve">- The system shows a toaster with an error message that says to retry when the </w:t>
+            </w:r>
+            <w:proofErr w:type="spellStart"/>
+            <w:r>
+              <w:t>connexion</w:t>
+            </w:r>
+            <w:proofErr w:type="spellEnd"/>
+            <w:r>
+              <w:t xml:space="preserve"> is available.</w:t>
             </w:r>
           </w:p>
           <w:p>
@@ -3602,7 +3757,15 @@
               <w:spacing w:after="0" w:line="240" w:lineRule="auto"/>
             </w:pPr>
             <w:r>
-              <w:t xml:space="preserve"> - The user will have to try going into the page again when the connexion is back.</w:t>
+              <w:t xml:space="preserve"> - The user will have to try going into the page again when the </w:t>
+            </w:r>
+            <w:proofErr w:type="spellStart"/>
+            <w:r>
+              <w:t>connexion</w:t>
+            </w:r>
+            <w:proofErr w:type="spellEnd"/>
+            <w:r>
+              <w:t xml:space="preserve"> is back.</w:t>
             </w:r>
           </w:p>
         </w:tc>
@@ -3681,7 +3844,15 @@
               <w:spacing w:after="0" w:line="240" w:lineRule="auto"/>
             </w:pPr>
             <w:r>
-              <w:t>Alternative Flow : Handle Health Data Due to server-side problem, the health data values cannot be showed</w:t>
+              <w:t xml:space="preserve">Alternative </w:t>
+            </w:r>
+            <w:proofErr w:type="gramStart"/>
+            <w:r>
+              <w:t>Flow :</w:t>
+            </w:r>
+            <w:proofErr w:type="gramEnd"/>
+            <w:r>
+              <w:t xml:space="preserve"> Handle Health Data Due to server-side problem, the health data values cannot be showed</w:t>
             </w:r>
           </w:p>
         </w:tc>
@@ -3737,7 +3908,15 @@
               <w:spacing w:after="0" w:line="240" w:lineRule="auto"/>
             </w:pPr>
             <w:r>
-              <w:t>Principal Actor : Data Reader</w:t>
+              <w:t xml:space="preserve">Principal </w:t>
+            </w:r>
+            <w:proofErr w:type="gramStart"/>
+            <w:r>
+              <w:t>Actor :</w:t>
+            </w:r>
+            <w:proofErr w:type="gramEnd"/>
+            <w:r>
+              <w:t xml:space="preserve"> Data Reader</w:t>
             </w:r>
           </w:p>
         </w:tc>
@@ -3809,7 +3988,15 @@
               <w:spacing w:after="0" w:line="240" w:lineRule="auto"/>
             </w:pPr>
             <w:r>
-              <w:t>- The system shows a toaster with an error message that says to retry when the connexion is available.</w:t>
+              <w:t xml:space="preserve">- The system shows a toaster with an error message that says to retry when the </w:t>
+            </w:r>
+            <w:proofErr w:type="spellStart"/>
+            <w:r>
+              <w:t>connexion</w:t>
+            </w:r>
+            <w:proofErr w:type="spellEnd"/>
+            <w:r>
+              <w:t xml:space="preserve"> is available.</w:t>
             </w:r>
           </w:p>
           <w:p>
@@ -3817,7 +4004,15 @@
               <w:spacing w:after="0" w:line="240" w:lineRule="auto"/>
             </w:pPr>
             <w:r>
-              <w:t xml:space="preserve"> - The user will have to try going into the page, select a patient, and a period to examine to see the data again when the connexion is back.</w:t>
+              <w:t xml:space="preserve"> - The user will have to try going into the page, select a patient, and a period to examine to see the data again when the </w:t>
+            </w:r>
+            <w:proofErr w:type="spellStart"/>
+            <w:r>
+              <w:t>connexion</w:t>
+            </w:r>
+            <w:proofErr w:type="spellEnd"/>
+            <w:r>
+              <w:t xml:space="preserve"> is back.</w:t>
             </w:r>
           </w:p>
         </w:tc>
@@ -3895,7 +4090,15 @@
               <w:spacing w:after="0" w:line="240" w:lineRule="auto"/>
             </w:pPr>
             <w:r>
-              <w:t>Alternative Flow : Handle Health Data The user has no patient linked to him</w:t>
+              <w:t xml:space="preserve">Alternative </w:t>
+            </w:r>
+            <w:proofErr w:type="gramStart"/>
+            <w:r>
+              <w:t>Flow :</w:t>
+            </w:r>
+            <w:proofErr w:type="gramEnd"/>
+            <w:r>
+              <w:t xml:space="preserve"> Handle Health Data The user has no patient linked to him</w:t>
             </w:r>
           </w:p>
         </w:tc>
@@ -3951,7 +4154,15 @@
               <w:spacing w:after="0" w:line="240" w:lineRule="auto"/>
             </w:pPr>
             <w:r>
-              <w:t>Principal Actor : Data Reader</w:t>
+              <w:t xml:space="preserve">Principal </w:t>
+            </w:r>
+            <w:proofErr w:type="gramStart"/>
+            <w:r>
+              <w:t>Actor :</w:t>
+            </w:r>
+            <w:proofErr w:type="gramEnd"/>
+            <w:r>
+              <w:t xml:space="preserve"> Data Reader</w:t>
             </w:r>
           </w:p>
         </w:tc>
@@ -3979,7 +4190,15 @@
               <w:spacing w:after="0" w:line="240" w:lineRule="auto"/>
             </w:pPr>
             <w:r>
-              <w:t>Prerequisite: A patient has tried to go into the health data tab but the user has no patient linked to him</w:t>
+              <w:t xml:space="preserve">Prerequisite: A patient has tried to go into the health data </w:t>
+            </w:r>
+            <w:proofErr w:type="gramStart"/>
+            <w:r>
+              <w:t>tab</w:t>
+            </w:r>
+            <w:proofErr w:type="gramEnd"/>
+            <w:r>
+              <w:t xml:space="preserve"> but the user has no patient linked to him</w:t>
             </w:r>
           </w:p>
         </w:tc>
@@ -4015,7 +4234,15 @@
               <w:spacing w:after="0" w:line="240" w:lineRule="auto"/>
             </w:pPr>
             <w:r>
-              <w:t xml:space="preserve">- The alternative flow begins when the user after going into the health data tab  at step 1. </w:t>
+              <w:t xml:space="preserve">- The alternative flow begins when the user after going into the health data </w:t>
+            </w:r>
+            <w:proofErr w:type="gramStart"/>
+            <w:r>
+              <w:t>tab  at</w:t>
+            </w:r>
+            <w:proofErr w:type="gramEnd"/>
+            <w:r>
+              <w:t xml:space="preserve"> step 1. </w:t>
             </w:r>
           </w:p>
           <w:p>
@@ -4023,7 +4250,15 @@
               <w:spacing w:after="0" w:line="240" w:lineRule="auto"/>
             </w:pPr>
             <w:r>
-              <w:t>- The system shows a toaster with an error message that says the he has no patient linked</w:t>
+              <w:t xml:space="preserve">- The system shows a toaster with an error message that says </w:t>
+            </w:r>
+            <w:proofErr w:type="gramStart"/>
+            <w:r>
+              <w:t>the he</w:t>
+            </w:r>
+            <w:proofErr w:type="gramEnd"/>
+            <w:r>
+              <w:t xml:space="preserve"> has no patient linked</w:t>
             </w:r>
           </w:p>
           <w:p>
@@ -4031,7 +4266,15 @@
               <w:spacing w:after="0" w:line="240" w:lineRule="auto"/>
             </w:pPr>
             <w:r>
-              <w:t xml:space="preserve"> - The user will have add a patient to have access to his health data.</w:t>
+              <w:t xml:space="preserve"> - The user will have </w:t>
+            </w:r>
+            <w:proofErr w:type="gramStart"/>
+            <w:r>
+              <w:t>add</w:t>
+            </w:r>
+            <w:proofErr w:type="gramEnd"/>
+            <w:r>
+              <w:t xml:space="preserve"> a patient to have access to his health data.</w:t>
             </w:r>
           </w:p>
         </w:tc>
@@ -4070,9 +4313,22 @@
     <w:p/>
     <w:p/>
     <w:p>
+      <w:proofErr w:type="spellStart"/>
       <w:r>
         <w:lastRenderedPageBreak/>
-        <w:t>Diagramme d’activité Handle Health Data</w:t>
+        <w:t>Diagramme</w:t>
+      </w:r>
+      <w:proofErr w:type="spellEnd"/>
+      <w:r>
+        <w:t xml:space="preserve"> </w:t>
+      </w:r>
+      <w:proofErr w:type="spellStart"/>
+      <w:r>
+        <w:t>d’activité</w:t>
+      </w:r>
+      <w:proofErr w:type="spellEnd"/>
+      <w:r>
+        <w:t xml:space="preserve"> Handle Health Data</w:t>
       </w:r>
     </w:p>
     <w:p>
@@ -4123,8 +4379,21 @@
     <w:p/>
     <w:p/>
     <w:p>
-      <w:r>
-        <w:t xml:space="preserve">Diagramme de séquence </w:t>
+      <w:proofErr w:type="spellStart"/>
+      <w:r>
+        <w:t>Diagramme</w:t>
+      </w:r>
+      <w:proofErr w:type="spellEnd"/>
+      <w:r>
+        <w:t xml:space="preserve"> de </w:t>
+      </w:r>
+      <w:proofErr w:type="spellStart"/>
+      <w:r>
+        <w:t>séquence</w:t>
+      </w:r>
+      <w:proofErr w:type="spellEnd"/>
+      <w:r>
+        <w:t xml:space="preserve"> </w:t>
       </w:r>
     </w:p>
     <w:p/>
@@ -5812,23 +6081,32 @@
       </w:r>
     </w:p>
     <w:p>
+      <w:proofErr w:type="spellStart"/>
       <w:r>
         <w:rPr>
           <w:b/>
           <w:bCs/>
         </w:rPr>
-        <w:t xml:space="preserve">DataReader: </w:t>
-      </w:r>
-      <w:r>
-        <w:t>A generic type of user that can read patient health information.</w:t>
-      </w:r>
-    </w:p>
-    <w:p>
+        <w:t>DataReader</w:t>
+      </w:r>
+      <w:proofErr w:type="spellEnd"/>
       <w:r>
         <w:rPr>
           <w:b/>
           <w:bCs/>
         </w:rPr>
+        <w:t xml:space="preserve">: </w:t>
+      </w:r>
+      <w:r>
+        <w:t>A generic type of user that can read patient health information.</w:t>
+      </w:r>
+    </w:p>
+    <w:p>
+      <w:r>
+        <w:rPr>
+          <w:b/>
+          <w:bCs/>
+        </w:rPr>
         <w:lastRenderedPageBreak/>
         <w:t>Doctor:</w:t>
       </w:r>
@@ -5858,12 +6136,21 @@
       </w:r>
     </w:p>
     <w:p>
+      <w:proofErr w:type="spellStart"/>
       <w:r>
         <w:rPr>
           <w:b/>
           <w:bCs/>
         </w:rPr>
-        <w:t>FamilyMember:</w:t>
+        <w:t>FamilyMember</w:t>
+      </w:r>
+      <w:proofErr w:type="spellEnd"/>
+      <w:r>
+        <w:rPr>
+          <w:b/>
+          <w:bCs/>
+        </w:rPr>
+        <w:t>:</w:t>
       </w:r>
       <w:r>
         <w:t xml:space="preserve"> </w:t>
@@ -6169,6 +6456,32 @@
       </w:pPr>
       <w:r>
         <w:t>Body temperature</w:t>
+      </w:r>
+    </w:p>
+    <w:p>
+      <w:pPr>
+        <w:pStyle w:val="Titre1"/>
+        <w:spacing w:before="400" w:after="120"/>
+        <w:rPr>
+          <w:rFonts w:ascii="Arial" w:hAnsi="Arial" w:cs="Arial"/>
+          <w:b/>
+          <w:bCs/>
+          <w:color w:val="000000"/>
+          <w:sz w:val="40"/>
+          <w:szCs w:val="40"/>
+        </w:rPr>
+      </w:pPr>
+      <w:r>
+        <w:rPr>
+          <w:rFonts w:ascii="Arial" w:hAnsi="Arial" w:cs="Arial"/>
+          <w:b/>
+          <w:bCs/>
+          <w:color w:val="000000"/>
+          <w:sz w:val="40"/>
+          <w:szCs w:val="40"/>
+        </w:rPr>
+        <w:lastRenderedPageBreak/>
+        <w:t>SCRUM MASTER</w:t>
       </w:r>
     </w:p>
     <w:p>
@@ -6272,7 +6585,33 @@
           <w:szCs w:val="22"/>
           <w:lang w:val="en-US"/>
         </w:rPr>
-        <w:t>, I would like to be able to register on the platform in order to benefit from the features offered.</w:t>
+        <w:t xml:space="preserve">, I would like to be able to register on the platform </w:t>
+      </w:r>
+      <w:proofErr w:type="gramStart"/>
+      <w:r>
+        <w:rPr>
+          <w:rFonts w:ascii="Arial" w:hAnsi="Arial" w:cs="Arial"/>
+          <w:i/>
+          <w:iCs/>
+          <w:color w:val="000000"/>
+          <w:sz w:val="22"/>
+          <w:szCs w:val="22"/>
+          <w:lang w:val="en-US"/>
+        </w:rPr>
+        <w:t>in order to</w:t>
+      </w:r>
+      <w:proofErr w:type="gramEnd"/>
+      <w:r>
+        <w:rPr>
+          <w:rFonts w:ascii="Arial" w:hAnsi="Arial" w:cs="Arial"/>
+          <w:i/>
+          <w:iCs/>
+          <w:color w:val="000000"/>
+          <w:sz w:val="22"/>
+          <w:szCs w:val="22"/>
+          <w:lang w:val="en-US"/>
+        </w:rPr>
+        <w:t xml:space="preserve"> benefit from the features offered.</w:t>
       </w:r>
     </w:p>
     <w:p>
@@ -6320,7 +6659,6 @@
           <w:szCs w:val="22"/>
           <w:lang w:val="en-US"/>
         </w:rPr>
-        <w:lastRenderedPageBreak/>
         <w:t xml:space="preserve">[Integration] </w:t>
       </w:r>
       <w:r>
@@ -6350,7 +6688,29 @@
           <w:szCs w:val="22"/>
           <w:lang w:val="en-US"/>
         </w:rPr>
-        <w:t xml:space="preserve">[Dynamisation] </w:t>
+        <w:t>[</w:t>
+      </w:r>
+      <w:proofErr w:type="spellStart"/>
+      <w:r>
+        <w:rPr>
+          <w:rFonts w:ascii="Arial" w:hAnsi="Arial" w:cs="Arial"/>
+          <w:color w:val="000000"/>
+          <w:sz w:val="22"/>
+          <w:szCs w:val="22"/>
+          <w:lang w:val="en-US"/>
+        </w:rPr>
+        <w:t>Dynamisation</w:t>
+      </w:r>
+      <w:proofErr w:type="spellEnd"/>
+      <w:r>
+        <w:rPr>
+          <w:rFonts w:ascii="Arial" w:hAnsi="Arial" w:cs="Arial"/>
+          <w:color w:val="000000"/>
+          <w:sz w:val="22"/>
+          <w:szCs w:val="22"/>
+          <w:lang w:val="en-US"/>
+        </w:rPr>
+        <w:t xml:space="preserve">] </w:t>
       </w:r>
       <w:r>
         <w:rPr>
@@ -6487,6 +6847,9 @@
       <w:pPr>
         <w:pStyle w:val="NormalWeb"/>
         <w:spacing w:before="0" w:beforeAutospacing="0" w:after="0" w:afterAutospacing="0"/>
+        <w:rPr>
+          <w:lang w:val="en-US"/>
+        </w:rPr>
       </w:pPr>
       <w:r>
         <w:rPr>
@@ -6494,6 +6857,7 @@
           <w:color w:val="000000"/>
           <w:sz w:val="22"/>
           <w:szCs w:val="22"/>
+          <w:lang w:val="en-US"/>
         </w:rPr>
         <w:t xml:space="preserve">[Main] </w:t>
       </w:r>
@@ -6503,6 +6867,7 @@
           <w:color w:val="000000"/>
           <w:sz w:val="22"/>
           <w:szCs w:val="22"/>
+          <w:lang w:val="en-US"/>
         </w:rPr>
         <w:t>✅</w:t>
       </w:r>
@@ -6511,6 +6876,9 @@
       <w:pPr>
         <w:pStyle w:val="NormalWeb"/>
         <w:spacing w:before="0" w:beforeAutospacing="0" w:after="0" w:afterAutospacing="0"/>
+        <w:rPr>
+          <w:lang w:val="en-US"/>
+        </w:rPr>
       </w:pPr>
       <w:r>
         <w:rPr>
@@ -6518,6 +6886,7 @@
           <w:color w:val="000000"/>
           <w:sz w:val="22"/>
           <w:szCs w:val="22"/>
+          <w:lang w:val="en-US"/>
         </w:rPr>
         <w:t xml:space="preserve">[Integration] </w:t>
       </w:r>
@@ -6527,6 +6896,7 @@
           <w:color w:val="000000"/>
           <w:sz w:val="22"/>
           <w:szCs w:val="22"/>
+          <w:lang w:val="en-US"/>
         </w:rPr>
         <w:t>✅</w:t>
       </w:r>
@@ -6547,7 +6917,29 @@
           <w:szCs w:val="22"/>
           <w:lang w:val="en-US"/>
         </w:rPr>
-        <w:t xml:space="preserve">[Dynamisation] </w:t>
+        <w:t>[</w:t>
+      </w:r>
+      <w:proofErr w:type="spellStart"/>
+      <w:r>
+        <w:rPr>
+          <w:rFonts w:ascii="Arial" w:hAnsi="Arial" w:cs="Arial"/>
+          <w:color w:val="000000"/>
+          <w:sz w:val="22"/>
+          <w:szCs w:val="22"/>
+          <w:lang w:val="en-US"/>
+        </w:rPr>
+        <w:t>Dynamisation</w:t>
+      </w:r>
+      <w:proofErr w:type="spellEnd"/>
+      <w:r>
+        <w:rPr>
+          <w:rFonts w:ascii="Arial" w:hAnsi="Arial" w:cs="Arial"/>
+          <w:color w:val="000000"/>
+          <w:sz w:val="22"/>
+          <w:szCs w:val="22"/>
+          <w:lang w:val="en-US"/>
+        </w:rPr>
+        <w:t xml:space="preserve">] </w:t>
       </w:r>
       <w:r>
         <w:rPr>
@@ -6903,7 +7295,29 @@
           <w:szCs w:val="22"/>
           <w:lang w:val="en-US"/>
         </w:rPr>
-        <w:t xml:space="preserve">[Dynamisation] </w:t>
+        <w:t>[</w:t>
+      </w:r>
+      <w:proofErr w:type="spellStart"/>
+      <w:r>
+        <w:rPr>
+          <w:rFonts w:ascii="Arial" w:hAnsi="Arial" w:cs="Arial"/>
+          <w:color w:val="000000"/>
+          <w:sz w:val="22"/>
+          <w:szCs w:val="22"/>
+          <w:lang w:val="en-US"/>
+        </w:rPr>
+        <w:t>Dynamisation</w:t>
+      </w:r>
+      <w:proofErr w:type="spellEnd"/>
+      <w:r>
+        <w:rPr>
+          <w:rFonts w:ascii="Arial" w:hAnsi="Arial" w:cs="Arial"/>
+          <w:color w:val="000000"/>
+          <w:sz w:val="22"/>
+          <w:szCs w:val="22"/>
+          <w:lang w:val="en-US"/>
+        </w:rPr>
+        <w:t xml:space="preserve">] </w:t>
       </w:r>
       <w:r>
         <w:rPr>
@@ -7005,7 +7419,31 @@
           <w:sz w:val="32"/>
           <w:szCs w:val="32"/>
         </w:rPr>
-        <w:t>Add Personnal circle</w:t>
+        <w:t xml:space="preserve">Add </w:t>
+      </w:r>
+      <w:proofErr w:type="spellStart"/>
+      <w:r>
+        <w:rPr>
+          <w:rFonts w:ascii="Arial" w:hAnsi="Arial" w:cs="Arial"/>
+          <w:b/>
+          <w:bCs/>
+          <w:color w:val="000000"/>
+          <w:sz w:val="32"/>
+          <w:szCs w:val="32"/>
+        </w:rPr>
+        <w:t>Personnal</w:t>
+      </w:r>
+      <w:proofErr w:type="spellEnd"/>
+      <w:r>
+        <w:rPr>
+          <w:rFonts w:ascii="Arial" w:hAnsi="Arial" w:cs="Arial"/>
+          <w:b/>
+          <w:bCs/>
+          <w:color w:val="000000"/>
+          <w:sz w:val="32"/>
+          <w:szCs w:val="32"/>
+        </w:rPr>
+        <w:t xml:space="preserve"> circle</w:t>
       </w:r>
     </w:p>
     <w:p>
@@ -7062,8 +7500,9 @@
           <w:szCs w:val="22"/>
           <w:lang w:val="en-US"/>
         </w:rPr>
-        <w:t>add</w:t>
-      </w:r>
+        <w:t xml:space="preserve">add </w:t>
+      </w:r>
+      <w:proofErr w:type="gramStart"/>
       <w:r>
         <w:rPr>
           <w:rFonts w:ascii="Arial" w:hAnsi="Arial" w:cs="Arial"/>
@@ -7074,8 +7513,9 @@
           <w:szCs w:val="22"/>
           <w:lang w:val="en-US"/>
         </w:rPr>
-        <w:t xml:space="preserve"> </w:t>
-      </w:r>
+        <w:t>an another</w:t>
+      </w:r>
+      <w:proofErr w:type="gramEnd"/>
       <w:r>
         <w:rPr>
           <w:rFonts w:ascii="Arial" w:hAnsi="Arial" w:cs="Arial"/>
@@ -7086,7 +7526,7 @@
           <w:szCs w:val="22"/>
           <w:lang w:val="en-US"/>
         </w:rPr>
-        <w:t>an anot</w:t>
+        <w:t xml:space="preserve"> user to my personal circle</w:t>
       </w:r>
       <w:r>
         <w:rPr>
@@ -7098,8 +7538,203 @@
           <w:szCs w:val="22"/>
           <w:lang w:val="en-US"/>
         </w:rPr>
-        <w:t>h</w:t>
-      </w:r>
+        <w:t>.</w:t>
+      </w:r>
+    </w:p>
+    <w:p>
+      <w:pPr>
+        <w:pStyle w:val="NormalWeb"/>
+        <w:spacing w:before="0" w:beforeAutospacing="0" w:after="0" w:afterAutospacing="0"/>
+        <w:rPr>
+          <w:lang w:val="en-US"/>
+        </w:rPr>
+      </w:pPr>
+      <w:r>
+        <w:rPr>
+          <w:rFonts w:ascii="Arial" w:hAnsi="Arial" w:cs="Arial"/>
+          <w:color w:val="000000"/>
+          <w:sz w:val="22"/>
+          <w:szCs w:val="22"/>
+          <w:lang w:val="en-US"/>
+        </w:rPr>
+        <w:t xml:space="preserve">[Main] </w:t>
+      </w:r>
+      <w:r>
+        <w:rPr>
+          <w:rFonts w:ascii="Segoe UI Emoji" w:hAnsi="Segoe UI Emoji" w:cs="Segoe UI Emoji"/>
+          <w:color w:val="000000"/>
+          <w:sz w:val="22"/>
+          <w:szCs w:val="22"/>
+          <w:lang w:val="en-US"/>
+        </w:rPr>
+        <w:t>✅</w:t>
+      </w:r>
+    </w:p>
+    <w:p>
+      <w:pPr>
+        <w:pStyle w:val="NormalWeb"/>
+        <w:spacing w:before="0" w:beforeAutospacing="0" w:after="0" w:afterAutospacing="0"/>
+        <w:rPr>
+          <w:lang w:val="en-US"/>
+        </w:rPr>
+      </w:pPr>
+      <w:r>
+        <w:rPr>
+          <w:rFonts w:ascii="Arial" w:hAnsi="Arial" w:cs="Arial"/>
+          <w:color w:val="000000"/>
+          <w:sz w:val="22"/>
+          <w:szCs w:val="22"/>
+          <w:lang w:val="en-US"/>
+        </w:rPr>
+        <w:t xml:space="preserve">[Integration] </w:t>
+      </w:r>
+      <w:r>
+        <w:rPr>
+          <w:rFonts w:ascii="Segoe UI Emoji" w:hAnsi="Segoe UI Emoji" w:cs="Segoe UI Emoji"/>
+          <w:color w:val="000000"/>
+          <w:sz w:val="22"/>
+          <w:szCs w:val="22"/>
+          <w:lang w:val="en-US"/>
+        </w:rPr>
+        <w:t>✅</w:t>
+      </w:r>
+    </w:p>
+    <w:p>
+      <w:pPr>
+        <w:pStyle w:val="NormalWeb"/>
+        <w:spacing w:before="0" w:beforeAutospacing="0" w:after="0" w:afterAutospacing="0"/>
+        <w:rPr>
+          <w:lang w:val="en-US"/>
+        </w:rPr>
+      </w:pPr>
+      <w:r>
+        <w:rPr>
+          <w:rFonts w:ascii="Arial" w:hAnsi="Arial" w:cs="Arial"/>
+          <w:color w:val="000000"/>
+          <w:sz w:val="22"/>
+          <w:szCs w:val="22"/>
+          <w:lang w:val="en-US"/>
+        </w:rPr>
+        <w:t>[</w:t>
+      </w:r>
+      <w:proofErr w:type="spellStart"/>
+      <w:r>
+        <w:rPr>
+          <w:rFonts w:ascii="Arial" w:hAnsi="Arial" w:cs="Arial"/>
+          <w:color w:val="000000"/>
+          <w:sz w:val="22"/>
+          <w:szCs w:val="22"/>
+          <w:lang w:val="en-US"/>
+        </w:rPr>
+        <w:t>Dynamisation</w:t>
+      </w:r>
+      <w:proofErr w:type="spellEnd"/>
+      <w:r>
+        <w:rPr>
+          <w:rFonts w:ascii="Arial" w:hAnsi="Arial" w:cs="Arial"/>
+          <w:color w:val="000000"/>
+          <w:sz w:val="22"/>
+          <w:szCs w:val="22"/>
+          <w:lang w:val="en-US"/>
+        </w:rPr>
+        <w:t xml:space="preserve">] </w:t>
+      </w:r>
+      <w:r>
+        <w:rPr>
+          <w:rFonts w:ascii="Segoe UI Emoji" w:hAnsi="Segoe UI Emoji" w:cs="Segoe UI Emoji"/>
+          <w:color w:val="000000"/>
+          <w:sz w:val="22"/>
+          <w:szCs w:val="22"/>
+          <w:lang w:val="en-US"/>
+        </w:rPr>
+        <w:t>✅</w:t>
+      </w:r>
+    </w:p>
+    <w:p>
+      <w:pPr>
+        <w:pStyle w:val="NormalWeb"/>
+        <w:spacing w:before="0" w:beforeAutospacing="0" w:after="0" w:afterAutospacing="0"/>
+        <w:rPr>
+          <w:lang w:val="en-US"/>
+        </w:rPr>
+      </w:pPr>
+      <w:r>
+        <w:rPr>
+          <w:rFonts w:ascii="Arial" w:hAnsi="Arial" w:cs="Arial"/>
+          <w:color w:val="000000"/>
+          <w:sz w:val="22"/>
+          <w:szCs w:val="22"/>
+          <w:lang w:val="en-US"/>
+        </w:rPr>
+        <w:t xml:space="preserve">[Back-route] </w:t>
+      </w:r>
+      <w:r>
+        <w:rPr>
+          <w:rFonts w:ascii="Segoe UI Emoji" w:hAnsi="Segoe UI Emoji" w:cs="Segoe UI Emoji"/>
+          <w:color w:val="000000"/>
+          <w:sz w:val="22"/>
+          <w:szCs w:val="22"/>
+          <w:lang w:val="en-US"/>
+        </w:rPr>
+        <w:t>✅</w:t>
+      </w:r>
+    </w:p>
+    <w:p>
+      <w:pPr>
+        <w:pStyle w:val="NormalWeb"/>
+        <w:spacing w:before="0" w:beforeAutospacing="0" w:after="0" w:afterAutospacing="0"/>
+        <w:rPr>
+          <w:lang w:val="en-US"/>
+        </w:rPr>
+      </w:pPr>
+      <w:r>
+        <w:rPr>
+          <w:rFonts w:ascii="Arial" w:hAnsi="Arial" w:cs="Arial"/>
+          <w:color w:val="000000"/>
+          <w:sz w:val="22"/>
+          <w:szCs w:val="22"/>
+          <w:lang w:val="en-US"/>
+        </w:rPr>
+        <w:lastRenderedPageBreak/>
+        <w:t xml:space="preserve">[Back-Database] </w:t>
+      </w:r>
+      <w:r>
+        <w:rPr>
+          <w:rFonts w:ascii="Segoe UI Emoji" w:hAnsi="Segoe UI Emoji" w:cs="Segoe UI Emoji"/>
+          <w:color w:val="000000"/>
+          <w:sz w:val="22"/>
+          <w:szCs w:val="22"/>
+          <w:lang w:val="en-US"/>
+        </w:rPr>
+        <w:t>✅</w:t>
+      </w:r>
+    </w:p>
+    <w:p/>
+    <w:p>
+      <w:pPr>
+        <w:pStyle w:val="Titre2"/>
+        <w:spacing w:before="360" w:after="120"/>
+      </w:pPr>
+      <w:r>
+        <w:rPr>
+          <w:rFonts w:ascii="Arial" w:hAnsi="Arial" w:cs="Arial"/>
+          <w:b/>
+          <w:bCs/>
+          <w:color w:val="000000"/>
+          <w:sz w:val="32"/>
+          <w:szCs w:val="32"/>
+        </w:rPr>
+        <w:t>Submit Data</w:t>
+      </w:r>
+    </w:p>
+    <w:p>
+      <w:pPr>
+        <w:pStyle w:val="NormalWeb"/>
+        <w:spacing w:before="0" w:beforeAutospacing="0" w:after="0" w:afterAutospacing="0"/>
+        <w:rPr>
+          <w:lang w:val="en-US"/>
+        </w:rPr>
+      </w:pPr>
       <w:r>
         <w:rPr>
           <w:rFonts w:ascii="Arial" w:hAnsi="Arial" w:cs="Arial"/>
@@ -7110,7 +7745,7 @@
           <w:szCs w:val="22"/>
           <w:lang w:val="en-US"/>
         </w:rPr>
-        <w:t>er user to my personal circle</w:t>
+        <w:t xml:space="preserve">As a </w:t>
       </w:r>
       <w:r>
         <w:rPr>
@@ -7122,6 +7757,42 @@
           <w:szCs w:val="22"/>
           <w:lang w:val="en-US"/>
         </w:rPr>
+        <w:t>Patient</w:t>
+      </w:r>
+      <w:r>
+        <w:rPr>
+          <w:rFonts w:ascii="Arial" w:hAnsi="Arial" w:cs="Arial"/>
+          <w:i/>
+          <w:iCs/>
+          <w:color w:val="000000"/>
+          <w:sz w:val="22"/>
+          <w:szCs w:val="22"/>
+          <w:lang w:val="en-US"/>
+        </w:rPr>
+        <w:t xml:space="preserve">, I would like to be able to </w:t>
+      </w:r>
+      <w:r>
+        <w:rPr>
+          <w:rFonts w:ascii="Arial" w:hAnsi="Arial" w:cs="Arial"/>
+          <w:i/>
+          <w:iCs/>
+          <w:color w:val="000000"/>
+          <w:sz w:val="22"/>
+          <w:szCs w:val="22"/>
+          <w:lang w:val="en-US"/>
+        </w:rPr>
+        <w:t>submit data about my health</w:t>
+      </w:r>
+      <w:r>
+        <w:rPr>
+          <w:rFonts w:ascii="Arial" w:hAnsi="Arial" w:cs="Arial"/>
+          <w:i/>
+          <w:iCs/>
+          <w:color w:val="000000"/>
+          <w:sz w:val="22"/>
+          <w:szCs w:val="22"/>
+          <w:lang w:val="en-US"/>
+        </w:rPr>
         <w:t>.</w:t>
       </w:r>
     </w:p>
@@ -7199,7 +7870,29 @@
           <w:szCs w:val="22"/>
           <w:lang w:val="en-US"/>
         </w:rPr>
-        <w:t xml:space="preserve">[Dynamisation] </w:t>
+        <w:t>[</w:t>
+      </w:r>
+      <w:proofErr w:type="spellStart"/>
+      <w:r>
+        <w:rPr>
+          <w:rFonts w:ascii="Arial" w:hAnsi="Arial" w:cs="Arial"/>
+          <w:color w:val="000000"/>
+          <w:sz w:val="22"/>
+          <w:szCs w:val="22"/>
+          <w:lang w:val="en-US"/>
+        </w:rPr>
+        <w:t>Dynamisation</w:t>
+      </w:r>
+      <w:proofErr w:type="spellEnd"/>
+      <w:r>
+        <w:rPr>
+          <w:rFonts w:ascii="Arial" w:hAnsi="Arial" w:cs="Arial"/>
+          <w:color w:val="000000"/>
+          <w:sz w:val="22"/>
+          <w:szCs w:val="22"/>
+          <w:lang w:val="en-US"/>
+        </w:rPr>
+        <w:t xml:space="preserve">] </w:t>
       </w:r>
       <w:r>
         <w:rPr>
@@ -7285,7 +7978,7 @@
           <w:sz w:val="32"/>
           <w:szCs w:val="32"/>
         </w:rPr>
-        <w:t>Submit Data</w:t>
+        <w:t>See Data</w:t>
       </w:r>
     </w:p>
     <w:p>
@@ -7318,7 +8011,7 @@
           <w:szCs w:val="22"/>
           <w:lang w:val="en-US"/>
         </w:rPr>
-        <w:t>Patient</w:t>
+        <w:t>user</w:t>
       </w:r>
       <w:r>
         <w:rPr>
@@ -7342,7 +8035,7 @@
           <w:szCs w:val="22"/>
           <w:lang w:val="en-US"/>
         </w:rPr>
-        <w:t>submit data about my health</w:t>
+        <w:t>see the data about a patient health</w:t>
       </w:r>
       <w:r>
         <w:rPr>
@@ -7431,27 +8124,20 @@
           <w:szCs w:val="22"/>
           <w:lang w:val="en-US"/>
         </w:rPr>
-        <w:t xml:space="preserve">[Dynamisation] </w:t>
-      </w:r>
-      <w:r>
-        <w:rPr>
-          <w:rFonts w:ascii="Segoe UI Emoji" w:hAnsi="Segoe UI Emoji" w:cs="Segoe UI Emoji"/>
+        <w:t>[</w:t>
+      </w:r>
+      <w:proofErr w:type="spellStart"/>
+      <w:r>
+        <w:rPr>
+          <w:rFonts w:ascii="Arial" w:hAnsi="Arial" w:cs="Arial"/>
           <w:color w:val="000000"/>
           <w:sz w:val="22"/>
           <w:szCs w:val="22"/>
           <w:lang w:val="en-US"/>
         </w:rPr>
-        <w:t>✅</w:t>
-      </w:r>
-    </w:p>
-    <w:p>
-      <w:pPr>
-        <w:pStyle w:val="NormalWeb"/>
-        <w:spacing w:before="0" w:beforeAutospacing="0" w:after="0" w:afterAutospacing="0"/>
-        <w:rPr>
-          <w:lang w:val="en-US"/>
-        </w:rPr>
-      </w:pPr>
+        <w:t>Dynamisation</w:t>
+      </w:r>
+      <w:proofErr w:type="spellEnd"/>
       <w:r>
         <w:rPr>
           <w:rFonts w:ascii="Arial" w:hAnsi="Arial" w:cs="Arial"/>
@@ -7460,258 +8146,7 @@
           <w:szCs w:val="22"/>
           <w:lang w:val="en-US"/>
         </w:rPr>
-        <w:t xml:space="preserve">[Back-route] </w:t>
-      </w:r>
-      <w:r>
-        <w:rPr>
-          <w:rFonts w:ascii="Segoe UI Emoji" w:hAnsi="Segoe UI Emoji" w:cs="Segoe UI Emoji"/>
-          <w:color w:val="000000"/>
-          <w:sz w:val="22"/>
-          <w:szCs w:val="22"/>
-          <w:lang w:val="en-US"/>
-        </w:rPr>
-        <w:t>✅</w:t>
-      </w:r>
-    </w:p>
-    <w:p>
-      <w:pPr>
-        <w:pStyle w:val="NormalWeb"/>
-        <w:spacing w:before="0" w:beforeAutospacing="0" w:after="0" w:afterAutospacing="0"/>
-        <w:rPr>
-          <w:lang w:val="en-US"/>
-        </w:rPr>
-      </w:pPr>
-      <w:r>
-        <w:rPr>
-          <w:rFonts w:ascii="Arial" w:hAnsi="Arial" w:cs="Arial"/>
-          <w:color w:val="000000"/>
-          <w:sz w:val="22"/>
-          <w:szCs w:val="22"/>
-          <w:lang w:val="en-US"/>
-        </w:rPr>
-        <w:lastRenderedPageBreak/>
-        <w:t xml:space="preserve">[Back-Database] </w:t>
-      </w:r>
-      <w:r>
-        <w:rPr>
-          <w:rFonts w:ascii="Segoe UI Emoji" w:hAnsi="Segoe UI Emoji" w:cs="Segoe UI Emoji"/>
-          <w:color w:val="000000"/>
-          <w:sz w:val="22"/>
-          <w:szCs w:val="22"/>
-          <w:lang w:val="en-US"/>
-        </w:rPr>
-        <w:t>✅</w:t>
-      </w:r>
-    </w:p>
-    <w:p/>
-    <w:p>
-      <w:pPr>
-        <w:pStyle w:val="Titre2"/>
-        <w:spacing w:before="360" w:after="120"/>
-      </w:pPr>
-      <w:r>
-        <w:rPr>
-          <w:rFonts w:ascii="Arial" w:hAnsi="Arial" w:cs="Arial"/>
-          <w:b/>
-          <w:bCs/>
-          <w:color w:val="000000"/>
-          <w:sz w:val="32"/>
-          <w:szCs w:val="32"/>
-        </w:rPr>
-        <w:t>See</w:t>
-      </w:r>
-      <w:r>
-        <w:rPr>
-          <w:rFonts w:ascii="Arial" w:hAnsi="Arial" w:cs="Arial"/>
-          <w:b/>
-          <w:bCs/>
-          <w:color w:val="000000"/>
-          <w:sz w:val="32"/>
-          <w:szCs w:val="32"/>
-        </w:rPr>
-        <w:t xml:space="preserve"> Data</w:t>
-      </w:r>
-    </w:p>
-    <w:p>
-      <w:pPr>
-        <w:pStyle w:val="NormalWeb"/>
-        <w:spacing w:before="0" w:beforeAutospacing="0" w:after="0" w:afterAutospacing="0"/>
-        <w:rPr>
-          <w:lang w:val="en-US"/>
-        </w:rPr>
-      </w:pPr>
-      <w:r>
-        <w:rPr>
-          <w:rFonts w:ascii="Arial" w:hAnsi="Arial" w:cs="Arial"/>
-          <w:i/>
-          <w:iCs/>
-          <w:color w:val="000000"/>
-          <w:sz w:val="22"/>
-          <w:szCs w:val="22"/>
-          <w:lang w:val="en-US"/>
-        </w:rPr>
-        <w:t xml:space="preserve">As a </w:t>
-      </w:r>
-      <w:r>
-        <w:rPr>
-          <w:rFonts w:ascii="Arial" w:hAnsi="Arial" w:cs="Arial"/>
-          <w:i/>
-          <w:iCs/>
-          <w:color w:val="000000"/>
-          <w:sz w:val="22"/>
-          <w:szCs w:val="22"/>
-          <w:lang w:val="en-US"/>
-        </w:rPr>
-        <w:t>user</w:t>
-      </w:r>
-      <w:r>
-        <w:rPr>
-          <w:rFonts w:ascii="Arial" w:hAnsi="Arial" w:cs="Arial"/>
-          <w:i/>
-          <w:iCs/>
-          <w:color w:val="000000"/>
-          <w:sz w:val="22"/>
-          <w:szCs w:val="22"/>
-          <w:lang w:val="en-US"/>
-        </w:rPr>
-        <w:t xml:space="preserve">, I would like to be able to </w:t>
-      </w:r>
-      <w:r>
-        <w:rPr>
-          <w:rFonts w:ascii="Arial" w:hAnsi="Arial" w:cs="Arial"/>
-          <w:i/>
-          <w:iCs/>
-          <w:color w:val="000000"/>
-          <w:sz w:val="22"/>
-          <w:szCs w:val="22"/>
-          <w:lang w:val="en-US"/>
-        </w:rPr>
-        <w:t>see the</w:t>
-      </w:r>
-      <w:r>
-        <w:rPr>
-          <w:rFonts w:ascii="Arial" w:hAnsi="Arial" w:cs="Arial"/>
-          <w:i/>
-          <w:iCs/>
-          <w:color w:val="000000"/>
-          <w:sz w:val="22"/>
-          <w:szCs w:val="22"/>
-          <w:lang w:val="en-US"/>
-        </w:rPr>
-        <w:t xml:space="preserve"> data about </w:t>
-      </w:r>
-      <w:r>
-        <w:rPr>
-          <w:rFonts w:ascii="Arial" w:hAnsi="Arial" w:cs="Arial"/>
-          <w:i/>
-          <w:iCs/>
-          <w:color w:val="000000"/>
-          <w:sz w:val="22"/>
-          <w:szCs w:val="22"/>
-          <w:lang w:val="en-US"/>
-        </w:rPr>
-        <w:t>a patient</w:t>
-      </w:r>
-      <w:r>
-        <w:rPr>
-          <w:rFonts w:ascii="Arial" w:hAnsi="Arial" w:cs="Arial"/>
-          <w:i/>
-          <w:iCs/>
-          <w:color w:val="000000"/>
-          <w:sz w:val="22"/>
-          <w:szCs w:val="22"/>
-          <w:lang w:val="en-US"/>
-        </w:rPr>
-        <w:t xml:space="preserve"> health</w:t>
-      </w:r>
-      <w:r>
-        <w:rPr>
-          <w:rFonts w:ascii="Arial" w:hAnsi="Arial" w:cs="Arial"/>
-          <w:i/>
-          <w:iCs/>
-          <w:color w:val="000000"/>
-          <w:sz w:val="22"/>
-          <w:szCs w:val="22"/>
-          <w:lang w:val="en-US"/>
-        </w:rPr>
-        <w:t>.</w:t>
-      </w:r>
-    </w:p>
-    <w:p>
-      <w:pPr>
-        <w:pStyle w:val="NormalWeb"/>
-        <w:spacing w:before="0" w:beforeAutospacing="0" w:after="0" w:afterAutospacing="0"/>
-        <w:rPr>
-          <w:lang w:val="en-US"/>
-        </w:rPr>
-      </w:pPr>
-      <w:r>
-        <w:rPr>
-          <w:rFonts w:ascii="Arial" w:hAnsi="Arial" w:cs="Arial"/>
-          <w:color w:val="000000"/>
-          <w:sz w:val="22"/>
-          <w:szCs w:val="22"/>
-          <w:lang w:val="en-US"/>
-        </w:rPr>
-        <w:t xml:space="preserve">[Main] </w:t>
-      </w:r>
-      <w:r>
-        <w:rPr>
-          <w:rFonts w:ascii="Segoe UI Emoji" w:hAnsi="Segoe UI Emoji" w:cs="Segoe UI Emoji"/>
-          <w:color w:val="000000"/>
-          <w:sz w:val="22"/>
-          <w:szCs w:val="22"/>
-          <w:lang w:val="en-US"/>
-        </w:rPr>
-        <w:t>✅</w:t>
-      </w:r>
-    </w:p>
-    <w:p>
-      <w:pPr>
-        <w:pStyle w:val="NormalWeb"/>
-        <w:spacing w:before="0" w:beforeAutospacing="0" w:after="0" w:afterAutospacing="0"/>
-        <w:rPr>
-          <w:lang w:val="en-US"/>
-        </w:rPr>
-      </w:pPr>
-      <w:r>
-        <w:rPr>
-          <w:rFonts w:ascii="Arial" w:hAnsi="Arial" w:cs="Arial"/>
-          <w:color w:val="000000"/>
-          <w:sz w:val="22"/>
-          <w:szCs w:val="22"/>
-          <w:lang w:val="en-US"/>
-        </w:rPr>
-        <w:t xml:space="preserve">[Integration] </w:t>
-      </w:r>
-      <w:r>
-        <w:rPr>
-          <w:rFonts w:ascii="Segoe UI Emoji" w:hAnsi="Segoe UI Emoji" w:cs="Segoe UI Emoji"/>
-          <w:color w:val="000000"/>
-          <w:sz w:val="22"/>
-          <w:szCs w:val="22"/>
-          <w:lang w:val="en-US"/>
-        </w:rPr>
-        <w:t>✅</w:t>
-      </w:r>
-    </w:p>
-    <w:p>
-      <w:pPr>
-        <w:pStyle w:val="NormalWeb"/>
-        <w:spacing w:before="0" w:beforeAutospacing="0" w:after="0" w:afterAutospacing="0"/>
-        <w:rPr>
-          <w:lang w:val="en-US"/>
-        </w:rPr>
-      </w:pPr>
-      <w:r>
-        <w:rPr>
-          <w:rFonts w:ascii="Arial" w:hAnsi="Arial" w:cs="Arial"/>
-          <w:color w:val="000000"/>
-          <w:sz w:val="22"/>
-          <w:szCs w:val="22"/>
-          <w:lang w:val="en-US"/>
-        </w:rPr>
-        <w:t xml:space="preserve">[Dynamisation] </w:t>
+        <w:t xml:space="preserve">] </w:t>
       </w:r>
       <w:r>
         <w:rPr>

</xml_diff>

<commit_message>
✨ Update Specification document
</commit_message>
<xml_diff>
--- a/docs/GL/Specification document.docx
+++ b/docs/GL/Specification document.docx
@@ -23,7 +23,6 @@
           <w:docPartUnique/>
         </w:docPartObj>
       </w:sdtPr>
-      <w:sdtEndPr/>
       <w:sdtContent>
         <w:p>
           <w:pPr>
@@ -1778,6 +1777,7 @@
         </w:rPr>
         <w:t xml:space="preserve">Project name: </w:t>
       </w:r>
+      <w:proofErr w:type="spellStart"/>
       <w:r>
         <w:rPr>
           <w:rFonts w:ascii="Calibri" w:eastAsia="Calibri" w:hAnsi="Calibri" w:cs="Calibri"/>
@@ -1787,8 +1787,10 @@
         </w:rPr>
         <w:t>FlexSanté</w:t>
       </w:r>
-    </w:p>
-    <w:p>
+      <w:proofErr w:type="spellEnd"/>
+    </w:p>
+    <w:p>
+      <w:proofErr w:type="spellStart"/>
       <w:r>
         <w:rPr>
           <w:rFonts w:ascii="Calibri" w:eastAsia="Calibri" w:hAnsi="Calibri" w:cs="Calibri"/>
@@ -1798,7 +1800,19 @@
           <w:szCs w:val="24"/>
           <w:lang w:val="en-GB"/>
         </w:rPr>
-        <w:t>Github link:</w:t>
+        <w:t>Github</w:t>
+      </w:r>
+      <w:proofErr w:type="spellEnd"/>
+      <w:r>
+        <w:rPr>
+          <w:rFonts w:ascii="Calibri" w:eastAsia="Calibri" w:hAnsi="Calibri" w:cs="Calibri"/>
+          <w:b/>
+          <w:bCs/>
+          <w:sz w:val="24"/>
+          <w:szCs w:val="24"/>
+          <w:lang w:val="en-GB"/>
+        </w:rPr>
+        <w:t xml:space="preserve"> link:</w:t>
       </w:r>
       <w:r>
         <w:rPr>
@@ -1831,6 +1845,7 @@
           <w:lang w:val="en-GB"/>
         </w:rPr>
       </w:pPr>
+      <w:proofErr w:type="spellStart"/>
       <w:r>
         <w:rPr>
           <w:rFonts w:ascii="Calibri" w:eastAsia="Calibri" w:hAnsi="Calibri" w:cs="Calibri"/>
@@ -1840,7 +1855,19 @@
           <w:szCs w:val="24"/>
           <w:lang w:val="en-GB"/>
         </w:rPr>
-        <w:t xml:space="preserve">GenMyModel: </w:t>
+        <w:t>GenMyModel</w:t>
+      </w:r>
+      <w:proofErr w:type="spellEnd"/>
+      <w:r>
+        <w:rPr>
+          <w:rFonts w:ascii="Calibri" w:eastAsia="Calibri" w:hAnsi="Calibri" w:cs="Calibri"/>
+          <w:b/>
+          <w:bCs/>
+          <w:sz w:val="24"/>
+          <w:szCs w:val="24"/>
+          <w:lang w:val="en-GB"/>
+        </w:rPr>
+        <w:t xml:space="preserve">: </w:t>
       </w:r>
       <w:hyperlink r:id="rId6">
         <w:r>
@@ -1914,8 +1941,17 @@
           <w:rFonts w:ascii="Calibri" w:eastAsia="Calibri" w:hAnsi="Calibri" w:cs="Calibri"/>
           <w:lang w:val="en-GB"/>
         </w:rPr>
-        <w:t>Terzi Matis</w:t>
-      </w:r>
+        <w:t xml:space="preserve">Terzi </w:t>
+      </w:r>
+      <w:proofErr w:type="spellStart"/>
+      <w:r>
+        <w:rPr>
+          <w:rFonts w:ascii="Calibri" w:eastAsia="Calibri" w:hAnsi="Calibri" w:cs="Calibri"/>
+          <w:lang w:val="en-GB"/>
+        </w:rPr>
+        <w:t>Matis</w:t>
+      </w:r>
+      <w:proofErr w:type="spellEnd"/>
     </w:p>
     <w:p>
       <w:pPr>
@@ -1929,12 +1965,21 @@
           <w:lang w:val="en-GB"/>
         </w:rPr>
       </w:pPr>
+      <w:proofErr w:type="spellStart"/>
       <w:r>
         <w:rPr>
           <w:rFonts w:ascii="Calibri" w:eastAsia="Calibri" w:hAnsi="Calibri" w:cs="Calibri"/>
           <w:lang w:val="en-GB"/>
         </w:rPr>
-        <w:t>Vasseur Pierre-Adrien</w:t>
+        <w:t>Vasseur</w:t>
+      </w:r>
+      <w:proofErr w:type="spellEnd"/>
+      <w:r>
+        <w:rPr>
+          <w:rFonts w:ascii="Calibri" w:eastAsia="Calibri" w:hAnsi="Calibri" w:cs="Calibri"/>
+          <w:lang w:val="en-GB"/>
+        </w:rPr>
+        <w:t xml:space="preserve"> Pierre-Adrien</w:t>
       </w:r>
     </w:p>
     <w:p>
@@ -2030,7 +2075,15 @@
     </w:p>
     <w:p>
       <w:r>
-        <w:t>The diagram above shows two actors on the left side. The user who is the primary user and the patient. It is important to note that there are 3 other types of actors that will be detailed in the 'Examine Health Data' use case. These actors are the doctor, the nurse and the family.</w:t>
+        <w:t xml:space="preserve">The diagram above shows two actors on the left side. The user who is the primary user and the patient. It is important to note that there are 3 other types of actors that will be detailed in the 'Examine Health Data' use case. These actors are the doctor, the </w:t>
+      </w:r>
+      <w:proofErr w:type="gramStart"/>
+      <w:r>
+        <w:t>nurse</w:t>
+      </w:r>
+      <w:proofErr w:type="gramEnd"/>
+      <w:r>
+        <w:t xml:space="preserve"> and the family.</w:t>
       </w:r>
     </w:p>
     <w:p/>
@@ -2105,7 +2158,15 @@
     <w:p/>
     <w:p>
       <w:r>
-        <w:t xml:space="preserve">The following section contains the project specifications. This part is divided into 2 parts, the functionalities </w:t>
+        <w:t xml:space="preserve">The following section contains the project specifications. This part is divided into 2 parts, the </w:t>
+      </w:r>
+      <w:proofErr w:type="gramStart"/>
+      <w:r>
+        <w:t>functionalities</w:t>
+      </w:r>
+      <w:proofErr w:type="gramEnd"/>
+      <w:r>
+        <w:t xml:space="preserve"> </w:t>
       </w:r>
       <w:r>
         <w:t>and the</w:t>
@@ -2666,7 +2727,23 @@
                 <w:rFonts w:ascii="Calibri" w:eastAsia="Calibri" w:hAnsi="Calibri" w:cs="Calibri"/>
                 <w:lang w:val="en-GB"/>
               </w:rPr>
-              <w:t>The system shows a toaster with an error message to inform the user that this email his already taken.</w:t>
+              <w:t xml:space="preserve">The system shows a toaster with an error message to inform the user that this </w:t>
+            </w:r>
+            <w:proofErr w:type="gramStart"/>
+            <w:r>
+              <w:rPr>
+                <w:rFonts w:ascii="Calibri" w:eastAsia="Calibri" w:hAnsi="Calibri" w:cs="Calibri"/>
+                <w:lang w:val="en-GB"/>
+              </w:rPr>
+              <w:t>email</w:t>
+            </w:r>
+            <w:proofErr w:type="gramEnd"/>
+            <w:r>
+              <w:rPr>
+                <w:rFonts w:ascii="Calibri" w:eastAsia="Calibri" w:hAnsi="Calibri" w:cs="Calibri"/>
+                <w:lang w:val="en-GB"/>
+              </w:rPr>
+              <w:t xml:space="preserve"> his already taken.</w:t>
             </w:r>
           </w:p>
           <w:p>
@@ -3413,7 +3490,15 @@
               <w:spacing w:after="0" w:line="240" w:lineRule="auto"/>
             </w:pPr>
             <w:r>
-              <w:t>Use Case : Handle Health Data</w:t>
+              <w:t xml:space="preserve">Use </w:t>
+            </w:r>
+            <w:proofErr w:type="gramStart"/>
+            <w:r>
+              <w:t>Case :</w:t>
+            </w:r>
+            <w:proofErr w:type="gramEnd"/>
+            <w:r>
+              <w:t xml:space="preserve"> Handle Health Data</w:t>
             </w:r>
           </w:p>
         </w:tc>
@@ -3475,7 +3560,15 @@
               <w:spacing w:after="0" w:line="240" w:lineRule="auto"/>
             </w:pPr>
             <w:r>
-              <w:t>Principal Actor : User</w:t>
+              <w:t xml:space="preserve">Principal </w:t>
+            </w:r>
+            <w:proofErr w:type="gramStart"/>
+            <w:r>
+              <w:t>Actor :</w:t>
+            </w:r>
+            <w:proofErr w:type="gramEnd"/>
+            <w:r>
+              <w:t xml:space="preserve"> User</w:t>
             </w:r>
           </w:p>
         </w:tc>
@@ -3505,8 +3598,13 @@
             <w:pPr>
               <w:spacing w:after="0" w:line="240" w:lineRule="auto"/>
             </w:pPr>
-            <w:r>
-              <w:t>Prerequisite : A valid User is connected to the platform</w:t>
+            <w:proofErr w:type="gramStart"/>
+            <w:r>
+              <w:t>Prerequisite :</w:t>
+            </w:r>
+            <w:proofErr w:type="gramEnd"/>
+            <w:r>
+              <w:t xml:space="preserve"> A valid User is connected to the platform</w:t>
             </w:r>
           </w:p>
         </w:tc>
@@ -3674,7 +3772,15 @@
               <w:spacing w:after="0" w:line="240" w:lineRule="auto"/>
             </w:pPr>
             <w:r>
-              <w:t xml:space="preserve">The user loses his connexion before going to the tab. </w:t>
+              <w:t xml:space="preserve">The user loses his </w:t>
+            </w:r>
+            <w:proofErr w:type="spellStart"/>
+            <w:r>
+              <w:t>connexion</w:t>
+            </w:r>
+            <w:proofErr w:type="spellEnd"/>
+            <w:r>
+              <w:t xml:space="preserve"> before going to the tab. </w:t>
             </w:r>
           </w:p>
           <w:p>
@@ -3756,7 +3862,23 @@
               <w:spacing w:after="0" w:line="240" w:lineRule="auto"/>
             </w:pPr>
             <w:r>
-              <w:t>Alternative Flow : Handle Health Data The user loses his connexion before going to the tab.</w:t>
+              <w:t xml:space="preserve">Alternative </w:t>
+            </w:r>
+            <w:proofErr w:type="gramStart"/>
+            <w:r>
+              <w:t>Flow :</w:t>
+            </w:r>
+            <w:proofErr w:type="gramEnd"/>
+            <w:r>
+              <w:t xml:space="preserve"> Handle Health Data The user loses his </w:t>
+            </w:r>
+            <w:proofErr w:type="spellStart"/>
+            <w:r>
+              <w:t>connexion</w:t>
+            </w:r>
+            <w:proofErr w:type="spellEnd"/>
+            <w:r>
+              <w:t xml:space="preserve"> before going to the tab.</w:t>
             </w:r>
           </w:p>
         </w:tc>
@@ -3784,7 +3906,15 @@
               <w:spacing w:after="0" w:line="240" w:lineRule="auto"/>
             </w:pPr>
             <w:r>
-              <w:t>Description: The user loses his connexion before going into the tab.</w:t>
+              <w:t xml:space="preserve">Description: The user loses his </w:t>
+            </w:r>
+            <w:proofErr w:type="spellStart"/>
+            <w:r>
+              <w:t>connexion</w:t>
+            </w:r>
+            <w:proofErr w:type="spellEnd"/>
+            <w:r>
+              <w:t xml:space="preserve"> before going into the tab.</w:t>
             </w:r>
           </w:p>
         </w:tc>
@@ -3812,7 +3942,15 @@
               <w:spacing w:after="0" w:line="240" w:lineRule="auto"/>
             </w:pPr>
             <w:r>
-              <w:t>Principal Actor : User</w:t>
+              <w:t xml:space="preserve">Principal </w:t>
+            </w:r>
+            <w:proofErr w:type="gramStart"/>
+            <w:r>
+              <w:t>Actor :</w:t>
+            </w:r>
+            <w:proofErr w:type="gramEnd"/>
+            <w:r>
+              <w:t xml:space="preserve"> User</w:t>
             </w:r>
           </w:p>
         </w:tc>
@@ -3840,7 +3978,15 @@
               <w:spacing w:after="0" w:line="240" w:lineRule="auto"/>
             </w:pPr>
             <w:r>
-              <w:t>Prerequisite: A patient has tried to go into the health data tab, but his connexion was lost before going into it.</w:t>
+              <w:t xml:space="preserve">Prerequisite: A patient has tried to go into the health data tab, but his </w:t>
+            </w:r>
+            <w:proofErr w:type="spellStart"/>
+            <w:r>
+              <w:t>connexion</w:t>
+            </w:r>
+            <w:proofErr w:type="spellEnd"/>
+            <w:r>
+              <w:t xml:space="preserve"> was lost before going into it.</w:t>
             </w:r>
           </w:p>
         </w:tc>
@@ -3885,7 +4031,15 @@
               <w:spacing w:after="0" w:line="240" w:lineRule="auto"/>
             </w:pPr>
             <w:r>
-              <w:t>- The system shows a toaster with an error message that says to retry when the connexion is available.</w:t>
+              <w:t xml:space="preserve">- The system shows a toaster with an error message that says to retry when the </w:t>
+            </w:r>
+            <w:proofErr w:type="spellStart"/>
+            <w:r>
+              <w:t>connexion</w:t>
+            </w:r>
+            <w:proofErr w:type="spellEnd"/>
+            <w:r>
+              <w:t xml:space="preserve"> is available.</w:t>
             </w:r>
           </w:p>
           <w:p>
@@ -3893,7 +4047,15 @@
               <w:spacing w:after="0" w:line="240" w:lineRule="auto"/>
             </w:pPr>
             <w:r>
-              <w:t xml:space="preserve"> - The user will have to try going into the page again when the connexion is back.</w:t>
+              <w:t xml:space="preserve"> - The user will have to try going into the page again when the </w:t>
+            </w:r>
+            <w:proofErr w:type="spellStart"/>
+            <w:r>
+              <w:t>connexion</w:t>
+            </w:r>
+            <w:proofErr w:type="spellEnd"/>
+            <w:r>
+              <w:t xml:space="preserve"> is back.</w:t>
             </w:r>
           </w:p>
         </w:tc>
@@ -3977,7 +4139,15 @@
               <w:spacing w:after="0" w:line="240" w:lineRule="auto"/>
             </w:pPr>
             <w:r>
-              <w:t>Alternative Flow : Handle Health Data Due to server-side problem, the health data values cannot be showed</w:t>
+              <w:t xml:space="preserve">Alternative </w:t>
+            </w:r>
+            <w:proofErr w:type="gramStart"/>
+            <w:r>
+              <w:t>Flow :</w:t>
+            </w:r>
+            <w:proofErr w:type="gramEnd"/>
+            <w:r>
+              <w:t xml:space="preserve"> Handle Health Data Due to server-side problem, the health data values cannot be showed</w:t>
             </w:r>
           </w:p>
         </w:tc>
@@ -4033,7 +4203,15 @@
               <w:spacing w:after="0" w:line="240" w:lineRule="auto"/>
             </w:pPr>
             <w:r>
-              <w:t>Principal Actor : Data Reader</w:t>
+              <w:t xml:space="preserve">Principal </w:t>
+            </w:r>
+            <w:proofErr w:type="gramStart"/>
+            <w:r>
+              <w:t>Actor :</w:t>
+            </w:r>
+            <w:proofErr w:type="gramEnd"/>
+            <w:r>
+              <w:t xml:space="preserve"> Data Reader</w:t>
             </w:r>
           </w:p>
         </w:tc>
@@ -4105,7 +4283,15 @@
               <w:spacing w:after="0" w:line="240" w:lineRule="auto"/>
             </w:pPr>
             <w:r>
-              <w:t>- The system shows a toaster with an error message that says to retry when the connexion is available.</w:t>
+              <w:t xml:space="preserve">- The system shows a toaster with an error message that says to retry when the </w:t>
+            </w:r>
+            <w:proofErr w:type="spellStart"/>
+            <w:r>
+              <w:t>connexion</w:t>
+            </w:r>
+            <w:proofErr w:type="spellEnd"/>
+            <w:r>
+              <w:t xml:space="preserve"> is available.</w:t>
             </w:r>
           </w:p>
           <w:p>
@@ -4113,7 +4299,15 @@
               <w:spacing w:after="0" w:line="240" w:lineRule="auto"/>
             </w:pPr>
             <w:r>
-              <w:t xml:space="preserve"> - The user will have to try going into the page, select a patient, and a period to examine to see the data again when the connexion is back.</w:t>
+              <w:t xml:space="preserve"> - The user will have to try going into the page, select a patient, and a period to examine to see the data again when the </w:t>
+            </w:r>
+            <w:proofErr w:type="spellStart"/>
+            <w:r>
+              <w:t>connexion</w:t>
+            </w:r>
+            <w:proofErr w:type="spellEnd"/>
+            <w:r>
+              <w:t xml:space="preserve"> is back.</w:t>
             </w:r>
           </w:p>
         </w:tc>
@@ -4196,7 +4390,15 @@
               <w:spacing w:after="0" w:line="240" w:lineRule="auto"/>
             </w:pPr>
             <w:r>
-              <w:t>Alternative Flow : Handle Health Data The user has no patient linked to him</w:t>
+              <w:t xml:space="preserve">Alternative </w:t>
+            </w:r>
+            <w:proofErr w:type="gramStart"/>
+            <w:r>
+              <w:t>Flow :</w:t>
+            </w:r>
+            <w:proofErr w:type="gramEnd"/>
+            <w:r>
+              <w:t xml:space="preserve"> Handle Health Data The user has no patient linked to him</w:t>
             </w:r>
           </w:p>
         </w:tc>
@@ -4252,7 +4454,15 @@
               <w:spacing w:after="0" w:line="240" w:lineRule="auto"/>
             </w:pPr>
             <w:r>
-              <w:t>Principal Actor : Data Reader</w:t>
+              <w:t xml:space="preserve">Principal </w:t>
+            </w:r>
+            <w:proofErr w:type="gramStart"/>
+            <w:r>
+              <w:t>Actor :</w:t>
+            </w:r>
+            <w:proofErr w:type="gramEnd"/>
+            <w:r>
+              <w:t xml:space="preserve"> Data Reader</w:t>
             </w:r>
           </w:p>
         </w:tc>
@@ -4280,7 +4490,15 @@
               <w:spacing w:after="0" w:line="240" w:lineRule="auto"/>
             </w:pPr>
             <w:r>
-              <w:t>Prerequisite: A patient has tried to go into the health data tab but the user has no patient linked to him</w:t>
+              <w:t xml:space="preserve">Prerequisite: A patient has tried to go into the health data </w:t>
+            </w:r>
+            <w:proofErr w:type="gramStart"/>
+            <w:r>
+              <w:t>tab</w:t>
+            </w:r>
+            <w:proofErr w:type="gramEnd"/>
+            <w:r>
+              <w:t xml:space="preserve"> but the user has no patient linked to him</w:t>
             </w:r>
           </w:p>
         </w:tc>
@@ -4316,7 +4534,15 @@
               <w:spacing w:after="0" w:line="240" w:lineRule="auto"/>
             </w:pPr>
             <w:r>
-              <w:t xml:space="preserve">- The alternative flow begins when the user after going into the health data tab  at step 1. </w:t>
+              <w:t xml:space="preserve">- The alternative flow begins when the user after going into the health data </w:t>
+            </w:r>
+            <w:proofErr w:type="gramStart"/>
+            <w:r>
+              <w:t>tab  at</w:t>
+            </w:r>
+            <w:proofErr w:type="gramEnd"/>
+            <w:r>
+              <w:t xml:space="preserve"> step 1. </w:t>
             </w:r>
           </w:p>
           <w:p>
@@ -4324,7 +4550,15 @@
               <w:spacing w:after="0" w:line="240" w:lineRule="auto"/>
             </w:pPr>
             <w:r>
-              <w:t>- The system shows a toaster with an error message that says the he has no patient linked</w:t>
+              <w:t xml:space="preserve">- The system shows a toaster with an error message that says </w:t>
+            </w:r>
+            <w:proofErr w:type="gramStart"/>
+            <w:r>
+              <w:t>the he</w:t>
+            </w:r>
+            <w:proofErr w:type="gramEnd"/>
+            <w:r>
+              <w:t xml:space="preserve"> has no patient linked</w:t>
             </w:r>
           </w:p>
           <w:p>
@@ -4332,7 +4566,15 @@
               <w:spacing w:after="0" w:line="240" w:lineRule="auto"/>
             </w:pPr>
             <w:r>
-              <w:t xml:space="preserve"> - The user will have add a patient to have access to his health data.</w:t>
+              <w:t xml:space="preserve"> - The user will have </w:t>
+            </w:r>
+            <w:proofErr w:type="gramStart"/>
+            <w:r>
+              <w:t>add</w:t>
+            </w:r>
+            <w:proofErr w:type="gramEnd"/>
+            <w:r>
+              <w:t xml:space="preserve"> a patient to have access to his health data.</w:t>
             </w:r>
           </w:p>
         </w:tc>
@@ -4424,32 +4666,20 @@
       </w:r>
     </w:p>
     <w:p>
-      <w:pPr>
-        <w:pStyle w:val="Titre4"/>
-      </w:pPr>
-      <w:bookmarkStart w:id="18" w:name="_Toc776843200"/>
-      <w:r>
-        <w:t>Sequence Diagram</w:t>
-      </w:r>
-      <w:bookmarkEnd w:id="18"/>
-    </w:p>
-    <w:p/>
-    <w:p>
-      <w:r>
-        <w:rPr>
-          <w:noProof/>
-        </w:rPr>
+      <w:r>
         <w:drawing>
-          <wp:inline distT="0" distB="0" distL="0" distR="0" wp14:anchorId="59C697D2" wp14:editId="32BB2902">
-            <wp:extent cx="5760720" cy="3896999"/>
-            <wp:effectExtent l="0" t="0" r="0" b="8251"/>
-            <wp:docPr id="3" name="Image 5"/>
-            <wp:cNvGraphicFramePr/>
+          <wp:inline distT="0" distB="0" distL="0" distR="0" wp14:anchorId="227BA700" wp14:editId="4DB65BFC">
+            <wp:extent cx="5731510" cy="3523615"/>
+            <wp:effectExtent l="0" t="0" r="2540" b="635"/>
+            <wp:docPr id="1" name="Image 1"/>
+            <wp:cNvGraphicFramePr>
+              <a:graphicFrameLocks xmlns:a="http://schemas.openxmlformats.org/drawingml/2006/main" noChangeAspect="1"/>
+            </wp:cNvGraphicFramePr>
             <a:graphic xmlns:a="http://schemas.openxmlformats.org/drawingml/2006/main">
               <a:graphicData uri="http://schemas.openxmlformats.org/drawingml/2006/picture">
                 <pic:pic xmlns:pic="http://schemas.openxmlformats.org/drawingml/2006/picture">
                   <pic:nvPicPr>
-                    <pic:cNvPr id="0" name=""/>
+                    <pic:cNvPr id="1" name=""/>
                     <pic:cNvPicPr/>
                   </pic:nvPicPr>
                   <pic:blipFill>
@@ -4461,16 +4691,11 @@
                   <pic:spPr>
                     <a:xfrm>
                       <a:off x="0" y="0"/>
-                      <a:ext cx="5760720" cy="3896999"/>
+                      <a:ext cx="5731510" cy="3523615"/>
                     </a:xfrm>
                     <a:prstGeom prst="rect">
                       <a:avLst/>
                     </a:prstGeom>
-                    <a:noFill/>
-                    <a:ln>
-                      <a:noFill/>
-                      <a:prstDash/>
-                    </a:ln>
                   </pic:spPr>
                 </pic:pic>
               </a:graphicData>
@@ -4482,6 +4707,70 @@
     <w:p/>
     <w:p/>
     <w:p/>
+    <w:p/>
+    <w:p/>
+    <w:p/>
+    <w:p/>
+    <w:p>
+      <w:pPr>
+        <w:pStyle w:val="Titre4"/>
+      </w:pPr>
+      <w:bookmarkStart w:id="18" w:name="_Toc776843200"/>
+      <w:r>
+        <w:lastRenderedPageBreak/>
+        <w:t>Sequence Diagram</w:t>
+      </w:r>
+      <w:bookmarkEnd w:id="18"/>
+    </w:p>
+    <w:p>
+      <w:r>
+        <w:drawing>
+          <wp:inline distT="0" distB="0" distL="0" distR="0" wp14:anchorId="6C56FC8C" wp14:editId="18BFB3AE">
+            <wp:extent cx="5731510" cy="5325745"/>
+            <wp:effectExtent l="0" t="0" r="2540" b="8255"/>
+            <wp:docPr id="6" name="Image 6"/>
+            <wp:cNvGraphicFramePr>
+              <a:graphicFrameLocks xmlns:a="http://schemas.openxmlformats.org/drawingml/2006/main" noChangeAspect="1"/>
+            </wp:cNvGraphicFramePr>
+            <a:graphic xmlns:a="http://schemas.openxmlformats.org/drawingml/2006/main">
+              <a:graphicData uri="http://schemas.openxmlformats.org/drawingml/2006/picture">
+                <pic:pic xmlns:pic="http://schemas.openxmlformats.org/drawingml/2006/picture">
+                  <pic:nvPicPr>
+                    <pic:cNvPr id="1" name=""/>
+                    <pic:cNvPicPr/>
+                  </pic:nvPicPr>
+                  <pic:blipFill>
+                    <a:blip r:embed="rId14"/>
+                    <a:stretch>
+                      <a:fillRect/>
+                    </a:stretch>
+                  </pic:blipFill>
+                  <pic:spPr>
+                    <a:xfrm>
+                      <a:off x="0" y="0"/>
+                      <a:ext cx="5731510" cy="5325745"/>
+                    </a:xfrm>
+                    <a:prstGeom prst="rect">
+                      <a:avLst/>
+                    </a:prstGeom>
+                  </pic:spPr>
+                </pic:pic>
+              </a:graphicData>
+            </a:graphic>
+          </wp:inline>
+        </w:drawing>
+      </w:r>
+    </w:p>
+    <w:p/>
+    <w:p/>
+    <w:p/>
+    <w:p/>
+    <w:p/>
+    <w:p/>
+    <w:p/>
+    <w:p/>
+    <w:p/>
+    <w:p/>
     <w:p>
       <w:pPr>
         <w:pStyle w:val="Titre3"/>
@@ -4497,62 +4786,6 @@
       <w:pPr>
         <w:pStyle w:val="Titre3"/>
       </w:pPr>
-    </w:p>
-    <w:p>
-      <w:r>
-        <w:rPr>
-          <w:color w:val="2B579A"/>
-          <w:shd w:val="clear" w:color="auto" w:fill="E6E6E6"/>
-        </w:rPr>
-        <w:fldChar w:fldCharType="begin"/>
-      </w:r>
-      <w:commentRangeStart w:id="20"/>
-      <w:r>
-        <w:instrText xml:space="preserve"> HYPERLINK "mailto:matis.terzi@etu.unice.fr"</w:instrText>
-      </w:r>
-      <w:r>
-        <w:rPr>
-          <w:color w:val="2B579A"/>
-          <w:shd w:val="clear" w:color="auto" w:fill="E6E6E6"/>
-        </w:rPr>
-      </w:r>
-      <w:bookmarkStart w:id="21" w:name="_@_3CCFD380674C4884949B42E5283F6237Z"/>
-      <w:r>
-        <w:rPr>
-          <w:color w:val="2B579A"/>
-          <w:shd w:val="clear" w:color="auto" w:fill="E6E6E6"/>
-        </w:rPr>
-        <w:fldChar w:fldCharType="separate"/>
-      </w:r>
-      <w:bookmarkEnd w:id="21"/>
-      <w:r>
-        <w:rPr>
-          <w:rStyle w:val="Mention"/>
-          <w:noProof/>
-        </w:rPr>
-        <w:t>@Ma</w:t>
-      </w:r>
-      <w:r>
-        <w:rPr>
-          <w:rStyle w:val="Mention"/>
-          <w:noProof/>
-        </w:rPr>
-        <w:t>tis Terzi</w:t>
-      </w:r>
-      <w:commentRangeEnd w:id="20"/>
-      <w:r>
-        <w:commentReference w:id="20"/>
-      </w:r>
-      <w:r>
-        <w:rPr>
-          <w:color w:val="2B579A"/>
-          <w:shd w:val="clear" w:color="auto" w:fill="E6E6E6"/>
-        </w:rPr>
-        <w:fldChar w:fldCharType="end"/>
-      </w:r>
-      <w:r>
-        <w:t xml:space="preserve"> </w:t>
-      </w:r>
     </w:p>
     <w:p>
       <w:pPr>
@@ -4849,7 +5082,23 @@
                 <w:rFonts w:ascii="Arial" w:hAnsi="Arial" w:cs="Arial"/>
                 <w:color w:val="000000"/>
               </w:rPr>
-              <w:t>If the client has no one in his circle he cannot remove people</w:t>
+              <w:t xml:space="preserve">If the client has no one in his </w:t>
+            </w:r>
+            <w:proofErr w:type="gramStart"/>
+            <w:r>
+              <w:rPr>
+                <w:rFonts w:ascii="Arial" w:hAnsi="Arial" w:cs="Arial"/>
+                <w:color w:val="000000"/>
+              </w:rPr>
+              <w:t>circle</w:t>
+            </w:r>
+            <w:proofErr w:type="gramEnd"/>
+            <w:r>
+              <w:rPr>
+                <w:rFonts w:ascii="Arial" w:hAnsi="Arial" w:cs="Arial"/>
+                <w:color w:val="000000"/>
+              </w:rPr>
+              <w:t xml:space="preserve"> he cannot remove people</w:t>
             </w:r>
           </w:p>
           <w:p>
@@ -4946,14 +5195,7 @@
                 <w:rFonts w:ascii="Arial" w:hAnsi="Arial" w:cs="Arial"/>
                 <w:color w:val="000000"/>
               </w:rPr>
-              <w:t>A</w:t>
-            </w:r>
-            <w:r>
-              <w:rPr>
-                <w:rFonts w:ascii="Arial" w:hAnsi="Arial" w:cs="Arial"/>
-                <w:color w:val="000000"/>
-              </w:rPr>
-              <w:t xml:space="preserve"> person was added and removed from your </w:t>
+              <w:t xml:space="preserve">A person was added and removed from your </w:t>
             </w:r>
             <w:r>
               <w:rPr>
@@ -5551,8 +5793,17 @@
                 <w:rFonts w:ascii="Arial" w:hAnsi="Arial" w:cs="Arial"/>
                 <w:color w:val="000000"/>
               </w:rPr>
-              <w:t>Empty personal circle .</w:t>
-            </w:r>
+              <w:t xml:space="preserve">Empty personal </w:t>
+            </w:r>
+            <w:proofErr w:type="gramStart"/>
+            <w:r>
+              <w:rPr>
+                <w:rFonts w:ascii="Arial" w:hAnsi="Arial" w:cs="Arial"/>
+                <w:color w:val="000000"/>
+              </w:rPr>
+              <w:t>circle .</w:t>
+            </w:r>
+            <w:proofErr w:type="gramEnd"/>
           </w:p>
         </w:tc>
       </w:tr>
@@ -5597,14 +5848,7 @@
                 <w:rFonts w:ascii="Arial" w:hAnsi="Arial" w:cs="Arial"/>
                 <w:color w:val="000000"/>
               </w:rPr>
-              <w:t>Alternate stream starts at 'removed people' st</w:t>
-            </w:r>
-            <w:r>
-              <w:rPr>
-                <w:rFonts w:ascii="Arial" w:hAnsi="Arial" w:cs="Arial"/>
-                <w:color w:val="000000"/>
-              </w:rPr>
-              <w:t>ep</w:t>
+              <w:t>Alternate stream starts at 'removed people' step</w:t>
             </w:r>
           </w:p>
           <w:p>
@@ -5655,7 +5899,6 @@
                 <w:rFonts w:ascii="Arial" w:hAnsi="Arial" w:cs="Arial"/>
                 <w:color w:val="000000"/>
               </w:rPr>
-              <w:lastRenderedPageBreak/>
               <w:t xml:space="preserve"> Go back to the </w:t>
             </w:r>
             <w:r>
@@ -5695,7 +5938,6 @@
                 <w:szCs w:val="24"/>
                 <w:lang w:val="en-GB"/>
               </w:rPr>
-              <w:lastRenderedPageBreak/>
               <w:t>Postconditions: None</w:t>
             </w:r>
           </w:p>
@@ -5905,8 +6147,19 @@
                 <w:rFonts w:ascii="Arial" w:hAnsi="Arial" w:cs="Arial"/>
                 <w:color w:val="000000"/>
               </w:rPr>
-              <w:t xml:space="preserve"> a</w:t>
-            </w:r>
+              <w:t xml:space="preserve"> </w:t>
+            </w:r>
+            <w:proofErr w:type="spellStart"/>
+            <w:proofErr w:type="gramStart"/>
+            <w:r>
+              <w:rPr>
+                <w:rFonts w:ascii="Arial" w:hAnsi="Arial" w:cs="Arial"/>
+                <w:color w:val="000000"/>
+              </w:rPr>
+              <w:t>a</w:t>
+            </w:r>
+            <w:proofErr w:type="spellEnd"/>
+            <w:proofErr w:type="gramEnd"/>
             <w:r>
               <w:rPr>
                 <w:rFonts w:ascii="Arial" w:hAnsi="Arial" w:cs="Arial"/>
@@ -6133,7 +6386,7 @@
                     </pic:cNvPicPr>
                   </pic:nvPicPr>
                   <pic:blipFill>
-                    <a:blip r:embed="rId18">
+                    <a:blip r:embed="rId15">
                       <a:extLst>
                         <a:ext uri="{28A0092B-C50C-407E-A947-70E740481C1C}">
                           <a14:useLocalDpi xmlns:a14="http://schemas.microsoft.com/office/drawing/2010/main" val="0"/>
@@ -6209,7 +6462,7 @@
                     </pic:cNvPicPr>
                   </pic:nvPicPr>
                   <pic:blipFill>
-                    <a:blip r:embed="rId19">
+                    <a:blip r:embed="rId16">
                       <a:extLst>
                         <a:ext uri="{28A0092B-C50C-407E-A947-70E740481C1C}">
                           <a14:useLocalDpi xmlns:a14="http://schemas.microsoft.com/office/drawing/2010/main" val="0"/>
@@ -6370,13 +6623,7 @@
         <w:t xml:space="preserve">, </w:t>
       </w:r>
       <w:r>
-        <w:t>it as the “</w:t>
-      </w:r>
-      <w:r>
-        <w:t>front</w:t>
-      </w:r>
-      <w:r>
-        <w:t>” of the web site.</w:t>
+        <w:t>it as the “front” of the web site.</w:t>
       </w:r>
     </w:p>
     <w:p>
@@ -6461,7 +6708,7 @@
                     </pic:cNvPicPr>
                   </pic:nvPicPr>
                   <pic:blipFill>
-                    <a:blip r:embed="rId20">
+                    <a:blip r:embed="rId17">
                       <a:extLst>
                         <a:ext uri="{28A0092B-C50C-407E-A947-70E740481C1C}">
                           <a14:useLocalDpi xmlns:a14="http://schemas.microsoft.com/office/drawing/2010/main" val="0"/>
@@ -6522,13 +6769,7 @@
     </w:p>
     <w:p>
       <w:r>
-        <w:t xml:space="preserve">In this part, we will </w:t>
-      </w:r>
-      <w:r>
-        <w:t>remove</w:t>
-      </w:r>
-      <w:r>
-        <w:t xml:space="preserve"> people on the user </w:t>
+        <w:t xml:space="preserve">In this part, we will remove people on the user </w:t>
       </w:r>
       <w:r>
         <w:t>Personal Circle</w:t>
@@ -6660,12 +6901,12 @@
       <w:pPr>
         <w:pStyle w:val="Titre3"/>
       </w:pPr>
-      <w:bookmarkStart w:id="23" w:name="_Toc1926737905"/>
+      <w:bookmarkStart w:id="20" w:name="_Toc1926737905"/>
       <w:r>
         <w:lastRenderedPageBreak/>
         <w:t>Handle feeling form</w:t>
       </w:r>
-      <w:bookmarkEnd w:id="23"/>
+      <w:bookmarkEnd w:id="20"/>
     </w:p>
     <w:p/>
     <w:p>
@@ -6675,14 +6916,14 @@
           <w:lang w:val="en-GB"/>
         </w:rPr>
       </w:pPr>
-      <w:bookmarkStart w:id="24" w:name="_Toc1879673182"/>
+      <w:bookmarkStart w:id="21" w:name="_Toc1879673182"/>
       <w:r>
         <w:rPr>
           <w:lang w:val="en-GB"/>
         </w:rPr>
         <w:t>Use Case Specification</w:t>
       </w:r>
-      <w:bookmarkEnd w:id="24"/>
+      <w:bookmarkEnd w:id="21"/>
     </w:p>
     <w:p>
       <w:pPr>
@@ -7172,14 +7413,14 @@
           <w:szCs w:val="26"/>
         </w:rPr>
       </w:pPr>
-      <w:bookmarkStart w:id="25" w:name="_Toc713776957"/>
+      <w:bookmarkStart w:id="22" w:name="_Toc713776957"/>
       <w:r>
         <w:rPr>
           <w:lang w:val="en-GB"/>
         </w:rPr>
         <w:t>Alternative flow 1</w:t>
       </w:r>
-      <w:bookmarkEnd w:id="25"/>
+      <w:bookmarkEnd w:id="22"/>
     </w:p>
     <w:p>
       <w:pPr>
@@ -7463,14 +7704,14 @@
           <w:szCs w:val="26"/>
         </w:rPr>
       </w:pPr>
-      <w:bookmarkStart w:id="26" w:name="_Toc567087065"/>
+      <w:bookmarkStart w:id="23" w:name="_Toc567087065"/>
       <w:r>
         <w:rPr>
           <w:lang w:val="en-GB"/>
         </w:rPr>
         <w:t>Alternative flow 2</w:t>
       </w:r>
-      <w:bookmarkEnd w:id="26"/>
+      <w:bookmarkEnd w:id="23"/>
     </w:p>
     <w:p>
       <w:pPr>
@@ -7732,14 +7973,14 @@
           <w:szCs w:val="26"/>
         </w:rPr>
       </w:pPr>
-      <w:bookmarkStart w:id="27" w:name="_Toc1038403440"/>
+      <w:bookmarkStart w:id="24" w:name="_Toc1038403440"/>
       <w:r>
         <w:rPr>
           <w:lang w:val="en-GB"/>
         </w:rPr>
         <w:t>Alternative flow 3</w:t>
       </w:r>
-      <w:bookmarkEnd w:id="27"/>
+      <w:bookmarkEnd w:id="24"/>
     </w:p>
     <w:p>
       <w:pPr>
@@ -7998,14 +8239,14 @@
           <w:lang w:val="en-GB"/>
         </w:rPr>
       </w:pPr>
-      <w:bookmarkStart w:id="28" w:name="_Toc615773062"/>
+      <w:bookmarkStart w:id="25" w:name="_Toc615773062"/>
       <w:r>
         <w:rPr>
           <w:lang w:val="en-GB"/>
         </w:rPr>
         <w:t>Activity diagram</w:t>
       </w:r>
-      <w:bookmarkEnd w:id="28"/>
+      <w:bookmarkEnd w:id="25"/>
     </w:p>
     <w:p>
       <w:pPr>
@@ -8034,7 +8275,7 @@
                     <pic:cNvPicPr/>
                   </pic:nvPicPr>
                   <pic:blipFill>
-                    <a:blip r:embed="rId21">
+                    <a:blip r:embed="rId18">
                       <a:extLst>
                         <a:ext uri="{28A0092B-C50C-407E-A947-70E740481C1C}">
                           <a14:useLocalDpi xmlns:a14="http://schemas.microsoft.com/office/drawing/2010/main" val="0"/>
@@ -8070,7 +8311,7 @@
           <w:szCs w:val="32"/>
         </w:rPr>
       </w:pPr>
-      <w:bookmarkStart w:id="29" w:name="_Toc436155517"/>
+      <w:bookmarkStart w:id="26" w:name="_Toc436155517"/>
       <w:r>
         <w:lastRenderedPageBreak/>
         <w:br/>
@@ -8081,7 +8322,7 @@
         </w:rPr>
         <w:t>Sequence diagram</w:t>
       </w:r>
-      <w:bookmarkEnd w:id="29"/>
+      <w:bookmarkEnd w:id="26"/>
     </w:p>
     <w:p/>
     <w:p>
@@ -8107,7 +8348,7 @@
                     <pic:cNvPicPr/>
                   </pic:nvPicPr>
                   <pic:blipFill>
-                    <a:blip r:embed="rId22" cstate="print">
+                    <a:blip r:embed="rId19" cstate="print">
                       <a:extLst>
                         <a:ext uri="{28A0092B-C50C-407E-A947-70E740481C1C}">
                           <a14:useLocalDpi xmlns:a14="http://schemas.microsoft.com/office/drawing/2010/main" val="0"/>
@@ -8138,11 +8379,11 @@
       <w:pPr>
         <w:pStyle w:val="Titre3"/>
       </w:pPr>
-      <w:bookmarkStart w:id="30" w:name="_Toc939020751"/>
+      <w:bookmarkStart w:id="27" w:name="_Toc939020751"/>
       <w:r>
         <w:t>Insert data</w:t>
       </w:r>
-      <w:bookmarkEnd w:id="30"/>
+      <w:bookmarkEnd w:id="27"/>
     </w:p>
     <w:p>
       <w:r>
@@ -8156,14 +8397,14 @@
       <w:pPr>
         <w:pStyle w:val="Titre2"/>
       </w:pPr>
-      <w:bookmarkStart w:id="31" w:name="_Toc1783034185"/>
+      <w:bookmarkStart w:id="28" w:name="_Toc1783034185"/>
       <w:r>
         <w:t>Object definition</w:t>
       </w:r>
       <w:r>
         <w:t>s</w:t>
       </w:r>
-      <w:bookmarkEnd w:id="31"/>
+      <w:bookmarkEnd w:id="28"/>
     </w:p>
     <w:p>
       <w:r>
@@ -8179,11 +8420,11 @@
       <w:pPr>
         <w:pStyle w:val="Titre3"/>
       </w:pPr>
-      <w:bookmarkStart w:id="32" w:name="_Toc534384061"/>
+      <w:bookmarkStart w:id="29" w:name="_Toc534384061"/>
       <w:r>
         <w:t>The actors</w:t>
       </w:r>
-      <w:bookmarkEnd w:id="32"/>
+      <w:bookmarkEnd w:id="29"/>
     </w:p>
     <w:p>
       <w:r>
@@ -8210,23 +8451,32 @@
       </w:r>
     </w:p>
     <w:p>
+      <w:proofErr w:type="spellStart"/>
       <w:r>
         <w:rPr>
           <w:b/>
           <w:bCs/>
         </w:rPr>
-        <w:t xml:space="preserve">DataReader: </w:t>
-      </w:r>
-      <w:r>
-        <w:t>A generic type of user that can read patient health information.</w:t>
-      </w:r>
-    </w:p>
-    <w:p>
+        <w:t>DataReader</w:t>
+      </w:r>
+      <w:proofErr w:type="spellEnd"/>
       <w:r>
         <w:rPr>
           <w:b/>
           <w:bCs/>
         </w:rPr>
+        <w:t xml:space="preserve">: </w:t>
+      </w:r>
+      <w:r>
+        <w:t>A generic type of user that can read patient health information.</w:t>
+      </w:r>
+    </w:p>
+    <w:p>
+      <w:r>
+        <w:rPr>
+          <w:b/>
+          <w:bCs/>
+        </w:rPr>
         <w:lastRenderedPageBreak/>
         <w:t>Doctor:</w:t>
       </w:r>
@@ -8256,12 +8506,21 @@
       </w:r>
     </w:p>
     <w:p>
+      <w:proofErr w:type="spellStart"/>
       <w:r>
         <w:rPr>
           <w:b/>
           <w:bCs/>
         </w:rPr>
-        <w:t>FamilyMember:</w:t>
+        <w:t>FamilyMember</w:t>
+      </w:r>
+      <w:proofErr w:type="spellEnd"/>
+      <w:r>
+        <w:rPr>
+          <w:b/>
+          <w:bCs/>
+        </w:rPr>
+        <w:t>:</w:t>
       </w:r>
       <w:r>
         <w:t xml:space="preserve"> </w:t>
@@ -8275,11 +8534,11 @@
       <w:pPr>
         <w:pStyle w:val="Titre3"/>
       </w:pPr>
-      <w:bookmarkStart w:id="33" w:name="_Toc646524744"/>
+      <w:bookmarkStart w:id="30" w:name="_Toc646524744"/>
       <w:r>
         <w:t>The type of data</w:t>
       </w:r>
-      <w:bookmarkEnd w:id="33"/>
+      <w:bookmarkEnd w:id="30"/>
     </w:p>
     <w:p>
       <w:r>
@@ -8583,7 +8842,7 @@
           <w:szCs w:val="40"/>
         </w:rPr>
       </w:pPr>
-      <w:bookmarkStart w:id="34" w:name="_Toc283773773"/>
+      <w:bookmarkStart w:id="31" w:name="_Toc283773773"/>
       <w:r>
         <w:rPr>
           <w:rFonts w:ascii="Arial" w:hAnsi="Arial" w:cs="Arial"/>
@@ -8594,7 +8853,7 @@
         <w:lastRenderedPageBreak/>
         <w:t>SCRUM MASTER</w:t>
       </w:r>
-      <w:bookmarkEnd w:id="34"/>
+      <w:bookmarkEnd w:id="31"/>
     </w:p>
     <w:p>
       <w:pPr>
@@ -8607,7 +8866,7 @@
           <w:szCs w:val="40"/>
         </w:rPr>
       </w:pPr>
-      <w:bookmarkStart w:id="35" w:name="_Toc775130241"/>
+      <w:bookmarkStart w:id="32" w:name="_Toc775130241"/>
       <w:r>
         <w:rPr>
           <w:rFonts w:ascii="Arial" w:hAnsi="Arial" w:cs="Arial"/>
@@ -8617,7 +8876,7 @@
         </w:rPr>
         <w:t>Code </w:t>
       </w:r>
-      <w:bookmarkEnd w:id="35"/>
+      <w:bookmarkEnd w:id="32"/>
     </w:p>
     <w:p>
       <w:pPr>
@@ -8628,7 +8887,7 @@
           <w:lang w:eastAsia="fr-FR"/>
         </w:rPr>
       </w:pPr>
-      <w:hyperlink r:id="rId23" w:history="1">
+      <w:hyperlink r:id="rId20" w:history="1">
         <w:r>
           <w:rPr>
             <w:rStyle w:val="Lienhypertexte"/>
@@ -8652,7 +8911,7 @@
           <w:szCs w:val="32"/>
         </w:rPr>
       </w:pPr>
-      <w:bookmarkStart w:id="36" w:name="_Toc902009731"/>
+      <w:bookmarkStart w:id="33" w:name="_Toc902009731"/>
       <w:r>
         <w:rPr>
           <w:rFonts w:ascii="Arial" w:hAnsi="Arial" w:cs="Arial"/>
@@ -8662,7 +8921,7 @@
         </w:rPr>
         <w:t>Register</w:t>
       </w:r>
-      <w:bookmarkEnd w:id="36"/>
+      <w:bookmarkEnd w:id="33"/>
     </w:p>
     <w:p>
       <w:pPr>
@@ -8909,7 +9168,7 @@
           <w:szCs w:val="32"/>
         </w:rPr>
       </w:pPr>
-      <w:bookmarkStart w:id="37" w:name="_Toc483826001"/>
+      <w:bookmarkStart w:id="34" w:name="_Toc483826001"/>
       <w:r>
         <w:rPr>
           <w:rFonts w:ascii="Arial" w:hAnsi="Arial" w:cs="Arial"/>
@@ -8919,7 +9178,7 @@
         </w:rPr>
         <w:t>Login</w:t>
       </w:r>
-      <w:bookmarkEnd w:id="37"/>
+      <w:bookmarkEnd w:id="34"/>
     </w:p>
     <w:p>
       <w:pPr>
@@ -9142,7 +9401,7 @@
           <w:szCs w:val="32"/>
         </w:rPr>
       </w:pPr>
-      <w:bookmarkStart w:id="38" w:name="_Toc1971717640"/>
+      <w:bookmarkStart w:id="35" w:name="_Toc1971717640"/>
       <w:r>
         <w:rPr>
           <w:rFonts w:ascii="Arial" w:hAnsi="Arial" w:cs="Arial"/>
@@ -9152,7 +9411,7 @@
         </w:rPr>
         <w:t>Logout</w:t>
       </w:r>
-      <w:bookmarkEnd w:id="38"/>
+      <w:bookmarkEnd w:id="35"/>
     </w:p>
     <w:p>
       <w:pPr>
@@ -9297,7 +9556,7 @@
           <w:szCs w:val="32"/>
         </w:rPr>
       </w:pPr>
-      <w:bookmarkStart w:id="39" w:name="_Toc606677229"/>
+      <w:bookmarkStart w:id="36" w:name="_Toc606677229"/>
       <w:r>
         <w:rPr>
           <w:rFonts w:ascii="Arial" w:hAnsi="Arial" w:cs="Arial"/>
@@ -9307,7 +9566,7 @@
         </w:rPr>
         <w:t>Retrieve</w:t>
       </w:r>
-      <w:bookmarkEnd w:id="39"/>
+      <w:bookmarkEnd w:id="36"/>
     </w:p>
     <w:p>
       <w:pPr>
@@ -9547,7 +9806,7 @@
           <w:szCs w:val="32"/>
         </w:rPr>
       </w:pPr>
-      <w:bookmarkStart w:id="40" w:name="_Toc2133290762"/>
+      <w:bookmarkStart w:id="37" w:name="_Toc2133290762"/>
       <w:r>
         <w:rPr>
           <w:rFonts w:ascii="Arial" w:hAnsi="Arial" w:cs="Arial"/>
@@ -9575,7 +9834,7 @@
         </w:rPr>
         <w:t xml:space="preserve"> circle</w:t>
       </w:r>
-      <w:bookmarkEnd w:id="40"/>
+      <w:bookmarkEnd w:id="37"/>
     </w:p>
     <w:p>
       <w:pPr>
@@ -9848,7 +10107,7 @@
           <w:szCs w:val="32"/>
         </w:rPr>
       </w:pPr>
-      <w:bookmarkStart w:id="41" w:name="_Toc1021153749"/>
+      <w:bookmarkStart w:id="38" w:name="_Toc1021153749"/>
       <w:r>
         <w:rPr>
           <w:rFonts w:ascii="Arial" w:hAnsi="Arial" w:cs="Arial"/>
@@ -9858,7 +10117,7 @@
         </w:rPr>
         <w:t>Submit Data</w:t>
       </w:r>
-      <w:bookmarkEnd w:id="41"/>
+      <w:bookmarkEnd w:id="38"/>
     </w:p>
     <w:p>
       <w:pPr>
@@ -10106,7 +10365,7 @@
           <w:szCs w:val="32"/>
         </w:rPr>
       </w:pPr>
-      <w:bookmarkStart w:id="42" w:name="_Toc570833441"/>
+      <w:bookmarkStart w:id="39" w:name="_Toc570833441"/>
       <w:r>
         <w:rPr>
           <w:rFonts w:ascii="Arial" w:hAnsi="Arial" w:cs="Arial"/>
@@ -10116,7 +10375,7 @@
         </w:rPr>
         <w:t>See Data</w:t>
       </w:r>
-      <w:bookmarkEnd w:id="42"/>
+      <w:bookmarkEnd w:id="39"/>
     </w:p>
     <w:p>
       <w:pPr>
@@ -10362,75 +10621,6 @@
     </w:sectPr>
   </w:body>
 </w:document>
-</file>
-
-<file path=word/comments.xml><?xml version="1.0" encoding="utf-8"?>
-<w:comments xmlns:wpc="http://schemas.microsoft.com/office/word/2010/wordprocessingCanvas" xmlns:cx="http://schemas.microsoft.com/office/drawing/2014/chartex" xmlns:cx1="http://schemas.microsoft.com/office/drawing/2015/9/8/chartex" xmlns:cx2="http://schemas.microsoft.com/office/drawing/2015/10/21/chartex" xmlns:cx3="http://schemas.microsoft.com/office/drawing/2016/5/9/chartex" xmlns:cx4="http://schemas.microsoft.com/office/drawing/2016/5/10/chartex" xmlns:cx5="http://schemas.microsoft.com/office/drawing/2016/5/11/chartex" xmlns:cx6="http://schemas.microsoft.com/office/drawing/2016/5/12/chartex" xmlns:cx7="http://schemas.microsoft.com/office/drawing/2016/5/13/chartex" xmlns:cx8="http://schemas.microsoft.com/office/drawing/2016/5/14/chartex" xmlns:mc="http://schemas.openxmlformats.org/markup-compatibility/2006" xmlns:aink="http://schemas.microsoft.com/office/drawing/2016/ink" xmlns:am3d="http://schemas.microsoft.com/office/drawing/2017/model3d" xmlns:o="urn:schemas-microsoft-com:office:office" xmlns:oel="http://schemas.microsoft.com/office/2019/extlst" xmlns:r="http://schemas.openxmlformats.org/officeDocument/2006/relationships" xmlns:m="http://schemas.openxmlformats.org/officeDocument/2006/math" xmlns:v="urn:schemas-microsoft-com:vml" xmlns:wp14="http://schemas.microsoft.com/office/word/2010/wordprocessingDrawing" xmlns:wp="http://schemas.openxmlformats.org/drawingml/2006/wordprocessingDrawing" xmlns:w10="urn:schemas-microsoft-com:office:word" xmlns:w="http://schemas.openxmlformats.org/wordprocessingml/2006/main" xmlns:w14="http://schemas.microsoft.com/office/word/2010/wordml" xmlns:w15="http://schemas.microsoft.com/office/word/2012/wordml" xmlns:w16cex="http://schemas.microsoft.com/office/word/2018/wordml/cex" xmlns:w16cid="http://schemas.microsoft.com/office/word/2016/wordml/cid" xmlns:w16="http://schemas.microsoft.com/office/word/2018/wordml" xmlns:w16sdtdh="http://schemas.microsoft.com/office/word/2020/wordml/sdtdatahash" xmlns:w16se="http://schemas.microsoft.com/office/word/2015/wordml/symex" xmlns:wpg="http://schemas.microsoft.com/office/word/2010/wordprocessingGroup" xmlns:wpi="http://schemas.microsoft.com/office/word/2010/wordprocessingInk" xmlns:wne="http://schemas.microsoft.com/office/word/2006/wordml" xmlns:wps="http://schemas.microsoft.com/office/word/2010/wordprocessingShape" mc:Ignorable="w14 w15 w16se w16cid w16 w16cex w16sdtdh wp14">
-  <w:comment w:id="20" w:author="Pierre-Adrien Vasseur" w:date="2022-12-06T21:36:00Z" w:initials="PV">
-    <w:p>
-      <w:r>
-        <w:rPr>
-          <w:color w:val="2B579A"/>
-          <w:shd w:val="clear" w:color="auto" w:fill="E6E6E6"/>
-        </w:rPr>
-        <w:fldChar w:fldCharType="begin"/>
-      </w:r>
-      <w:r>
-        <w:instrText xml:space="preserve"> HYPERLINK "mailto:matis.terzi@etu.unice.fr"</w:instrText>
-      </w:r>
-      <w:r>
-        <w:rPr>
-          <w:color w:val="2B579A"/>
-          <w:shd w:val="clear" w:color="auto" w:fill="E6E6E6"/>
-        </w:rPr>
-      </w:r>
-      <w:bookmarkStart w:id="22" w:name="_@_F3FFA58C9D244ED6B8B623A9A922BE2AZ"/>
-      <w:r>
-        <w:rPr>
-          <w:color w:val="2B579A"/>
-          <w:shd w:val="clear" w:color="auto" w:fill="E6E6E6"/>
-        </w:rPr>
-        <w:fldChar w:fldCharType="separate"/>
-      </w:r>
-      <w:bookmarkEnd w:id="22"/>
-      <w:r>
-        <w:rPr>
-          <w:rStyle w:val="Mention"/>
-          <w:noProof/>
-        </w:rPr>
-        <w:t>@Matis Terzi</w:t>
-      </w:r>
-      <w:r>
-        <w:rPr>
-          <w:color w:val="2B579A"/>
-          <w:shd w:val="clear" w:color="auto" w:fill="E6E6E6"/>
-        </w:rPr>
-        <w:fldChar w:fldCharType="end"/>
-      </w:r>
-      <w:r>
-        <w:annotationRef/>
-      </w:r>
-    </w:p>
-  </w:comment>
-</w:comments>
-</file>
-
-<file path=word/commentsExtended.xml><?xml version="1.0" encoding="utf-8"?>
-<w15:commentsEx xmlns:wpc="http://schemas.microsoft.com/office/word/2010/wordprocessingCanvas" xmlns:cx="http://schemas.microsoft.com/office/drawing/2014/chartex" xmlns:cx1="http://schemas.microsoft.com/office/drawing/2015/9/8/chartex" xmlns:cx2="http://schemas.microsoft.com/office/drawing/2015/10/21/chartex" xmlns:cx3="http://schemas.microsoft.com/office/drawing/2016/5/9/chartex" xmlns:cx4="http://schemas.microsoft.com/office/drawing/2016/5/10/chartex" xmlns:cx5="http://schemas.microsoft.com/office/drawing/2016/5/11/chartex" xmlns:cx6="http://schemas.microsoft.com/office/drawing/2016/5/12/chartex" xmlns:cx7="http://schemas.microsoft.com/office/drawing/2016/5/13/chartex" xmlns:cx8="http://schemas.microsoft.com/office/drawing/2016/5/14/chartex" xmlns:mc="http://schemas.openxmlformats.org/markup-compatibility/2006" xmlns:aink="http://schemas.microsoft.com/office/drawing/2016/ink" xmlns:am3d="http://schemas.microsoft.com/office/drawing/2017/model3d" xmlns:o="urn:schemas-microsoft-com:office:office" xmlns:oel="http://schemas.microsoft.com/office/2019/extlst" xmlns:r="http://schemas.openxmlformats.org/officeDocument/2006/relationships" xmlns:m="http://schemas.openxmlformats.org/officeDocument/2006/math" xmlns:v="urn:schemas-microsoft-com:vml" xmlns:wp14="http://schemas.microsoft.com/office/word/2010/wordprocessingDrawing" xmlns:wp="http://schemas.openxmlformats.org/drawingml/2006/wordprocessingDrawing" xmlns:w10="urn:schemas-microsoft-com:office:word" xmlns:w="http://schemas.openxmlformats.org/wordprocessingml/2006/main" xmlns:w14="http://schemas.microsoft.com/office/word/2010/wordml" xmlns:w15="http://schemas.microsoft.com/office/word/2012/wordml" xmlns:w16cex="http://schemas.microsoft.com/office/word/2018/wordml/cex" xmlns:w16cid="http://schemas.microsoft.com/office/word/2016/wordml/cid" xmlns:w16="http://schemas.microsoft.com/office/word/2018/wordml" xmlns:w16sdtdh="http://schemas.microsoft.com/office/word/2020/wordml/sdtdatahash" xmlns:w16se="http://schemas.microsoft.com/office/word/2015/wordml/symex" xmlns:wpg="http://schemas.microsoft.com/office/word/2010/wordprocessingGroup" xmlns:wpi="http://schemas.microsoft.com/office/word/2010/wordprocessingInk" xmlns:wne="http://schemas.microsoft.com/office/word/2006/wordml" xmlns:wps="http://schemas.microsoft.com/office/word/2010/wordprocessingShape" mc:Ignorable="w14 w15 w16se w16cid w16 w16cex w16sdtdh wp14">
-  <w15:commentEx w15:paraId="3A421525" w15:done="0"/>
-</w15:commentsEx>
-</file>
-
-<file path=word/commentsExtensible.xml><?xml version="1.0" encoding="utf-8"?>
-<w16cex:commentsExtensible xmlns:wpc="http://schemas.microsoft.com/office/word/2010/wordprocessingCanvas" xmlns:cx="http://schemas.microsoft.com/office/drawing/2014/chartex" xmlns:cx1="http://schemas.microsoft.com/office/drawing/2015/9/8/chartex" xmlns:cx2="http://schemas.microsoft.com/office/drawing/2015/10/21/chartex" xmlns:cx3="http://schemas.microsoft.com/office/drawing/2016/5/9/chartex" xmlns:cx4="http://schemas.microsoft.com/office/drawing/2016/5/10/chartex" xmlns:cx5="http://schemas.microsoft.com/office/drawing/2016/5/11/chartex" xmlns:cx6="http://schemas.microsoft.com/office/drawing/2016/5/12/chartex" xmlns:cx7="http://schemas.microsoft.com/office/drawing/2016/5/13/chartex" xmlns:cx8="http://schemas.microsoft.com/office/drawing/2016/5/14/chartex" xmlns:mc="http://schemas.openxmlformats.org/markup-compatibility/2006" xmlns:aink="http://schemas.microsoft.com/office/drawing/2016/ink" xmlns:am3d="http://schemas.microsoft.com/office/drawing/2017/model3d" xmlns:o="urn:schemas-microsoft-com:office:office" xmlns:oel="http://schemas.microsoft.com/office/2019/extlst" xmlns:r="http://schemas.openxmlformats.org/officeDocument/2006/relationships" xmlns:m="http://schemas.openxmlformats.org/officeDocument/2006/math" xmlns:v="urn:schemas-microsoft-com:vml" xmlns:wp14="http://schemas.microsoft.com/office/word/2010/wordprocessingDrawing" xmlns:wp="http://schemas.openxmlformats.org/drawingml/2006/wordprocessingDrawing" xmlns:w10="urn:schemas-microsoft-com:office:word" xmlns:w="http://schemas.openxmlformats.org/wordprocessingml/2006/main" xmlns:w14="http://schemas.microsoft.com/office/word/2010/wordml" xmlns:w15="http://schemas.microsoft.com/office/word/2012/wordml" xmlns:w16cex="http://schemas.microsoft.com/office/word/2018/wordml/cex" xmlns:w16cid="http://schemas.microsoft.com/office/word/2016/wordml/cid" xmlns:w16="http://schemas.microsoft.com/office/word/2018/wordml" xmlns:w16sdtdh="http://schemas.microsoft.com/office/word/2020/wordml/sdtdatahash" xmlns:w16se="http://schemas.microsoft.com/office/word/2015/wordml/symex" xmlns:wpg="http://schemas.microsoft.com/office/word/2010/wordprocessingGroup" xmlns:wpi="http://schemas.microsoft.com/office/word/2010/wordprocessingInk" xmlns:wne="http://schemas.microsoft.com/office/word/2006/wordml" xmlns:wps="http://schemas.microsoft.com/office/word/2010/wordprocessingShape" mc:Ignorable="w14 w15 w16se w16cid w16 w16cex w16sdtdh wp14">
-  <w16cex:commentExtensible w16cex:durableId="6A95EB3B" w16cex:dateUtc="2022-12-06T20:36:00Z"/>
-</w16cex:commentsExtensible>
-</file>
-
-<file path=word/commentsIds.xml><?xml version="1.0" encoding="utf-8"?>
-<w16cid:commentsIds xmlns:wpc="http://schemas.microsoft.com/office/word/2010/wordprocessingCanvas" xmlns:cx="http://schemas.microsoft.com/office/drawing/2014/chartex" xmlns:cx1="http://schemas.microsoft.com/office/drawing/2015/9/8/chartex" xmlns:cx2="http://schemas.microsoft.com/office/drawing/2015/10/21/chartex" xmlns:cx3="http://schemas.microsoft.com/office/drawing/2016/5/9/chartex" xmlns:cx4="http://schemas.microsoft.com/office/drawing/2016/5/10/chartex" xmlns:cx5="http://schemas.microsoft.com/office/drawing/2016/5/11/chartex" xmlns:cx6="http://schemas.microsoft.com/office/drawing/2016/5/12/chartex" xmlns:cx7="http://schemas.microsoft.com/office/drawing/2016/5/13/chartex" xmlns:cx8="http://schemas.microsoft.com/office/drawing/2016/5/14/chartex" xmlns:mc="http://schemas.openxmlformats.org/markup-compatibility/2006" xmlns:aink="http://schemas.microsoft.com/office/drawing/2016/ink" xmlns:am3d="http://schemas.microsoft.com/office/drawing/2017/model3d" xmlns:o="urn:schemas-microsoft-com:office:office" xmlns:oel="http://schemas.microsoft.com/office/2019/extlst" xmlns:r="http://schemas.openxmlformats.org/officeDocument/2006/relationships" xmlns:m="http://schemas.openxmlformats.org/officeDocument/2006/math" xmlns:v="urn:schemas-microsoft-com:vml" xmlns:wp14="http://schemas.microsoft.com/office/word/2010/wordprocessingDrawing" xmlns:wp="http://schemas.openxmlformats.org/drawingml/2006/wordprocessingDrawing" xmlns:w10="urn:schemas-microsoft-com:office:word" xmlns:w="http://schemas.openxmlformats.org/wordprocessingml/2006/main" xmlns:w14="http://schemas.microsoft.com/office/word/2010/wordml" xmlns:w15="http://schemas.microsoft.com/office/word/2012/wordml" xmlns:w16cex="http://schemas.microsoft.com/office/word/2018/wordml/cex" xmlns:w16cid="http://schemas.microsoft.com/office/word/2016/wordml/cid" xmlns:w16="http://schemas.microsoft.com/office/word/2018/wordml" xmlns:w16sdtdh="http://schemas.microsoft.com/office/word/2020/wordml/sdtdatahash" xmlns:w16se="http://schemas.microsoft.com/office/word/2015/wordml/symex" xmlns:wpg="http://schemas.microsoft.com/office/word/2010/wordprocessingGroup" xmlns:wpi="http://schemas.microsoft.com/office/word/2010/wordprocessingInk" xmlns:wne="http://schemas.microsoft.com/office/word/2006/wordml" xmlns:wps="http://schemas.microsoft.com/office/word/2010/wordprocessingShape" mc:Ignorable="w14 w15 w16se w16cid w16 w16cex w16sdtdh wp14">
-  <w16cid:commentId w16cid:paraId="3A421525" w16cid:durableId="6A95EB3B"/>
-</w16cid:commentsIds>
 </file>
 
 <file path=word/numbering.xml><?xml version="1.0" encoding="utf-8"?>
@@ -11734,14 +11924,6 @@
     <w:abstractNumId w:val="2"/>
   </w:num>
 </w:numbering>
-</file>
-
-<file path=word/people.xml><?xml version="1.0" encoding="utf-8"?>
-<w15:people xmlns:wpc="http://schemas.microsoft.com/office/word/2010/wordprocessingCanvas" xmlns:cx="http://schemas.microsoft.com/office/drawing/2014/chartex" xmlns:cx1="http://schemas.microsoft.com/office/drawing/2015/9/8/chartex" xmlns:cx2="http://schemas.microsoft.com/office/drawing/2015/10/21/chartex" xmlns:cx3="http://schemas.microsoft.com/office/drawing/2016/5/9/chartex" xmlns:cx4="http://schemas.microsoft.com/office/drawing/2016/5/10/chartex" xmlns:cx5="http://schemas.microsoft.com/office/drawing/2016/5/11/chartex" xmlns:cx6="http://schemas.microsoft.com/office/drawing/2016/5/12/chartex" xmlns:cx7="http://schemas.microsoft.com/office/drawing/2016/5/13/chartex" xmlns:cx8="http://schemas.microsoft.com/office/drawing/2016/5/14/chartex" xmlns:mc="http://schemas.openxmlformats.org/markup-compatibility/2006" xmlns:aink="http://schemas.microsoft.com/office/drawing/2016/ink" xmlns:am3d="http://schemas.microsoft.com/office/drawing/2017/model3d" xmlns:o="urn:schemas-microsoft-com:office:office" xmlns:oel="http://schemas.microsoft.com/office/2019/extlst" xmlns:r="http://schemas.openxmlformats.org/officeDocument/2006/relationships" xmlns:m="http://schemas.openxmlformats.org/officeDocument/2006/math" xmlns:v="urn:schemas-microsoft-com:vml" xmlns:wp14="http://schemas.microsoft.com/office/word/2010/wordprocessingDrawing" xmlns:wp="http://schemas.openxmlformats.org/drawingml/2006/wordprocessingDrawing" xmlns:w10="urn:schemas-microsoft-com:office:word" xmlns:w="http://schemas.openxmlformats.org/wordprocessingml/2006/main" xmlns:w14="http://schemas.microsoft.com/office/word/2010/wordml" xmlns:w15="http://schemas.microsoft.com/office/word/2012/wordml" xmlns:w16cex="http://schemas.microsoft.com/office/word/2018/wordml/cex" xmlns:w16cid="http://schemas.microsoft.com/office/word/2016/wordml/cid" xmlns:w16="http://schemas.microsoft.com/office/word/2018/wordml" xmlns:w16sdtdh="http://schemas.microsoft.com/office/word/2020/wordml/sdtdatahash" xmlns:w16se="http://schemas.microsoft.com/office/word/2015/wordml/symex" xmlns:wpg="http://schemas.microsoft.com/office/word/2010/wordprocessingGroup" xmlns:wpi="http://schemas.microsoft.com/office/word/2010/wordprocessingInk" xmlns:wne="http://schemas.microsoft.com/office/word/2006/wordml" xmlns:wps="http://schemas.microsoft.com/office/word/2010/wordprocessingShape" mc:Ignorable="w14 w15 w16se w16cid w16 w16cex w16sdtdh wp14">
-  <w15:person w15:author="Pierre-Adrien Vasseur">
-    <w15:presenceInfo w15:providerId="AD" w15:userId="S::pierre-adrien.vasseur@etu.unice.fr::21445d2e-be83-49e0-b649-22c817f34488"/>
-  </w15:person>
-</w15:people>
 </file>
 
 <file path=word/styles.xml><?xml version="1.0" encoding="utf-8"?>

</xml_diff>

<commit_message>
✨ Update Product Owner report
</commit_message>
<xml_diff>
--- a/docs/GL/Specification document.docx
+++ b/docs/GL/Specification document.docx
@@ -4634,25 +4634,33 @@
       <w:bookmarkEnd w:id="1645671742"/>
     </w:p>
     <w:p>
-      <w:r>
-        <w:rPr>
-          <w:noProof/>
-        </w:rPr>
+      <w:pPr>
+        <w:pStyle w:val="Normal"/>
+      </w:pPr>
+      <w:r>
         <w:drawing>
-          <wp:inline distT="0" distB="0" distL="0" distR="0" wp14:anchorId="40F58691" wp14:editId="263852A0">
-            <wp:extent cx="5760720" cy="2816223"/>
-            <wp:effectExtent l="0" t="0" r="0" b="3177"/>
-            <wp:docPr id="2" name="Image 4"/>
-            <wp:cNvGraphicFramePr/>
-            <a:graphic xmlns:a="http://schemas.openxmlformats.org/drawingml/2006/main">
+          <wp:inline wp14:editId="4DDA7E96" wp14:anchorId="22989EF9">
+            <wp:extent cx="5671794" cy="3438525"/>
+            <wp:effectExtent l="0" t="0" r="0" b="0"/>
+            <wp:docPr id="843706714" name="" title=""/>
+            <wp:cNvGraphicFramePr>
+              <a:graphicFrameLocks noChangeAspect="1"/>
+            </wp:cNvGraphicFramePr>
+            <a:graphic>
               <a:graphicData uri="http://schemas.openxmlformats.org/drawingml/2006/picture">
-                <pic:pic xmlns:pic="http://schemas.openxmlformats.org/drawingml/2006/picture">
+                <pic:pic>
                   <pic:nvPicPr>
                     <pic:cNvPr id="0" name=""/>
                     <pic:cNvPicPr/>
                   </pic:nvPicPr>
                   <pic:blipFill>
-                    <a:blip r:embed="rId11"/>
+                    <a:blip r:embed="Rc2abc9aff6a043ab">
+                      <a:extLst>
+                        <a:ext xmlns:a="http://schemas.openxmlformats.org/drawingml/2006/main" uri="{28A0092B-C50C-407E-A947-70E740481C1C}">
+                          <a14:useLocalDpi val="0"/>
+                        </a:ext>
+                      </a:extLst>
+                    </a:blip>
                     <a:stretch>
                       <a:fillRect/>
                     </a:stretch>
@@ -4660,16 +4668,11 @@
                   <pic:spPr>
                     <a:xfrm>
                       <a:off x="0" y="0"/>
-                      <a:ext cx="5760720" cy="2816223"/>
+                      <a:ext cx="5671794" cy="3438525"/>
                     </a:xfrm>
                     <a:prstGeom prst="rect">
                       <a:avLst/>
                     </a:prstGeom>
-                    <a:noFill/>
-                    <a:ln>
-                      <a:noFill/>
-                      <a:prstDash/>
-                    </a:ln>
                   </pic:spPr>
                 </pic:pic>
               </a:graphicData>
@@ -4691,25 +4694,33 @@
     </w:p>
     <w:p/>
     <w:p>
-      <w:r>
-        <w:rPr>
-          <w:noProof/>
-        </w:rPr>
+      <w:pPr>
+        <w:pStyle w:val="Normal"/>
+      </w:pPr>
+      <w:r>
         <w:drawing>
-          <wp:inline distT="0" distB="0" distL="0" distR="0" wp14:anchorId="59C697D2" wp14:editId="32BB2902">
-            <wp:extent cx="5760720" cy="3896999"/>
-            <wp:effectExtent l="0" t="0" r="0" b="8251"/>
-            <wp:docPr id="3" name="Image 5"/>
-            <wp:cNvGraphicFramePr/>
-            <a:graphic xmlns:a="http://schemas.openxmlformats.org/drawingml/2006/main">
+          <wp:inline wp14:editId="5DB71A6D" wp14:anchorId="603A6AAD">
+            <wp:extent cx="5800725" cy="5027295"/>
+            <wp:effectExtent l="0" t="0" r="0" b="0"/>
+            <wp:docPr id="2131016426" name="" title=""/>
+            <wp:cNvGraphicFramePr>
+              <a:graphicFrameLocks noChangeAspect="1"/>
+            </wp:cNvGraphicFramePr>
+            <a:graphic>
               <a:graphicData uri="http://schemas.openxmlformats.org/drawingml/2006/picture">
-                <pic:pic xmlns:pic="http://schemas.openxmlformats.org/drawingml/2006/picture">
+                <pic:pic>
                   <pic:nvPicPr>
                     <pic:cNvPr id="0" name=""/>
                     <pic:cNvPicPr/>
                   </pic:nvPicPr>
                   <pic:blipFill>
-                    <a:blip r:embed="rId12"/>
+                    <a:blip r:embed="Rd39bf1b946ba4dbc">
+                      <a:extLst>
+                        <a:ext xmlns:a="http://schemas.openxmlformats.org/drawingml/2006/main" uri="{28A0092B-C50C-407E-A947-70E740481C1C}">
+                          <a14:useLocalDpi val="0"/>
+                        </a:ext>
+                      </a:extLst>
+                    </a:blip>
                     <a:stretch>
                       <a:fillRect/>
                     </a:stretch>
@@ -4717,16 +4728,11 @@
                   <pic:spPr>
                     <a:xfrm>
                       <a:off x="0" y="0"/>
-                      <a:ext cx="5760720" cy="3896999"/>
+                      <a:ext cx="5800725" cy="5027295"/>
                     </a:xfrm>
                     <a:prstGeom prst="rect">
                       <a:avLst/>
                     </a:prstGeom>
-                    <a:noFill/>
-                    <a:ln>
-                      <a:noFill/>
-                      <a:prstDash/>
-                    </a:ln>
                   </pic:spPr>
                 </pic:pic>
               </a:graphicData>
@@ -4753,7 +4759,7 @@
         <w:pStyle w:val="Heading3"/>
       </w:pPr>
     </w:p>
-    <w:p>
+    <w:p w14:noSpellErr="1">
       <w:r>
         <w:rPr>
           <w:color w:val="2B579A"/>
@@ -4806,8 +4812,2296 @@
         <w:fldChar w:fldCharType="end"/>
       </w:r>
       <w:r>
+        <w:rPr/>
         <w:t xml:space="preserve"> </w:t>
       </w:r>
+    </w:p>
+    <w:p>
+      <w:pPr>
+        <w:pStyle w:val="Normal"/>
+      </w:pPr>
+    </w:p>
+    <w:p w14:noSpellErr="1">
+      <w:pPr>
+        <w:pStyle w:val="Heading4"/>
+        <w:rPr>
+          <w:lang w:val="en-GB"/>
+        </w:rPr>
+      </w:pPr>
+      <w:r>
+        <w:rPr>
+          <w:lang w:val="en-GB"/>
+        </w:rPr>
+        <w:t>Use Case Specification</w:t>
+      </w:r>
+    </w:p>
+    <w:p w14:noSpellErr="1">
+      <w:pPr>
+        <w:rPr>
+          <w:lang w:val="en-GB"/>
+        </w:rPr>
+      </w:pPr>
+    </w:p>
+    <w:tbl>
+      <w:tblPr>
+        <w:tblStyle w:val="TableGrid"/>
+        <w:tblW w:w="0" w:type="auto"/>
+        <w:tblLook w:val="04A0" w:firstRow="1" w:lastRow="0" w:firstColumn="1" w:lastColumn="0" w:noHBand="0" w:noVBand="1"/>
+      </w:tblPr>
+      <w:tblGrid>
+        <w:gridCol w:w="9015"/>
+      </w:tblGrid>
+      <w:tr>
+        <w:trPr>
+          <w:trHeight w:val="300"/>
+        </w:trPr>
+        <w:tc>
+          <w:tcPr>
+            <w:tcW w:w="9015" w:type="dxa"/>
+            <w:tcMar/>
+          </w:tcPr>
+          <w:p>
+            <w:pPr>
+              <w:pStyle w:val="Normal"/>
+              <w:rPr>
+                <w:rFonts w:ascii="Calibri" w:hAnsi="Calibri" w:eastAsia="Calibri" w:cs="Calibri"/>
+                <w:noProof w:val="0"/>
+                <w:sz w:val="24"/>
+                <w:szCs w:val="24"/>
+                <w:lang w:val="en-GB"/>
+              </w:rPr>
+            </w:pPr>
+            <w:r>
+              <w:rPr>
+                <w:rFonts w:ascii="Calibri" w:hAnsi="Calibri" w:eastAsia="Calibri" w:cs="Calibri"/>
+                <w:sz w:val="24"/>
+                <w:szCs w:val="24"/>
+                <w:lang w:val="en-GB"/>
+              </w:rPr>
+              <w:t xml:space="preserve">Use Case: </w:t>
+            </w:r>
+            <w:r>
+              <w:rPr>
+                <w:rFonts w:ascii="Arial" w:hAnsi="Arial" w:eastAsia="Arial" w:cs="Arial"/>
+                <w:b w:val="0"/>
+                <w:bCs w:val="0"/>
+                <w:i w:val="0"/>
+                <w:iCs w:val="0"/>
+                <w:strike w:val="0"/>
+                <w:dstrike w:val="0"/>
+                <w:noProof w:val="0"/>
+                <w:color w:val="000000" w:themeColor="text1" w:themeTint="FF" w:themeShade="FF"/>
+                <w:sz w:val="22"/>
+                <w:szCs w:val="22"/>
+                <w:u w:val="none"/>
+                <w:lang w:val="en-GB"/>
+              </w:rPr>
+              <w:t>Personal_Circle</w:t>
+            </w:r>
+          </w:p>
+        </w:tc>
+      </w:tr>
+      <w:tr>
+        <w:trPr>
+          <w:trHeight w:val="300"/>
+        </w:trPr>
+        <w:tc>
+          <w:tcPr>
+            <w:tcW w:w="9015" w:type="dxa"/>
+            <w:tcMar/>
+          </w:tcPr>
+          <w:p>
+            <w:pPr>
+              <w:pStyle w:val="Normal"/>
+              <w:rPr>
+                <w:rFonts w:ascii="Calibri" w:hAnsi="Calibri" w:eastAsia="Calibri" w:cs="Calibri"/>
+                <w:noProof w:val="0"/>
+                <w:sz w:val="24"/>
+                <w:szCs w:val="24"/>
+                <w:lang w:val="en-GB"/>
+              </w:rPr>
+            </w:pPr>
+            <w:r>
+              <w:rPr>
+                <w:rFonts w:ascii="Calibri" w:hAnsi="Calibri" w:eastAsia="Calibri" w:cs="Calibri"/>
+                <w:sz w:val="24"/>
+                <w:szCs w:val="24"/>
+                <w:lang w:val="en-GB"/>
+              </w:rPr>
+              <w:t xml:space="preserve">Description: </w:t>
+            </w:r>
+            <w:r>
+              <w:rPr>
+                <w:rFonts w:ascii="Arial" w:hAnsi="Arial" w:eastAsia="Arial" w:cs="Arial"/>
+                <w:b w:val="0"/>
+                <w:bCs w:val="0"/>
+                <w:i w:val="0"/>
+                <w:iCs w:val="0"/>
+                <w:strike w:val="0"/>
+                <w:dstrike w:val="0"/>
+                <w:noProof w:val="0"/>
+                <w:color w:val="000000" w:themeColor="text1" w:themeTint="FF" w:themeShade="FF"/>
+                <w:sz w:val="22"/>
+                <w:szCs w:val="22"/>
+                <w:u w:val="none"/>
+                <w:lang w:val="en-GB"/>
+              </w:rPr>
+              <w:t>Customer goes to the Personal_Circle tab</w:t>
+            </w:r>
+          </w:p>
+        </w:tc>
+      </w:tr>
+      <w:tr>
+        <w:trPr>
+          <w:trHeight w:val="300"/>
+        </w:trPr>
+        <w:tc>
+          <w:tcPr>
+            <w:tcW w:w="9015" w:type="dxa"/>
+            <w:tcMar/>
+          </w:tcPr>
+          <w:p>
+            <w:pPr>
+              <w:pStyle w:val="Normal"/>
+              <w:rPr>
+                <w:rFonts w:ascii="Calibri" w:hAnsi="Calibri" w:eastAsia="Calibri" w:cs="Calibri"/>
+                <w:noProof w:val="0"/>
+                <w:sz w:val="24"/>
+                <w:szCs w:val="24"/>
+                <w:lang w:val="en-GB"/>
+              </w:rPr>
+            </w:pPr>
+            <w:r>
+              <w:rPr>
+                <w:rFonts w:ascii="Calibri" w:hAnsi="Calibri" w:eastAsia="Calibri" w:cs="Calibri"/>
+                <w:sz w:val="24"/>
+                <w:szCs w:val="24"/>
+                <w:lang w:val="en-GB"/>
+              </w:rPr>
+              <w:t xml:space="preserve">Principal actor: </w:t>
+            </w:r>
+            <w:r>
+              <w:rPr>
+                <w:rFonts w:ascii="Arial" w:hAnsi="Arial" w:eastAsia="Arial" w:cs="Arial"/>
+                <w:b w:val="0"/>
+                <w:bCs w:val="0"/>
+                <w:i w:val="0"/>
+                <w:iCs w:val="0"/>
+                <w:strike w:val="0"/>
+                <w:dstrike w:val="0"/>
+                <w:noProof w:val="0"/>
+                <w:color w:val="000000" w:themeColor="text1" w:themeTint="FF" w:themeShade="FF"/>
+                <w:sz w:val="22"/>
+                <w:szCs w:val="22"/>
+                <w:u w:val="none"/>
+                <w:lang w:val="en-GB"/>
+              </w:rPr>
+              <w:t>Customer</w:t>
+            </w:r>
+          </w:p>
+        </w:tc>
+      </w:tr>
+      <w:tr>
+        <w:trPr>
+          <w:trHeight w:val="300"/>
+        </w:trPr>
+        <w:tc>
+          <w:tcPr>
+            <w:tcW w:w="9015" w:type="dxa"/>
+            <w:tcMar/>
+          </w:tcPr>
+          <w:p>
+            <w:pPr>
+              <w:pStyle w:val="Normal"/>
+              <w:rPr>
+                <w:rFonts w:ascii="Calibri" w:hAnsi="Calibri" w:eastAsia="Calibri" w:cs="Calibri"/>
+                <w:noProof w:val="0"/>
+                <w:sz w:val="24"/>
+                <w:szCs w:val="24"/>
+                <w:lang w:val="en-GB"/>
+              </w:rPr>
+            </w:pPr>
+            <w:r>
+              <w:rPr>
+                <w:rFonts w:ascii="Calibri" w:hAnsi="Calibri" w:eastAsia="Calibri" w:cs="Calibri"/>
+                <w:sz w:val="24"/>
+                <w:szCs w:val="24"/>
+                <w:lang w:val="en-GB"/>
+              </w:rPr>
+              <w:t xml:space="preserve">Prerequisite: </w:t>
+            </w:r>
+            <w:r>
+              <w:rPr>
+                <w:rFonts w:ascii="Arial" w:hAnsi="Arial" w:eastAsia="Arial" w:cs="Arial"/>
+                <w:b w:val="0"/>
+                <w:bCs w:val="0"/>
+                <w:i w:val="0"/>
+                <w:iCs w:val="0"/>
+                <w:strike w:val="0"/>
+                <w:dstrike w:val="0"/>
+                <w:noProof w:val="0"/>
+                <w:color w:val="000000" w:themeColor="text1" w:themeTint="FF" w:themeShade="FF"/>
+                <w:sz w:val="22"/>
+                <w:szCs w:val="22"/>
+                <w:u w:val="none"/>
+                <w:lang w:val="en-GB"/>
+              </w:rPr>
+              <w:t>A valid user is logged in</w:t>
+            </w:r>
+          </w:p>
+        </w:tc>
+      </w:tr>
+      <w:tr>
+        <w:trPr>
+          <w:trHeight w:val="300"/>
+        </w:trPr>
+        <w:tc>
+          <w:tcPr>
+            <w:tcW w:w="9015" w:type="dxa"/>
+            <w:tcMar/>
+          </w:tcPr>
+          <w:p w14:noSpellErr="1">
+            <w:pPr>
+              <w:rPr>
+                <w:rFonts w:ascii="Calibri" w:hAnsi="Calibri" w:eastAsia="Calibri" w:cs="Calibri"/>
+                <w:sz w:val="24"/>
+                <w:szCs w:val="24"/>
+              </w:rPr>
+            </w:pPr>
+            <w:r>
+              <w:rPr>
+                <w:rFonts w:ascii="Calibri" w:hAnsi="Calibri" w:eastAsia="Calibri" w:cs="Calibri"/>
+                <w:sz w:val="24"/>
+                <w:szCs w:val="24"/>
+                <w:lang w:val="en-GB"/>
+              </w:rPr>
+              <w:t xml:space="preserve">Principal flow: </w:t>
+            </w:r>
+          </w:p>
+          <w:p>
+            <w:pPr>
+              <w:pStyle w:val="ListParagraph"/>
+              <w:numPr>
+                <w:ilvl w:val="0"/>
+                <w:numId w:val="6"/>
+              </w:numPr>
+              <w:rPr>
+                <w:noProof w:val="0"/>
+                <w:lang w:val="en-US"/>
+              </w:rPr>
+            </w:pPr>
+            <w:r>
+              <w:rPr>
+                <w:rFonts w:ascii="Arial" w:hAnsi="Arial" w:eastAsia="Arial" w:cs="Arial"/>
+                <w:b w:val="0"/>
+                <w:bCs w:val="0"/>
+                <w:i w:val="0"/>
+                <w:iCs w:val="0"/>
+                <w:strike w:val="0"/>
+                <w:dstrike w:val="0"/>
+                <w:noProof w:val="0"/>
+                <w:color w:val="000000" w:themeColor="text1" w:themeTint="FF" w:themeShade="FF"/>
+                <w:sz w:val="22"/>
+                <w:szCs w:val="22"/>
+                <w:u w:val="none"/>
+                <w:lang w:val="en-US"/>
+              </w:rPr>
+              <w:t xml:space="preserve">The use case starts when the client goes to the </w:t>
+            </w:r>
+            <w:proofErr w:type="spellStart"/>
+            <w:r>
+              <w:rPr>
+                <w:rFonts w:ascii="Arial" w:hAnsi="Arial" w:eastAsia="Arial" w:cs="Arial"/>
+                <w:b w:val="0"/>
+                <w:bCs w:val="0"/>
+                <w:i w:val="0"/>
+                <w:iCs w:val="0"/>
+                <w:strike w:val="0"/>
+                <w:dstrike w:val="0"/>
+                <w:noProof w:val="0"/>
+                <w:color w:val="000000" w:themeColor="text1" w:themeTint="FF" w:themeShade="FF"/>
+                <w:sz w:val="22"/>
+                <w:szCs w:val="22"/>
+                <w:u w:val="none"/>
+                <w:lang w:val="en-US"/>
+              </w:rPr>
+              <w:t>Personal_Circle</w:t>
+            </w:r>
+            <w:proofErr w:type="spellEnd"/>
+            <w:r>
+              <w:rPr>
+                <w:rFonts w:ascii="Arial" w:hAnsi="Arial" w:eastAsia="Arial" w:cs="Arial"/>
+                <w:b w:val="0"/>
+                <w:bCs w:val="0"/>
+                <w:i w:val="0"/>
+                <w:iCs w:val="0"/>
+                <w:strike w:val="0"/>
+                <w:dstrike w:val="0"/>
+                <w:noProof w:val="0"/>
+                <w:color w:val="000000" w:themeColor="text1" w:themeTint="FF" w:themeShade="FF"/>
+                <w:sz w:val="22"/>
+                <w:szCs w:val="22"/>
+                <w:u w:val="none"/>
+                <w:lang w:val="en-US"/>
+              </w:rPr>
+              <w:t xml:space="preserve"> tab</w:t>
+            </w:r>
+          </w:p>
+          <w:p>
+            <w:pPr>
+              <w:pStyle w:val="ListParagraph"/>
+              <w:numPr>
+                <w:ilvl w:val="0"/>
+                <w:numId w:val="6"/>
+              </w:numPr>
+              <w:rPr>
+                <w:rFonts w:ascii="Arial" w:hAnsi="Arial" w:eastAsia="Arial" w:cs="Arial"/>
+                <w:b w:val="0"/>
+                <w:bCs w:val="0"/>
+                <w:i w:val="0"/>
+                <w:iCs w:val="0"/>
+                <w:strike w:val="0"/>
+                <w:dstrike w:val="0"/>
+                <w:noProof w:val="0"/>
+                <w:color w:val="000000" w:themeColor="text1" w:themeTint="FF" w:themeShade="FF"/>
+                <w:sz w:val="22"/>
+                <w:szCs w:val="22"/>
+                <w:u w:val="none"/>
+                <w:lang w:val="en-US"/>
+              </w:rPr>
+            </w:pPr>
+            <w:r>
+              <w:rPr>
+                <w:rFonts w:ascii="Arial" w:hAnsi="Arial" w:eastAsia="Arial" w:cs="Arial"/>
+                <w:b w:val="0"/>
+                <w:bCs w:val="0"/>
+                <w:i w:val="0"/>
+                <w:iCs w:val="0"/>
+                <w:strike w:val="0"/>
+                <w:dstrike w:val="0"/>
+                <w:noProof w:val="0"/>
+                <w:color w:val="000000" w:themeColor="text1" w:themeTint="FF" w:themeShade="FF"/>
+                <w:sz w:val="22"/>
+                <w:szCs w:val="22"/>
+                <w:u w:val="none"/>
+                <w:lang w:val="en-US"/>
+              </w:rPr>
+              <w:t>The customer adds or removes a person in his circle</w:t>
+            </w:r>
+          </w:p>
+          <w:p>
+            <w:pPr>
+              <w:pStyle w:val="ListParagraph"/>
+              <w:numPr>
+                <w:ilvl w:val="0"/>
+                <w:numId w:val="6"/>
+              </w:numPr>
+              <w:rPr>
+                <w:rFonts w:ascii="Arial" w:hAnsi="Arial" w:eastAsia="Arial" w:cs="Arial"/>
+                <w:b w:val="0"/>
+                <w:bCs w:val="0"/>
+                <w:i w:val="0"/>
+                <w:iCs w:val="0"/>
+                <w:strike w:val="0"/>
+                <w:dstrike w:val="0"/>
+                <w:noProof w:val="0"/>
+                <w:color w:val="000000" w:themeColor="text1" w:themeTint="FF" w:themeShade="FF"/>
+                <w:sz w:val="22"/>
+                <w:szCs w:val="22"/>
+                <w:u w:val="none"/>
+                <w:lang w:val="en-US"/>
+              </w:rPr>
+            </w:pPr>
+            <w:r>
+              <w:rPr>
+                <w:rFonts w:ascii="Arial" w:hAnsi="Arial" w:eastAsia="Arial" w:cs="Arial"/>
+                <w:b w:val="0"/>
+                <w:bCs w:val="0"/>
+                <w:i w:val="0"/>
+                <w:iCs w:val="0"/>
+                <w:strike w:val="0"/>
+                <w:dstrike w:val="0"/>
+                <w:noProof w:val="0"/>
+                <w:color w:val="000000" w:themeColor="text1" w:themeTint="FF" w:themeShade="FF"/>
+                <w:sz w:val="22"/>
+                <w:szCs w:val="22"/>
+                <w:u w:val="none"/>
+                <w:lang w:val="en-GB"/>
+              </w:rPr>
+              <w:t>If the client has no one in his circle he cannot remove people.</w:t>
+            </w:r>
+          </w:p>
+          <w:p>
+            <w:pPr>
+              <w:pStyle w:val="ListParagraph"/>
+              <w:numPr>
+                <w:ilvl w:val="0"/>
+                <w:numId w:val="6"/>
+              </w:numPr>
+              <w:rPr/>
+            </w:pPr>
+            <w:r>
+              <w:rPr>
+                <w:rFonts w:ascii="Arial" w:hAnsi="Arial" w:eastAsia="Arial" w:cs="Arial"/>
+                <w:b w:val="0"/>
+                <w:bCs w:val="0"/>
+                <w:i w:val="0"/>
+                <w:iCs w:val="0"/>
+                <w:strike w:val="0"/>
+                <w:dstrike w:val="0"/>
+                <w:noProof w:val="0"/>
+                <w:color w:val="000000" w:themeColor="text1" w:themeTint="FF" w:themeShade="FF"/>
+                <w:sz w:val="22"/>
+                <w:szCs w:val="22"/>
+                <w:u w:val="none"/>
+                <w:lang w:val="en-US"/>
+              </w:rPr>
+              <w:t>If he makes a mistake in the person's email, he receives a pop-up</w:t>
+            </w:r>
+          </w:p>
+          <w:p>
+            <w:pPr>
+              <w:pStyle w:val="ListParagraph"/>
+              <w:numPr>
+                <w:ilvl w:val="0"/>
+                <w:numId w:val="6"/>
+              </w:numPr>
+              <w:rPr/>
+            </w:pPr>
+            <w:r>
+              <w:rPr>
+                <w:rFonts w:ascii="Arial" w:hAnsi="Arial" w:eastAsia="Arial" w:cs="Arial"/>
+                <w:b w:val="0"/>
+                <w:bCs w:val="0"/>
+                <w:i w:val="0"/>
+                <w:iCs w:val="0"/>
+                <w:strike w:val="0"/>
+                <w:dstrike w:val="0"/>
+                <w:noProof w:val="0"/>
+                <w:color w:val="000000" w:themeColor="text1" w:themeTint="FF" w:themeShade="FF"/>
+                <w:sz w:val="22"/>
+                <w:szCs w:val="22"/>
+                <w:u w:val="none"/>
+                <w:lang w:val="en-US"/>
+              </w:rPr>
+              <w:t>The Customer must fill in the email of the person who wants to add</w:t>
+            </w:r>
+            <w:r>
+              <w:br/>
+            </w:r>
+          </w:p>
+        </w:tc>
+      </w:tr>
+      <w:tr>
+        <w:trPr>
+          <w:trHeight w:val="300"/>
+        </w:trPr>
+        <w:tc>
+          <w:tcPr>
+            <w:tcW w:w="9015" w:type="dxa"/>
+            <w:tcMar/>
+          </w:tcPr>
+          <w:p w14:noSpellErr="1">
+            <w:pPr>
+              <w:rPr>
+                <w:rFonts w:ascii="Calibri" w:hAnsi="Calibri" w:eastAsia="Calibri" w:cs="Calibri"/>
+                <w:sz w:val="24"/>
+                <w:szCs w:val="24"/>
+              </w:rPr>
+            </w:pPr>
+            <w:r>
+              <w:rPr>
+                <w:rFonts w:ascii="Calibri" w:hAnsi="Calibri" w:eastAsia="Calibri" w:cs="Calibri"/>
+                <w:sz w:val="24"/>
+                <w:szCs w:val="24"/>
+                <w:lang w:val="en-GB"/>
+              </w:rPr>
+              <w:t>Postconditions:</w:t>
+            </w:r>
+          </w:p>
+          <w:p>
+            <w:pPr>
+              <w:pStyle w:val="ListParagraph"/>
+              <w:numPr>
+                <w:ilvl w:val="0"/>
+                <w:numId w:val="5"/>
+              </w:numPr>
+              <w:rPr>
+                <w:noProof w:val="0"/>
+                <w:lang w:val="en-US"/>
+              </w:rPr>
+            </w:pPr>
+            <w:r>
+              <w:rPr>
+                <w:rFonts w:ascii="Arial" w:hAnsi="Arial" w:eastAsia="Arial" w:cs="Arial"/>
+                <w:b w:val="0"/>
+                <w:bCs w:val="0"/>
+                <w:i w:val="0"/>
+                <w:iCs w:val="0"/>
+                <w:strike w:val="0"/>
+                <w:dstrike w:val="0"/>
+                <w:noProof w:val="0"/>
+                <w:color w:val="000000" w:themeColor="text1" w:themeTint="FF" w:themeShade="FF"/>
+                <w:sz w:val="22"/>
+                <w:szCs w:val="22"/>
+                <w:u w:val="none"/>
+                <w:lang w:val="en-US"/>
+              </w:rPr>
+              <w:t>a person was added and removed from your Personnal_Circle</w:t>
+            </w:r>
+          </w:p>
+        </w:tc>
+      </w:tr>
+      <w:tr>
+        <w:trPr>
+          <w:trHeight w:val="300"/>
+        </w:trPr>
+        <w:tc>
+          <w:tcPr>
+            <w:tcW w:w="9015" w:type="dxa"/>
+            <w:tcMar/>
+          </w:tcPr>
+          <w:p w14:noSpellErr="1">
+            <w:pPr>
+              <w:rPr>
+                <w:rFonts w:ascii="Calibri" w:hAnsi="Calibri" w:eastAsia="Calibri" w:cs="Calibri"/>
+                <w:sz w:val="24"/>
+                <w:szCs w:val="24"/>
+              </w:rPr>
+            </w:pPr>
+            <w:r>
+              <w:rPr>
+                <w:rFonts w:ascii="Calibri" w:hAnsi="Calibri" w:eastAsia="Calibri" w:cs="Calibri"/>
+                <w:sz w:val="24"/>
+                <w:szCs w:val="24"/>
+                <w:lang w:val="en-GB"/>
+              </w:rPr>
+              <w:t xml:space="preserve">Alternative flow: </w:t>
+            </w:r>
+          </w:p>
+          <w:p>
+            <w:pPr>
+              <w:pStyle w:val="ListParagraph"/>
+              <w:numPr>
+                <w:ilvl w:val="0"/>
+                <w:numId w:val="4"/>
+              </w:numPr>
+              <w:rPr>
+                <w:noProof w:val="0"/>
+                <w:lang w:val="en-US"/>
+              </w:rPr>
+            </w:pPr>
+            <w:r>
+              <w:rPr>
+                <w:rFonts w:ascii="Arial" w:hAnsi="Arial" w:eastAsia="Arial" w:cs="Arial"/>
+                <w:b w:val="0"/>
+                <w:bCs w:val="0"/>
+                <w:i w:val="0"/>
+                <w:iCs w:val="0"/>
+                <w:strike w:val="0"/>
+                <w:dstrike w:val="0"/>
+                <w:noProof w:val="0"/>
+                <w:color w:val="000000" w:themeColor="text1" w:themeTint="FF" w:themeShade="FF"/>
+                <w:sz w:val="22"/>
+                <w:szCs w:val="22"/>
+                <w:u w:val="none"/>
+                <w:lang w:val="en-US"/>
+              </w:rPr>
+              <w:t>email not found</w:t>
+            </w:r>
+          </w:p>
+          <w:p>
+            <w:pPr>
+              <w:pStyle w:val="ListParagraph"/>
+              <w:numPr>
+                <w:ilvl w:val="0"/>
+                <w:numId w:val="4"/>
+              </w:numPr>
+              <w:rPr>
+                <w:noProof w:val="0"/>
+                <w:lang w:val="en-US"/>
+              </w:rPr>
+            </w:pPr>
+            <w:r>
+              <w:rPr>
+                <w:rFonts w:ascii="Arial" w:hAnsi="Arial" w:eastAsia="Arial" w:cs="Arial"/>
+                <w:b w:val="0"/>
+                <w:bCs w:val="0"/>
+                <w:i w:val="0"/>
+                <w:iCs w:val="0"/>
+                <w:strike w:val="0"/>
+                <w:dstrike w:val="0"/>
+                <w:noProof w:val="0"/>
+                <w:color w:val="000000" w:themeColor="text1" w:themeTint="FF" w:themeShade="FF"/>
+                <w:sz w:val="22"/>
+                <w:szCs w:val="22"/>
+                <w:u w:val="none"/>
+                <w:lang w:val="en-US"/>
+              </w:rPr>
+              <w:t>cannot be deleted</w:t>
+            </w:r>
+          </w:p>
+          <w:p>
+            <w:pPr>
+              <w:pStyle w:val="ListParagraph"/>
+              <w:numPr>
+                <w:ilvl w:val="0"/>
+                <w:numId w:val="4"/>
+              </w:numPr>
+              <w:rPr>
+                <w:noProof w:val="0"/>
+                <w:lang w:val="en-US"/>
+              </w:rPr>
+            </w:pPr>
+            <w:r>
+              <w:rPr>
+                <w:rFonts w:ascii="Arial" w:hAnsi="Arial" w:eastAsia="Arial" w:cs="Arial"/>
+                <w:b w:val="0"/>
+                <w:bCs w:val="0"/>
+                <w:i w:val="0"/>
+                <w:iCs w:val="0"/>
+                <w:strike w:val="0"/>
+                <w:dstrike w:val="0"/>
+                <w:noProof w:val="0"/>
+                <w:color w:val="000000" w:themeColor="text1" w:themeTint="FF" w:themeShade="FF"/>
+                <w:sz w:val="22"/>
+                <w:szCs w:val="22"/>
+                <w:u w:val="none"/>
+                <w:lang w:val="en-US"/>
+              </w:rPr>
+              <w:t>no internet access</w:t>
+            </w:r>
+          </w:p>
+        </w:tc>
+      </w:tr>
+    </w:tbl>
+    <w:p w14:noSpellErr="1">
+      <w:pPr>
+        <w:rPr>
+          <w:rFonts w:ascii="Calibri" w:hAnsi="Calibri" w:eastAsia="Calibri" w:cs="Calibri"/>
+          <w:color w:val="000000" w:themeColor="text1" w:themeTint="FF" w:themeShade="FF"/>
+          <w:sz w:val="24"/>
+          <w:szCs w:val="24"/>
+        </w:rPr>
+      </w:pPr>
+    </w:p>
+    <w:p w14:noSpellErr="1">
+      <w:pPr>
+        <w:pStyle w:val="Heading5"/>
+        <w:rPr>
+          <w:rFonts w:ascii="Calibri Light" w:hAnsi="Calibri Light" w:eastAsia="Calibri Light" w:cs="Calibri Light"/>
+          <w:sz w:val="26"/>
+          <w:szCs w:val="26"/>
+        </w:rPr>
+      </w:pPr>
+      <w:r>
+        <w:rPr>
+          <w:lang w:val="en-GB"/>
+        </w:rPr>
+        <w:t>Alternative flow 1</w:t>
+      </w:r>
+    </w:p>
+    <w:p w14:noSpellErr="1">
+      <w:pPr>
+        <w:rPr>
+          <w:rFonts w:ascii="Calibri" w:hAnsi="Calibri" w:eastAsia="Calibri" w:cs="Calibri"/>
+          <w:color w:val="000000" w:themeColor="text1" w:themeTint="FF" w:themeShade="FF"/>
+          <w:sz w:val="24"/>
+          <w:szCs w:val="24"/>
+        </w:rPr>
+      </w:pPr>
+    </w:p>
+    <w:tbl>
+      <w:tblPr>
+        <w:tblStyle w:val="TableGrid"/>
+        <w:tblW w:w="0" w:type="auto"/>
+        <w:tblLook w:val="04A0" w:firstRow="1" w:lastRow="0" w:firstColumn="1" w:lastColumn="0" w:noHBand="0" w:noVBand="1"/>
+      </w:tblPr>
+      <w:tblGrid>
+        <w:gridCol w:w="9015"/>
+      </w:tblGrid>
+      <w:tr>
+        <w:trPr>
+          <w:trHeight w:val="300"/>
+        </w:trPr>
+        <w:tc>
+          <w:tcPr>
+            <w:tcW w:w="9015" w:type="dxa"/>
+            <w:tcMar/>
+          </w:tcPr>
+          <w:p>
+            <w:pPr>
+              <w:pStyle w:val="Normal"/>
+              <w:rPr>
+                <w:rFonts w:ascii="Calibri" w:hAnsi="Calibri" w:eastAsia="Calibri" w:cs="Calibri"/>
+                <w:noProof w:val="0"/>
+                <w:sz w:val="24"/>
+                <w:szCs w:val="24"/>
+                <w:lang w:val="en-GB"/>
+              </w:rPr>
+            </w:pPr>
+            <w:r>
+              <w:rPr>
+                <w:rFonts w:ascii="Calibri" w:hAnsi="Calibri" w:eastAsia="Calibri" w:cs="Calibri"/>
+                <w:sz w:val="24"/>
+                <w:szCs w:val="24"/>
+                <w:lang w:val="en-GB"/>
+              </w:rPr>
+              <w:t xml:space="preserve">Alternative flow: </w:t>
+            </w:r>
+            <w:r>
+              <w:rPr>
+                <w:rFonts w:ascii="Arial" w:hAnsi="Arial" w:eastAsia="Arial" w:cs="Arial"/>
+                <w:b w:val="0"/>
+                <w:bCs w:val="0"/>
+                <w:i w:val="0"/>
+                <w:iCs w:val="0"/>
+                <w:strike w:val="0"/>
+                <w:dstrike w:val="0"/>
+                <w:noProof w:val="0"/>
+                <w:color w:val="000000" w:themeColor="text1" w:themeTint="FF" w:themeShade="FF"/>
+                <w:sz w:val="22"/>
+                <w:szCs w:val="22"/>
+                <w:u w:val="none"/>
+                <w:lang w:val="en-GB"/>
+              </w:rPr>
+              <w:t>email not found</w:t>
+            </w:r>
+          </w:p>
+        </w:tc>
+      </w:tr>
+      <w:tr>
+        <w:trPr>
+          <w:trHeight w:val="330"/>
+        </w:trPr>
+        <w:tc>
+          <w:tcPr>
+            <w:tcW w:w="9015" w:type="dxa"/>
+            <w:tcMar/>
+          </w:tcPr>
+          <w:p>
+            <w:pPr>
+              <w:pStyle w:val="Normal"/>
+              <w:rPr>
+                <w:rFonts w:ascii="Calibri" w:hAnsi="Calibri" w:eastAsia="Calibri" w:cs="Calibri"/>
+                <w:noProof w:val="0"/>
+                <w:sz w:val="24"/>
+                <w:szCs w:val="24"/>
+                <w:lang w:val="en-GB"/>
+              </w:rPr>
+            </w:pPr>
+            <w:r>
+              <w:rPr>
+                <w:rFonts w:ascii="Calibri" w:hAnsi="Calibri" w:eastAsia="Calibri" w:cs="Calibri"/>
+                <w:sz w:val="24"/>
+                <w:szCs w:val="24"/>
+                <w:lang w:val="en-GB"/>
+              </w:rPr>
+              <w:t xml:space="preserve">Description: </w:t>
+            </w:r>
+            <w:r>
+              <w:rPr>
+                <w:rFonts w:ascii="Arial" w:hAnsi="Arial" w:eastAsia="Arial" w:cs="Arial"/>
+                <w:b w:val="0"/>
+                <w:bCs w:val="0"/>
+                <w:i w:val="0"/>
+                <w:iCs w:val="0"/>
+                <w:strike w:val="0"/>
+                <w:dstrike w:val="0"/>
+                <w:noProof w:val="0"/>
+                <w:color w:val="000000" w:themeColor="text1" w:themeTint="FF" w:themeShade="FF"/>
+                <w:sz w:val="22"/>
+                <w:szCs w:val="22"/>
+                <w:u w:val="none"/>
+                <w:lang w:val="en-GB"/>
+              </w:rPr>
+              <w:t>email not found when adding member to circle</w:t>
+            </w:r>
+          </w:p>
+        </w:tc>
+      </w:tr>
+      <w:tr>
+        <w:trPr>
+          <w:trHeight w:val="300"/>
+        </w:trPr>
+        <w:tc>
+          <w:tcPr>
+            <w:tcW w:w="9015" w:type="dxa"/>
+            <w:tcMar/>
+          </w:tcPr>
+          <w:p>
+            <w:pPr>
+              <w:pStyle w:val="Normal"/>
+              <w:rPr>
+                <w:rFonts w:ascii="Calibri" w:hAnsi="Calibri" w:eastAsia="Calibri" w:cs="Calibri"/>
+                <w:noProof w:val="0"/>
+                <w:sz w:val="24"/>
+                <w:szCs w:val="24"/>
+                <w:lang w:val="en-GB"/>
+              </w:rPr>
+            </w:pPr>
+            <w:r>
+              <w:rPr>
+                <w:rFonts w:ascii="Calibri" w:hAnsi="Calibri" w:eastAsia="Calibri" w:cs="Calibri"/>
+                <w:sz w:val="24"/>
+                <w:szCs w:val="24"/>
+                <w:lang w:val="en-GB"/>
+              </w:rPr>
+              <w:t xml:space="preserve">Principal actor: </w:t>
+            </w:r>
+            <w:r>
+              <w:rPr>
+                <w:rFonts w:ascii="Arial" w:hAnsi="Arial" w:eastAsia="Arial" w:cs="Arial"/>
+                <w:b w:val="0"/>
+                <w:bCs w:val="0"/>
+                <w:i w:val="0"/>
+                <w:iCs w:val="0"/>
+                <w:strike w:val="0"/>
+                <w:dstrike w:val="0"/>
+                <w:noProof w:val="0"/>
+                <w:color w:val="000000" w:themeColor="text1" w:themeTint="FF" w:themeShade="FF"/>
+                <w:sz w:val="22"/>
+                <w:szCs w:val="22"/>
+                <w:u w:val="none"/>
+                <w:lang w:val="en-GB"/>
+              </w:rPr>
+              <w:t>Customer</w:t>
+            </w:r>
+          </w:p>
+        </w:tc>
+      </w:tr>
+      <w:tr>
+        <w:trPr>
+          <w:trHeight w:val="300"/>
+        </w:trPr>
+        <w:tc>
+          <w:tcPr>
+            <w:tcW w:w="9015" w:type="dxa"/>
+            <w:tcMar/>
+          </w:tcPr>
+          <w:p>
+            <w:pPr>
+              <w:pStyle w:val="Normal"/>
+              <w:rPr>
+                <w:rFonts w:ascii="Calibri" w:hAnsi="Calibri" w:eastAsia="Calibri" w:cs="Calibri"/>
+                <w:noProof w:val="0"/>
+                <w:sz w:val="24"/>
+                <w:szCs w:val="24"/>
+                <w:lang w:val="en-GB"/>
+              </w:rPr>
+            </w:pPr>
+            <w:r>
+              <w:rPr>
+                <w:rFonts w:ascii="Calibri" w:hAnsi="Calibri" w:eastAsia="Calibri" w:cs="Calibri"/>
+                <w:sz w:val="24"/>
+                <w:szCs w:val="24"/>
+                <w:lang w:val="en-GB"/>
+              </w:rPr>
+              <w:t xml:space="preserve">Prerequisite: </w:t>
+            </w:r>
+            <w:r>
+              <w:rPr>
+                <w:rFonts w:ascii="Arial" w:hAnsi="Arial" w:eastAsia="Arial" w:cs="Arial"/>
+                <w:b w:val="0"/>
+                <w:bCs w:val="0"/>
+                <w:i w:val="0"/>
+                <w:iCs w:val="0"/>
+                <w:strike w:val="0"/>
+                <w:dstrike w:val="0"/>
+                <w:noProof w:val="0"/>
+                <w:color w:val="000000" w:themeColor="text1" w:themeTint="FF" w:themeShade="FF"/>
+                <w:sz w:val="22"/>
+                <w:szCs w:val="22"/>
+                <w:u w:val="none"/>
+                <w:lang w:val="en-GB"/>
+              </w:rPr>
+              <w:t>The email entered is invalid.</w:t>
+            </w:r>
+          </w:p>
+        </w:tc>
+      </w:tr>
+      <w:tr>
+        <w:trPr>
+          <w:trHeight w:val="300"/>
+        </w:trPr>
+        <w:tc>
+          <w:tcPr>
+            <w:tcW w:w="9015" w:type="dxa"/>
+            <w:tcMar/>
+          </w:tcPr>
+          <w:p w14:noSpellErr="1">
+            <w:pPr>
+              <w:rPr>
+                <w:rFonts w:ascii="Calibri" w:hAnsi="Calibri" w:eastAsia="Calibri" w:cs="Calibri"/>
+                <w:sz w:val="24"/>
+                <w:szCs w:val="24"/>
+              </w:rPr>
+            </w:pPr>
+            <w:r>
+              <w:rPr>
+                <w:rFonts w:ascii="Calibri" w:hAnsi="Calibri" w:eastAsia="Calibri" w:cs="Calibri"/>
+                <w:sz w:val="24"/>
+                <w:szCs w:val="24"/>
+                <w:lang w:val="en-GB"/>
+              </w:rPr>
+              <w:t xml:space="preserve">Flow: </w:t>
+            </w:r>
+          </w:p>
+          <w:p>
+            <w:pPr>
+              <w:pStyle w:val="ListParagraph"/>
+              <w:numPr>
+                <w:ilvl w:val="0"/>
+                <w:numId w:val="3"/>
+              </w:numPr>
+              <w:rPr>
+                <w:noProof w:val="0"/>
+                <w:lang w:val="en-US"/>
+              </w:rPr>
+            </w:pPr>
+            <w:r>
+              <w:rPr>
+                <w:rFonts w:ascii="Arial" w:hAnsi="Arial" w:eastAsia="Arial" w:cs="Arial"/>
+                <w:b w:val="0"/>
+                <w:bCs w:val="0"/>
+                <w:i w:val="0"/>
+                <w:iCs w:val="0"/>
+                <w:strike w:val="0"/>
+                <w:dstrike w:val="0"/>
+                <w:noProof w:val="0"/>
+                <w:color w:val="000000" w:themeColor="text1" w:themeTint="FF" w:themeShade="FF"/>
+                <w:sz w:val="22"/>
+                <w:szCs w:val="22"/>
+                <w:u w:val="none"/>
+                <w:lang w:val="en-US"/>
+              </w:rPr>
+              <w:t>Alternate flow starts at ‘added people’ step.</w:t>
+            </w:r>
+          </w:p>
+          <w:p>
+            <w:pPr>
+              <w:pStyle w:val="ListParagraph"/>
+              <w:numPr>
+                <w:ilvl w:val="0"/>
+                <w:numId w:val="3"/>
+              </w:numPr>
+              <w:rPr>
+                <w:noProof w:val="0"/>
+                <w:lang w:val="en-US"/>
+              </w:rPr>
+            </w:pPr>
+            <w:r>
+              <w:rPr>
+                <w:rFonts w:ascii="Arial" w:hAnsi="Arial" w:eastAsia="Arial" w:cs="Arial"/>
+                <w:b w:val="0"/>
+                <w:bCs w:val="0"/>
+                <w:i w:val="0"/>
+                <w:iCs w:val="0"/>
+                <w:strike w:val="0"/>
+                <w:dstrike w:val="0"/>
+                <w:noProof w:val="0"/>
+                <w:color w:val="000000" w:themeColor="text1" w:themeTint="FF" w:themeShade="FF"/>
+                <w:sz w:val="22"/>
+                <w:szCs w:val="22"/>
+                <w:u w:val="none"/>
+                <w:lang w:val="en-US"/>
+              </w:rPr>
+              <w:t>The system displays a message indicating that the email is not valid</w:t>
+            </w:r>
+          </w:p>
+          <w:p>
+            <w:pPr>
+              <w:pStyle w:val="ListParagraph"/>
+              <w:numPr>
+                <w:ilvl w:val="0"/>
+                <w:numId w:val="3"/>
+              </w:numPr>
+              <w:rPr>
+                <w:noProof w:val="0"/>
+                <w:lang w:val="en-US"/>
+              </w:rPr>
+            </w:pPr>
+            <w:r>
+              <w:rPr>
+                <w:rFonts w:ascii="Arial" w:hAnsi="Arial" w:eastAsia="Arial" w:cs="Arial"/>
+                <w:b w:val="0"/>
+                <w:bCs w:val="0"/>
+                <w:i w:val="0"/>
+                <w:iCs w:val="0"/>
+                <w:strike w:val="0"/>
+                <w:dstrike w:val="0"/>
+                <w:noProof w:val="0"/>
+                <w:color w:val="000000" w:themeColor="text1" w:themeTint="FF" w:themeShade="FF"/>
+                <w:sz w:val="22"/>
+                <w:szCs w:val="22"/>
+                <w:u w:val="none"/>
+                <w:lang w:val="en-US"/>
+              </w:rPr>
+              <w:t>Go back to 'added people'</w:t>
+            </w:r>
+          </w:p>
+        </w:tc>
+      </w:tr>
+      <w:tr>
+        <w:trPr>
+          <w:trHeight w:val="300"/>
+        </w:trPr>
+        <w:tc>
+          <w:tcPr>
+            <w:tcW w:w="9015" w:type="dxa"/>
+            <w:tcMar/>
+          </w:tcPr>
+          <w:p w14:noSpellErr="1">
+            <w:pPr>
+              <w:rPr>
+                <w:rFonts w:ascii="Calibri" w:hAnsi="Calibri" w:eastAsia="Calibri" w:cs="Calibri"/>
+                <w:sz w:val="24"/>
+                <w:szCs w:val="24"/>
+              </w:rPr>
+            </w:pPr>
+            <w:r>
+              <w:rPr>
+                <w:rFonts w:ascii="Calibri" w:hAnsi="Calibri" w:eastAsia="Calibri" w:cs="Calibri"/>
+                <w:sz w:val="24"/>
+                <w:szCs w:val="24"/>
+                <w:lang w:val="en-GB"/>
+              </w:rPr>
+              <w:t>Postconditions: None</w:t>
+            </w:r>
+          </w:p>
+        </w:tc>
+      </w:tr>
+    </w:tbl>
+    <w:p w14:noSpellErr="1">
+      <w:pPr>
+        <w:rPr>
+          <w:rFonts w:ascii="Calibri" w:hAnsi="Calibri" w:eastAsia="Calibri" w:cs="Calibri"/>
+          <w:color w:val="000000" w:themeColor="text1" w:themeTint="FF" w:themeShade="FF"/>
+          <w:sz w:val="24"/>
+          <w:szCs w:val="24"/>
+        </w:rPr>
+      </w:pPr>
+    </w:p>
+    <w:p w14:noSpellErr="1">
+      <w:pPr>
+        <w:pStyle w:val="Heading5"/>
+        <w:rPr>
+          <w:rFonts w:ascii="Calibri Light" w:hAnsi="Calibri Light" w:eastAsia="Calibri Light" w:cs="Calibri Light"/>
+          <w:sz w:val="26"/>
+          <w:szCs w:val="26"/>
+        </w:rPr>
+      </w:pPr>
+      <w:r>
+        <w:rPr>
+          <w:lang w:val="en-GB"/>
+        </w:rPr>
+        <w:t>Alternative flow 2</w:t>
+      </w:r>
+    </w:p>
+    <w:p w14:noSpellErr="1">
+      <w:pPr>
+        <w:rPr>
+          <w:rFonts w:ascii="Calibri" w:hAnsi="Calibri" w:eastAsia="Calibri" w:cs="Calibri"/>
+          <w:color w:val="000000" w:themeColor="text1" w:themeTint="FF" w:themeShade="FF"/>
+          <w:sz w:val="24"/>
+          <w:szCs w:val="24"/>
+        </w:rPr>
+      </w:pPr>
+    </w:p>
+    <w:tbl>
+      <w:tblPr>
+        <w:tblStyle w:val="TableGrid"/>
+        <w:tblW w:w="0" w:type="auto"/>
+        <w:tblLook w:val="04A0" w:firstRow="1" w:lastRow="0" w:firstColumn="1" w:lastColumn="0" w:noHBand="0" w:noVBand="1"/>
+      </w:tblPr>
+      <w:tblGrid>
+        <w:gridCol w:w="9015"/>
+      </w:tblGrid>
+      <w:tr>
+        <w:trPr>
+          <w:trHeight w:val="300"/>
+        </w:trPr>
+        <w:tc>
+          <w:tcPr>
+            <w:tcW w:w="9015" w:type="dxa"/>
+            <w:tcMar/>
+          </w:tcPr>
+          <w:p>
+            <w:pPr>
+              <w:pStyle w:val="Normal"/>
+              <w:rPr>
+                <w:rFonts w:ascii="Calibri" w:hAnsi="Calibri" w:eastAsia="Calibri" w:cs="Calibri"/>
+                <w:noProof w:val="0"/>
+                <w:sz w:val="24"/>
+                <w:szCs w:val="24"/>
+                <w:lang w:val="en-GB"/>
+              </w:rPr>
+            </w:pPr>
+            <w:r>
+              <w:rPr>
+                <w:rFonts w:ascii="Calibri" w:hAnsi="Calibri" w:eastAsia="Calibri" w:cs="Calibri"/>
+                <w:sz w:val="24"/>
+                <w:szCs w:val="24"/>
+                <w:lang w:val="en-GB"/>
+              </w:rPr>
+              <w:t xml:space="preserve">Alternative flow: </w:t>
+            </w:r>
+            <w:r>
+              <w:rPr>
+                <w:rFonts w:ascii="Arial" w:hAnsi="Arial" w:eastAsia="Arial" w:cs="Arial"/>
+                <w:b w:val="0"/>
+                <w:bCs w:val="0"/>
+                <w:i w:val="0"/>
+                <w:iCs w:val="0"/>
+                <w:strike w:val="0"/>
+                <w:dstrike w:val="0"/>
+                <w:noProof w:val="0"/>
+                <w:color w:val="000000" w:themeColor="text1" w:themeTint="FF" w:themeShade="FF"/>
+                <w:sz w:val="22"/>
+                <w:szCs w:val="22"/>
+                <w:u w:val="none"/>
+                <w:lang w:val="en-GB"/>
+              </w:rPr>
+              <w:t>cannot be deleted</w:t>
+            </w:r>
+          </w:p>
+        </w:tc>
+      </w:tr>
+      <w:tr>
+        <w:trPr>
+          <w:trHeight w:val="300"/>
+        </w:trPr>
+        <w:tc>
+          <w:tcPr>
+            <w:tcW w:w="9015" w:type="dxa"/>
+            <w:tcMar/>
+          </w:tcPr>
+          <w:p>
+            <w:pPr>
+              <w:pStyle w:val="Normal"/>
+              <w:rPr>
+                <w:rFonts w:ascii="Calibri" w:hAnsi="Calibri" w:eastAsia="Calibri" w:cs="Calibri"/>
+                <w:noProof w:val="0"/>
+                <w:sz w:val="24"/>
+                <w:szCs w:val="24"/>
+                <w:lang w:val="en-GB"/>
+              </w:rPr>
+            </w:pPr>
+            <w:r>
+              <w:rPr>
+                <w:rFonts w:ascii="Calibri" w:hAnsi="Calibri" w:eastAsia="Calibri" w:cs="Calibri"/>
+                <w:sz w:val="24"/>
+                <w:szCs w:val="24"/>
+                <w:lang w:val="en-GB"/>
+              </w:rPr>
+              <w:t xml:space="preserve">Description: </w:t>
+            </w:r>
+            <w:r>
+              <w:rPr>
+                <w:rFonts w:ascii="Arial" w:hAnsi="Arial" w:eastAsia="Arial" w:cs="Arial"/>
+                <w:b w:val="0"/>
+                <w:bCs w:val="0"/>
+                <w:i w:val="0"/>
+                <w:iCs w:val="0"/>
+                <w:strike w:val="0"/>
+                <w:dstrike w:val="0"/>
+                <w:noProof w:val="0"/>
+                <w:color w:val="000000" w:themeColor="text1" w:themeTint="FF" w:themeShade="FF"/>
+                <w:sz w:val="22"/>
+                <w:szCs w:val="22"/>
+                <w:u w:val="none"/>
+                <w:lang w:val="en-GB"/>
+              </w:rPr>
+              <w:t>when there is no one in the family circle deletion is not possible</w:t>
+            </w:r>
+          </w:p>
+        </w:tc>
+      </w:tr>
+      <w:tr>
+        <w:trPr>
+          <w:trHeight w:val="300"/>
+        </w:trPr>
+        <w:tc>
+          <w:tcPr>
+            <w:tcW w:w="9015" w:type="dxa"/>
+            <w:tcMar/>
+          </w:tcPr>
+          <w:p>
+            <w:pPr>
+              <w:pStyle w:val="Normal"/>
+              <w:rPr>
+                <w:rFonts w:ascii="Calibri" w:hAnsi="Calibri" w:eastAsia="Calibri" w:cs="Calibri"/>
+                <w:noProof w:val="0"/>
+                <w:sz w:val="24"/>
+                <w:szCs w:val="24"/>
+                <w:lang w:val="en-GB"/>
+              </w:rPr>
+            </w:pPr>
+            <w:r>
+              <w:rPr>
+                <w:rFonts w:ascii="Calibri" w:hAnsi="Calibri" w:eastAsia="Calibri" w:cs="Calibri"/>
+                <w:sz w:val="24"/>
+                <w:szCs w:val="24"/>
+                <w:lang w:val="en-GB"/>
+              </w:rPr>
+              <w:t xml:space="preserve">Principal actor: </w:t>
+            </w:r>
+            <w:r>
+              <w:rPr>
+                <w:rFonts w:ascii="Arial" w:hAnsi="Arial" w:eastAsia="Arial" w:cs="Arial"/>
+                <w:b w:val="0"/>
+                <w:bCs w:val="0"/>
+                <w:i w:val="0"/>
+                <w:iCs w:val="0"/>
+                <w:strike w:val="0"/>
+                <w:dstrike w:val="0"/>
+                <w:noProof w:val="0"/>
+                <w:color w:val="000000" w:themeColor="text1" w:themeTint="FF" w:themeShade="FF"/>
+                <w:sz w:val="22"/>
+                <w:szCs w:val="22"/>
+                <w:u w:val="none"/>
+                <w:lang w:val="en-GB"/>
+              </w:rPr>
+              <w:t>Customer</w:t>
+            </w:r>
+          </w:p>
+        </w:tc>
+      </w:tr>
+      <w:tr>
+        <w:trPr>
+          <w:trHeight w:val="300"/>
+        </w:trPr>
+        <w:tc>
+          <w:tcPr>
+            <w:tcW w:w="9015" w:type="dxa"/>
+            <w:tcMar/>
+          </w:tcPr>
+          <w:p>
+            <w:pPr>
+              <w:pStyle w:val="Normal"/>
+              <w:rPr>
+                <w:rFonts w:ascii="Calibri" w:hAnsi="Calibri" w:eastAsia="Calibri" w:cs="Calibri"/>
+                <w:noProof w:val="0"/>
+                <w:sz w:val="24"/>
+                <w:szCs w:val="24"/>
+                <w:lang w:val="en-GB"/>
+              </w:rPr>
+            </w:pPr>
+            <w:r>
+              <w:rPr>
+                <w:rFonts w:ascii="Calibri" w:hAnsi="Calibri" w:eastAsia="Calibri" w:cs="Calibri"/>
+                <w:sz w:val="24"/>
+                <w:szCs w:val="24"/>
+                <w:lang w:val="en-GB"/>
+              </w:rPr>
+              <w:t xml:space="preserve">Prerequisite: </w:t>
+            </w:r>
+            <w:r>
+              <w:rPr>
+                <w:rFonts w:ascii="Arial" w:hAnsi="Arial" w:eastAsia="Arial" w:cs="Arial"/>
+                <w:b w:val="0"/>
+                <w:bCs w:val="0"/>
+                <w:i w:val="0"/>
+                <w:iCs w:val="0"/>
+                <w:strike w:val="0"/>
+                <w:dstrike w:val="0"/>
+                <w:noProof w:val="0"/>
+                <w:color w:val="000000" w:themeColor="text1" w:themeTint="FF" w:themeShade="FF"/>
+                <w:sz w:val="22"/>
+                <w:szCs w:val="22"/>
+                <w:u w:val="none"/>
+                <w:lang w:val="en-GB"/>
+              </w:rPr>
+              <w:t>Empty personal circle .</w:t>
+            </w:r>
+          </w:p>
+        </w:tc>
+      </w:tr>
+      <w:tr>
+        <w:trPr>
+          <w:trHeight w:val="300"/>
+        </w:trPr>
+        <w:tc>
+          <w:tcPr>
+            <w:tcW w:w="9015" w:type="dxa"/>
+            <w:tcMar/>
+          </w:tcPr>
+          <w:p w14:noSpellErr="1">
+            <w:pPr>
+              <w:rPr>
+                <w:rFonts w:ascii="Calibri" w:hAnsi="Calibri" w:eastAsia="Calibri" w:cs="Calibri"/>
+                <w:sz w:val="24"/>
+                <w:szCs w:val="24"/>
+              </w:rPr>
+            </w:pPr>
+            <w:r>
+              <w:rPr>
+                <w:rFonts w:ascii="Calibri" w:hAnsi="Calibri" w:eastAsia="Calibri" w:cs="Calibri"/>
+                <w:sz w:val="24"/>
+                <w:szCs w:val="24"/>
+                <w:lang w:val="en-GB"/>
+              </w:rPr>
+              <w:t xml:space="preserve">Flow: </w:t>
+            </w:r>
+          </w:p>
+          <w:p>
+            <w:pPr>
+              <w:pStyle w:val="ListParagraph"/>
+              <w:numPr>
+                <w:ilvl w:val="0"/>
+                <w:numId w:val="3"/>
+              </w:numPr>
+              <w:rPr>
+                <w:rFonts w:ascii="Calibri" w:hAnsi="Calibri" w:eastAsia="Calibri" w:cs="Calibri"/>
+                <w:sz w:val="24"/>
+                <w:szCs w:val="24"/>
+              </w:rPr>
+            </w:pPr>
+            <w:r>
+              <w:rPr>
+                <w:rFonts w:ascii="Arial" w:hAnsi="Arial" w:eastAsia="Arial" w:cs="Arial"/>
+                <w:b w:val="0"/>
+                <w:bCs w:val="0"/>
+                <w:i w:val="0"/>
+                <w:iCs w:val="0"/>
+                <w:strike w:val="0"/>
+                <w:dstrike w:val="0"/>
+                <w:noProof w:val="0"/>
+                <w:color w:val="000000" w:themeColor="text1" w:themeTint="FF" w:themeShade="FF"/>
+                <w:sz w:val="22"/>
+                <w:szCs w:val="22"/>
+                <w:u w:val="none"/>
+                <w:lang w:val="en-GB"/>
+              </w:rPr>
+              <w:t>Alternate stream starts at 'removed people' stage.</w:t>
+            </w:r>
+            <w:r>
+              <w:rPr>
+                <w:noProof w:val="0"/>
+                <w:lang w:val="en-GB"/>
+              </w:rPr>
+              <w:t xml:space="preserve"> </w:t>
+            </w:r>
+          </w:p>
+          <w:p>
+            <w:pPr>
+              <w:pStyle w:val="ListParagraph"/>
+              <w:numPr>
+                <w:ilvl w:val="0"/>
+                <w:numId w:val="3"/>
+              </w:numPr>
+              <w:rPr>
+                <w:noProof w:val="0"/>
+                <w:lang w:val="en-US"/>
+              </w:rPr>
+            </w:pPr>
+            <w:r>
+              <w:rPr>
+                <w:rFonts w:ascii="Arial" w:hAnsi="Arial" w:eastAsia="Arial" w:cs="Arial"/>
+                <w:b w:val="0"/>
+                <w:bCs w:val="0"/>
+                <w:i w:val="0"/>
+                <w:iCs w:val="0"/>
+                <w:strike w:val="0"/>
+                <w:dstrike w:val="0"/>
+                <w:noProof w:val="0"/>
+                <w:color w:val="000000" w:themeColor="text1" w:themeTint="FF" w:themeShade="FF"/>
+                <w:sz w:val="22"/>
+                <w:szCs w:val="22"/>
+                <w:u w:val="none"/>
+                <w:lang w:val="en-US"/>
+              </w:rPr>
+              <w:t>The system displays a message indicating that the deletion cannot take place</w:t>
+            </w:r>
+          </w:p>
+          <w:p>
+            <w:pPr>
+              <w:pStyle w:val="ListParagraph"/>
+              <w:numPr>
+                <w:ilvl w:val="0"/>
+                <w:numId w:val="3"/>
+              </w:numPr>
+              <w:rPr>
+                <w:rFonts w:ascii="Calibri" w:hAnsi="Calibri" w:eastAsia="Calibri" w:cs="Calibri"/>
+                <w:sz w:val="24"/>
+                <w:szCs w:val="24"/>
+                <w:lang w:val="en-GB"/>
+              </w:rPr>
+            </w:pPr>
+            <w:r>
+              <w:rPr>
+                <w:rFonts w:ascii="Arial" w:hAnsi="Arial" w:eastAsia="Arial" w:cs="Arial"/>
+                <w:b w:val="0"/>
+                <w:bCs w:val="0"/>
+                <w:i w:val="0"/>
+                <w:iCs w:val="0"/>
+                <w:strike w:val="0"/>
+                <w:dstrike w:val="0"/>
+                <w:noProof w:val="0"/>
+                <w:color w:val="000000" w:themeColor="text1" w:themeTint="FF" w:themeShade="FF"/>
+                <w:sz w:val="22"/>
+                <w:szCs w:val="22"/>
+                <w:u w:val="none"/>
+                <w:lang w:val="en-GB"/>
+              </w:rPr>
+              <w:t xml:space="preserve">Go back to the </w:t>
+            </w:r>
+            <w:proofErr w:type="spellStart"/>
+            <w:r>
+              <w:rPr>
+                <w:rFonts w:ascii="Arial" w:hAnsi="Arial" w:eastAsia="Arial" w:cs="Arial"/>
+                <w:b w:val="0"/>
+                <w:bCs w:val="0"/>
+                <w:i w:val="0"/>
+                <w:iCs w:val="0"/>
+                <w:strike w:val="0"/>
+                <w:dstrike w:val="0"/>
+                <w:noProof w:val="0"/>
+                <w:color w:val="000000" w:themeColor="text1" w:themeTint="FF" w:themeShade="FF"/>
+                <w:sz w:val="22"/>
+                <w:szCs w:val="22"/>
+                <w:u w:val="none"/>
+                <w:lang w:val="en-GB"/>
+              </w:rPr>
+              <w:t>Personal_Circle</w:t>
+            </w:r>
+            <w:proofErr w:type="spellEnd"/>
+            <w:r>
+              <w:rPr>
+                <w:rFonts w:ascii="Arial" w:hAnsi="Arial" w:eastAsia="Arial" w:cs="Arial"/>
+                <w:b w:val="0"/>
+                <w:bCs w:val="0"/>
+                <w:i w:val="0"/>
+                <w:iCs w:val="0"/>
+                <w:strike w:val="0"/>
+                <w:dstrike w:val="0"/>
+                <w:noProof w:val="0"/>
+                <w:color w:val="000000" w:themeColor="text1" w:themeTint="FF" w:themeShade="FF"/>
+                <w:sz w:val="22"/>
+                <w:szCs w:val="22"/>
+                <w:u w:val="none"/>
+                <w:lang w:val="en-GB"/>
+              </w:rPr>
+              <w:t xml:space="preserve"> tab</w:t>
+            </w:r>
+            <w:r>
+              <w:rPr>
+                <w:noProof w:val="0"/>
+                <w:lang w:val="en-GB"/>
+              </w:rPr>
+              <w:t xml:space="preserve"> </w:t>
+            </w:r>
+          </w:p>
+        </w:tc>
+      </w:tr>
+      <w:tr>
+        <w:trPr>
+          <w:trHeight w:val="300"/>
+        </w:trPr>
+        <w:tc>
+          <w:tcPr>
+            <w:tcW w:w="9015" w:type="dxa"/>
+            <w:tcMar/>
+          </w:tcPr>
+          <w:p w14:noSpellErr="1">
+            <w:pPr>
+              <w:rPr>
+                <w:rFonts w:ascii="Calibri" w:hAnsi="Calibri" w:eastAsia="Calibri" w:cs="Calibri"/>
+                <w:sz w:val="24"/>
+                <w:szCs w:val="24"/>
+              </w:rPr>
+            </w:pPr>
+            <w:r>
+              <w:rPr>
+                <w:rFonts w:ascii="Calibri" w:hAnsi="Calibri" w:eastAsia="Calibri" w:cs="Calibri"/>
+                <w:sz w:val="24"/>
+                <w:szCs w:val="24"/>
+                <w:lang w:val="en-GB"/>
+              </w:rPr>
+              <w:t>Postconditions: None</w:t>
+            </w:r>
+          </w:p>
+        </w:tc>
+      </w:tr>
+    </w:tbl>
+    <w:p w14:noSpellErr="1">
+      <w:pPr>
+        <w:rPr>
+          <w:rFonts w:ascii="Calibri" w:hAnsi="Calibri" w:eastAsia="Calibri" w:cs="Calibri"/>
+          <w:color w:val="000000" w:themeColor="text1" w:themeTint="FF" w:themeShade="FF"/>
+          <w:sz w:val="24"/>
+          <w:szCs w:val="24"/>
+        </w:rPr>
+      </w:pPr>
+    </w:p>
+    <w:p w14:noSpellErr="1">
+      <w:pPr>
+        <w:pStyle w:val="Heading5"/>
+        <w:rPr>
+          <w:rFonts w:ascii="Calibri Light" w:hAnsi="Calibri Light" w:eastAsia="Calibri Light" w:cs="Calibri Light"/>
+          <w:sz w:val="26"/>
+          <w:szCs w:val="26"/>
+        </w:rPr>
+      </w:pPr>
+      <w:r>
+        <w:rPr>
+          <w:lang w:val="en-GB"/>
+        </w:rPr>
+        <w:t>Alternative flow 3</w:t>
+      </w:r>
+    </w:p>
+    <w:p w14:noSpellErr="1">
+      <w:pPr>
+        <w:rPr>
+          <w:rFonts w:ascii="Calibri" w:hAnsi="Calibri" w:eastAsia="Calibri" w:cs="Calibri"/>
+          <w:color w:val="000000" w:themeColor="text1" w:themeTint="FF" w:themeShade="FF"/>
+          <w:sz w:val="24"/>
+          <w:szCs w:val="24"/>
+        </w:rPr>
+      </w:pPr>
+    </w:p>
+    <w:tbl>
+      <w:tblPr>
+        <w:tblStyle w:val="TableGrid"/>
+        <w:tblW w:w="0" w:type="auto"/>
+        <w:tblLook w:val="04A0" w:firstRow="1" w:lastRow="0" w:firstColumn="1" w:lastColumn="0" w:noHBand="0" w:noVBand="1"/>
+      </w:tblPr>
+      <w:tblGrid>
+        <w:gridCol w:w="9015"/>
+      </w:tblGrid>
+      <w:tr>
+        <w:trPr>
+          <w:trHeight w:val="300"/>
+        </w:trPr>
+        <w:tc>
+          <w:tcPr>
+            <w:tcW w:w="9015" w:type="dxa"/>
+            <w:tcMar/>
+          </w:tcPr>
+          <w:p>
+            <w:pPr>
+              <w:pStyle w:val="Normal"/>
+              <w:rPr>
+                <w:rFonts w:ascii="Calibri" w:hAnsi="Calibri" w:eastAsia="Calibri" w:cs="Calibri"/>
+                <w:noProof w:val="0"/>
+                <w:sz w:val="24"/>
+                <w:szCs w:val="24"/>
+                <w:lang w:val="en-GB"/>
+              </w:rPr>
+            </w:pPr>
+            <w:r>
+              <w:rPr>
+                <w:rFonts w:ascii="Calibri" w:hAnsi="Calibri" w:eastAsia="Calibri" w:cs="Calibri"/>
+                <w:sz w:val="24"/>
+                <w:szCs w:val="24"/>
+                <w:lang w:val="en-GB"/>
+              </w:rPr>
+              <w:t xml:space="preserve">Alternative flow: </w:t>
+            </w:r>
+            <w:r>
+              <w:rPr>
+                <w:rFonts w:ascii="Arial" w:hAnsi="Arial" w:eastAsia="Arial" w:cs="Arial"/>
+                <w:b w:val="0"/>
+                <w:bCs w:val="0"/>
+                <w:i w:val="0"/>
+                <w:iCs w:val="0"/>
+                <w:strike w:val="0"/>
+                <w:dstrike w:val="0"/>
+                <w:noProof w:val="0"/>
+                <w:color w:val="000000" w:themeColor="text1" w:themeTint="FF" w:themeShade="FF"/>
+                <w:sz w:val="22"/>
+                <w:szCs w:val="22"/>
+                <w:u w:val="none"/>
+                <w:lang w:val="en-GB"/>
+              </w:rPr>
+              <w:t>no internet access</w:t>
+            </w:r>
+          </w:p>
+        </w:tc>
+      </w:tr>
+      <w:tr>
+        <w:trPr>
+          <w:trHeight w:val="300"/>
+        </w:trPr>
+        <w:tc>
+          <w:tcPr>
+            <w:tcW w:w="9015" w:type="dxa"/>
+            <w:tcMar/>
+          </w:tcPr>
+          <w:p>
+            <w:pPr>
+              <w:pStyle w:val="Normal"/>
+              <w:rPr>
+                <w:rFonts w:ascii="Calibri" w:hAnsi="Calibri" w:eastAsia="Calibri" w:cs="Calibri"/>
+                <w:noProof w:val="0"/>
+                <w:sz w:val="24"/>
+                <w:szCs w:val="24"/>
+                <w:lang w:val="en-GB"/>
+              </w:rPr>
+            </w:pPr>
+            <w:r>
+              <w:rPr>
+                <w:rFonts w:ascii="Calibri" w:hAnsi="Calibri" w:eastAsia="Calibri" w:cs="Calibri"/>
+                <w:sz w:val="24"/>
+                <w:szCs w:val="24"/>
+                <w:lang w:val="en-GB"/>
+              </w:rPr>
+              <w:t xml:space="preserve">Description: </w:t>
+            </w:r>
+            <w:r>
+              <w:rPr>
+                <w:rFonts w:ascii="Arial" w:hAnsi="Arial" w:eastAsia="Arial" w:cs="Arial"/>
+                <w:b w:val="0"/>
+                <w:bCs w:val="0"/>
+                <w:i w:val="0"/>
+                <w:iCs w:val="0"/>
+                <w:strike w:val="0"/>
+                <w:dstrike w:val="0"/>
+                <w:noProof w:val="0"/>
+                <w:color w:val="000000" w:themeColor="text1" w:themeTint="FF" w:themeShade="FF"/>
+                <w:sz w:val="22"/>
+                <w:szCs w:val="22"/>
+                <w:u w:val="none"/>
+                <w:lang w:val="en-GB"/>
+              </w:rPr>
+              <w:t>no internet access</w:t>
+            </w:r>
+          </w:p>
+        </w:tc>
+      </w:tr>
+      <w:tr>
+        <w:trPr>
+          <w:trHeight w:val="300"/>
+        </w:trPr>
+        <w:tc>
+          <w:tcPr>
+            <w:tcW w:w="9015" w:type="dxa"/>
+            <w:tcMar/>
+          </w:tcPr>
+          <w:p>
+            <w:pPr>
+              <w:pStyle w:val="Normal"/>
+              <w:rPr>
+                <w:rFonts w:ascii="Calibri" w:hAnsi="Calibri" w:eastAsia="Calibri" w:cs="Calibri"/>
+                <w:noProof w:val="0"/>
+                <w:sz w:val="24"/>
+                <w:szCs w:val="24"/>
+                <w:lang w:val="en-GB"/>
+              </w:rPr>
+            </w:pPr>
+            <w:r>
+              <w:rPr>
+                <w:rFonts w:ascii="Calibri" w:hAnsi="Calibri" w:eastAsia="Calibri" w:cs="Calibri"/>
+                <w:sz w:val="24"/>
+                <w:szCs w:val="24"/>
+                <w:lang w:val="en-GB"/>
+              </w:rPr>
+              <w:t xml:space="preserve">Principal actor: </w:t>
+            </w:r>
+            <w:r>
+              <w:rPr>
+                <w:rFonts w:ascii="Arial" w:hAnsi="Arial" w:eastAsia="Arial" w:cs="Arial"/>
+                <w:b w:val="0"/>
+                <w:bCs w:val="0"/>
+                <w:i w:val="0"/>
+                <w:iCs w:val="0"/>
+                <w:strike w:val="0"/>
+                <w:dstrike w:val="0"/>
+                <w:noProof w:val="0"/>
+                <w:color w:val="000000" w:themeColor="text1" w:themeTint="FF" w:themeShade="FF"/>
+                <w:sz w:val="22"/>
+                <w:szCs w:val="22"/>
+                <w:u w:val="none"/>
+                <w:lang w:val="en-GB"/>
+              </w:rPr>
+              <w:t>Customer</w:t>
+            </w:r>
+          </w:p>
+        </w:tc>
+      </w:tr>
+      <w:tr>
+        <w:trPr>
+          <w:trHeight w:val="300"/>
+        </w:trPr>
+        <w:tc>
+          <w:tcPr>
+            <w:tcW w:w="9015" w:type="dxa"/>
+            <w:tcMar/>
+          </w:tcPr>
+          <w:p>
+            <w:pPr>
+              <w:pStyle w:val="Normal"/>
+              <w:rPr>
+                <w:rFonts w:ascii="Calibri" w:hAnsi="Calibri" w:eastAsia="Calibri" w:cs="Calibri"/>
+                <w:noProof w:val="0"/>
+                <w:sz w:val="24"/>
+                <w:szCs w:val="24"/>
+                <w:lang w:val="en-GB"/>
+              </w:rPr>
+            </w:pPr>
+            <w:r>
+              <w:rPr>
+                <w:rFonts w:ascii="Calibri" w:hAnsi="Calibri" w:eastAsia="Calibri" w:cs="Calibri"/>
+                <w:sz w:val="24"/>
+                <w:szCs w:val="24"/>
+                <w:lang w:val="en-GB"/>
+              </w:rPr>
+              <w:t xml:space="preserve">Prerequisite: </w:t>
+            </w:r>
+            <w:r>
+              <w:rPr>
+                <w:rFonts w:ascii="Arial" w:hAnsi="Arial" w:eastAsia="Arial" w:cs="Arial"/>
+                <w:b w:val="0"/>
+                <w:bCs w:val="0"/>
+                <w:i w:val="0"/>
+                <w:iCs w:val="0"/>
+                <w:strike w:val="0"/>
+                <w:dstrike w:val="0"/>
+                <w:noProof w:val="0"/>
+                <w:color w:val="000000" w:themeColor="text1" w:themeTint="FF" w:themeShade="FF"/>
+                <w:sz w:val="22"/>
+                <w:szCs w:val="22"/>
+                <w:u w:val="none"/>
+                <w:lang w:val="en-GB"/>
+              </w:rPr>
+              <w:t>have a connection</w:t>
+            </w:r>
+          </w:p>
+        </w:tc>
+      </w:tr>
+      <w:tr>
+        <w:trPr>
+          <w:trHeight w:val="300"/>
+        </w:trPr>
+        <w:tc>
+          <w:tcPr>
+            <w:tcW w:w="9015" w:type="dxa"/>
+            <w:tcMar/>
+          </w:tcPr>
+          <w:p w14:noSpellErr="1">
+            <w:pPr>
+              <w:rPr>
+                <w:rFonts w:ascii="Calibri" w:hAnsi="Calibri" w:eastAsia="Calibri" w:cs="Calibri"/>
+                <w:sz w:val="24"/>
+                <w:szCs w:val="24"/>
+              </w:rPr>
+            </w:pPr>
+            <w:r>
+              <w:rPr>
+                <w:rFonts w:ascii="Calibri" w:hAnsi="Calibri" w:eastAsia="Calibri" w:cs="Calibri"/>
+                <w:sz w:val="24"/>
+                <w:szCs w:val="24"/>
+                <w:lang w:val="en-GB"/>
+              </w:rPr>
+              <w:t xml:space="preserve">Flow: </w:t>
+            </w:r>
+          </w:p>
+          <w:p>
+            <w:pPr>
+              <w:pStyle w:val="ListParagraph"/>
+              <w:numPr>
+                <w:ilvl w:val="0"/>
+                <w:numId w:val="3"/>
+              </w:numPr>
+              <w:rPr>
+                <w:rFonts w:ascii="Calibri" w:hAnsi="Calibri" w:eastAsia="Calibri" w:cs="Calibri"/>
+                <w:sz w:val="24"/>
+                <w:szCs w:val="24"/>
+              </w:rPr>
+            </w:pPr>
+            <w:r>
+              <w:rPr>
+                <w:rFonts w:ascii="Arial" w:hAnsi="Arial" w:eastAsia="Arial" w:cs="Arial"/>
+                <w:b w:val="0"/>
+                <w:bCs w:val="0"/>
+                <w:i w:val="0"/>
+                <w:iCs w:val="0"/>
+                <w:strike w:val="0"/>
+                <w:dstrike w:val="0"/>
+                <w:noProof w:val="0"/>
+                <w:color w:val="000000" w:themeColor="text1" w:themeTint="FF" w:themeShade="FF"/>
+                <w:sz w:val="22"/>
+                <w:szCs w:val="22"/>
+                <w:u w:val="none"/>
+                <w:lang w:val="en-GB"/>
+              </w:rPr>
+              <w:t>Alternate feed starts on page load</w:t>
+            </w:r>
+            <w:r>
+              <w:rPr>
+                <w:rFonts w:ascii="Calibri" w:hAnsi="Calibri" w:eastAsia="Calibri" w:cs="Calibri"/>
+                <w:sz w:val="24"/>
+                <w:szCs w:val="24"/>
+                <w:lang w:val="en-GB"/>
+              </w:rPr>
+              <w:t>.</w:t>
+            </w:r>
+          </w:p>
+          <w:p>
+            <w:pPr>
+              <w:pStyle w:val="ListParagraph"/>
+              <w:numPr>
+                <w:ilvl w:val="0"/>
+                <w:numId w:val="3"/>
+              </w:numPr>
+              <w:rPr>
+                <w:rFonts w:ascii="Calibri" w:hAnsi="Calibri" w:eastAsia="Calibri" w:cs="Calibri"/>
+                <w:sz w:val="24"/>
+                <w:szCs w:val="24"/>
+              </w:rPr>
+            </w:pPr>
+            <w:r>
+              <w:rPr>
+                <w:rFonts w:ascii="Arial" w:hAnsi="Arial" w:eastAsia="Arial" w:cs="Arial"/>
+                <w:b w:val="0"/>
+                <w:bCs w:val="0"/>
+                <w:i w:val="0"/>
+                <w:iCs w:val="0"/>
+                <w:strike w:val="0"/>
+                <w:dstrike w:val="0"/>
+                <w:noProof w:val="0"/>
+                <w:color w:val="000000" w:themeColor="text1" w:themeTint="FF" w:themeShade="FF"/>
+                <w:sz w:val="22"/>
+                <w:szCs w:val="22"/>
+                <w:u w:val="none"/>
+                <w:lang w:val="en-US"/>
+              </w:rPr>
+              <w:t>a popup appears with the message “you have been in offline mode”</w:t>
+            </w:r>
+          </w:p>
+          <w:p>
+            <w:pPr>
+              <w:pStyle w:val="ListParagraph"/>
+              <w:numPr>
+                <w:ilvl w:val="0"/>
+                <w:numId w:val="3"/>
+              </w:numPr>
+              <w:rPr>
+                <w:rFonts w:ascii="Calibri" w:hAnsi="Calibri" w:eastAsia="Calibri" w:cs="Calibri"/>
+                <w:sz w:val="24"/>
+                <w:szCs w:val="24"/>
+              </w:rPr>
+            </w:pPr>
+            <w:r>
+              <w:rPr>
+                <w:rFonts w:ascii="Arial" w:hAnsi="Arial" w:eastAsia="Arial" w:cs="Arial"/>
+                <w:b w:val="0"/>
+                <w:bCs w:val="0"/>
+                <w:i w:val="0"/>
+                <w:iCs w:val="0"/>
+                <w:strike w:val="0"/>
+                <w:dstrike w:val="0"/>
+                <w:noProof w:val="0"/>
+                <w:color w:val="000000" w:themeColor="text1" w:themeTint="FF" w:themeShade="FF"/>
+                <w:sz w:val="22"/>
+                <w:szCs w:val="22"/>
+                <w:u w:val="none"/>
+                <w:lang w:val="en-US"/>
+              </w:rPr>
+              <w:t xml:space="preserve">Go back to the </w:t>
+            </w:r>
+            <w:proofErr w:type="spellStart"/>
+            <w:r>
+              <w:rPr>
+                <w:rFonts w:ascii="Arial" w:hAnsi="Arial" w:eastAsia="Arial" w:cs="Arial"/>
+                <w:b w:val="0"/>
+                <w:bCs w:val="0"/>
+                <w:i w:val="0"/>
+                <w:iCs w:val="0"/>
+                <w:strike w:val="0"/>
+                <w:dstrike w:val="0"/>
+                <w:noProof w:val="0"/>
+                <w:color w:val="000000" w:themeColor="text1" w:themeTint="FF" w:themeShade="FF"/>
+                <w:sz w:val="22"/>
+                <w:szCs w:val="22"/>
+                <w:u w:val="none"/>
+                <w:lang w:val="en-US"/>
+              </w:rPr>
+              <w:t>Personal_Circle</w:t>
+            </w:r>
+            <w:proofErr w:type="spellEnd"/>
+            <w:r>
+              <w:rPr>
+                <w:rFonts w:ascii="Arial" w:hAnsi="Arial" w:eastAsia="Arial" w:cs="Arial"/>
+                <w:b w:val="0"/>
+                <w:bCs w:val="0"/>
+                <w:i w:val="0"/>
+                <w:iCs w:val="0"/>
+                <w:strike w:val="0"/>
+                <w:dstrike w:val="0"/>
+                <w:noProof w:val="0"/>
+                <w:color w:val="000000" w:themeColor="text1" w:themeTint="FF" w:themeShade="FF"/>
+                <w:sz w:val="22"/>
+                <w:szCs w:val="22"/>
+                <w:u w:val="none"/>
+                <w:lang w:val="en-US"/>
+              </w:rPr>
+              <w:t xml:space="preserve"> tab but in offline mode</w:t>
+            </w:r>
+            <w:r>
+              <w:rPr>
+                <w:rFonts w:ascii="Calibri" w:hAnsi="Calibri" w:eastAsia="Calibri" w:cs="Calibri"/>
+                <w:sz w:val="24"/>
+                <w:szCs w:val="24"/>
+                <w:lang w:val="en-GB"/>
+              </w:rPr>
+              <w:t>.</w:t>
+            </w:r>
+          </w:p>
+        </w:tc>
+      </w:tr>
+      <w:tr>
+        <w:trPr>
+          <w:trHeight w:val="300"/>
+        </w:trPr>
+        <w:tc>
+          <w:tcPr>
+            <w:tcW w:w="9015" w:type="dxa"/>
+            <w:tcMar/>
+          </w:tcPr>
+          <w:p w14:noSpellErr="1">
+            <w:pPr>
+              <w:rPr>
+                <w:rFonts w:ascii="Calibri" w:hAnsi="Calibri" w:eastAsia="Calibri" w:cs="Calibri"/>
+                <w:sz w:val="24"/>
+                <w:szCs w:val="24"/>
+              </w:rPr>
+            </w:pPr>
+            <w:r>
+              <w:rPr>
+                <w:rFonts w:ascii="Calibri" w:hAnsi="Calibri" w:eastAsia="Calibri" w:cs="Calibri"/>
+                <w:sz w:val="24"/>
+                <w:szCs w:val="24"/>
+                <w:lang w:val="en-GB"/>
+              </w:rPr>
+              <w:t>Postconditions: None</w:t>
+            </w:r>
+          </w:p>
+        </w:tc>
+      </w:tr>
+    </w:tbl>
+    <w:p w14:noSpellErr="1">
+      <w:pPr>
+        <w:rPr>
+          <w:rFonts w:ascii="Calibri" w:hAnsi="Calibri" w:eastAsia="Calibri" w:cs="Calibri"/>
+          <w:color w:val="000000" w:themeColor="text1" w:themeTint="FF" w:themeShade="FF"/>
+          <w:sz w:val="24"/>
+          <w:szCs w:val="24"/>
+        </w:rPr>
+      </w:pPr>
+    </w:p>
+    <w:p w14:noSpellErr="1">
+      <w:pPr>
+        <w:pStyle w:val="Heading4"/>
+        <w:rPr>
+          <w:lang w:val="en-GB"/>
+        </w:rPr>
+      </w:pPr>
+      <w:r>
+        <w:rPr>
+          <w:lang w:val="en-GB"/>
+        </w:rPr>
+        <w:t>Activity diagram</w:t>
+      </w:r>
+    </w:p>
+    <w:p>
+      <w:pPr>
+        <w:pStyle w:val="Normal"/>
+      </w:pPr>
+      <w:r>
+        <w:drawing>
+          <wp:inline wp14:editId="76C874AB" wp14:anchorId="300B5AF2">
+            <wp:extent cx="5724524" cy="3143250"/>
+            <wp:effectExtent l="0" t="0" r="0" b="0"/>
+            <wp:docPr id="1050342234" name="" title=""/>
+            <wp:cNvGraphicFramePr>
+              <a:graphicFrameLocks noChangeAspect="1"/>
+            </wp:cNvGraphicFramePr>
+            <a:graphic>
+              <a:graphicData uri="http://schemas.openxmlformats.org/drawingml/2006/picture">
+                <pic:pic>
+                  <pic:nvPicPr>
+                    <pic:cNvPr id="0" name=""/>
+                    <pic:cNvPicPr/>
+                  </pic:nvPicPr>
+                  <pic:blipFill>
+                    <a:blip r:embed="R2b7d7201dd364d55">
+                      <a:extLst>
+                        <a:ext xmlns:a="http://schemas.openxmlformats.org/drawingml/2006/main" uri="{28A0092B-C50C-407E-A947-70E740481C1C}">
+                          <a14:useLocalDpi val="0"/>
+                        </a:ext>
+                      </a:extLst>
+                    </a:blip>
+                    <a:stretch>
+                      <a:fillRect/>
+                    </a:stretch>
+                  </pic:blipFill>
+                  <pic:spPr>
+                    <a:xfrm>
+                      <a:off x="0" y="0"/>
+                      <a:ext cx="5724524" cy="3143250"/>
+                    </a:xfrm>
+                    <a:prstGeom prst="rect">
+                      <a:avLst/>
+                    </a:prstGeom>
+                  </pic:spPr>
+                </pic:pic>
+              </a:graphicData>
+            </a:graphic>
+          </wp:inline>
+        </w:drawing>
+      </w:r>
+    </w:p>
+    <w:p w14:noSpellErr="1">
+      <w:pPr>
+        <w:pStyle w:val="Heading4"/>
+        <w:rPr>
+          <w:rFonts w:ascii="Calibri Light" w:hAnsi="Calibri Light" w:eastAsia="Calibri Light" w:cs="Calibri Light"/>
+          <w:sz w:val="32"/>
+          <w:szCs w:val="32"/>
+        </w:rPr>
+      </w:pPr>
+      <w:r>
+        <w:br/>
+      </w:r>
+      <w:r>
+        <w:rPr>
+          <w:lang w:val="en-GB"/>
+        </w:rPr>
+        <w:t>Sequence diagram</w:t>
+      </w:r>
+    </w:p>
+    <w:p w14:noSpellErr="1"/>
+    <w:p>
+      <w:pPr>
+        <w:pStyle w:val="Normal"/>
+      </w:pPr>
+      <w:r>
+        <w:drawing>
+          <wp:inline wp14:editId="363561F5" wp14:anchorId="5AA0A933">
+            <wp:extent cx="5724524" cy="3867150"/>
+            <wp:effectExtent l="0" t="0" r="0" b="0"/>
+            <wp:docPr id="657601673" name="" title=""/>
+            <wp:cNvGraphicFramePr>
+              <a:graphicFrameLocks noChangeAspect="1"/>
+            </wp:cNvGraphicFramePr>
+            <a:graphic>
+              <a:graphicData uri="http://schemas.openxmlformats.org/drawingml/2006/picture">
+                <pic:pic>
+                  <pic:nvPicPr>
+                    <pic:cNvPr id="0" name=""/>
+                    <pic:cNvPicPr/>
+                  </pic:nvPicPr>
+                  <pic:blipFill>
+                    <a:blip r:embed="R537c43c0041447fe">
+                      <a:extLst>
+                        <a:ext xmlns:a="http://schemas.openxmlformats.org/drawingml/2006/main" uri="{28A0092B-C50C-407E-A947-70E740481C1C}">
+                          <a14:useLocalDpi val="0"/>
+                        </a:ext>
+                      </a:extLst>
+                    </a:blip>
+                    <a:stretch>
+                      <a:fillRect/>
+                    </a:stretch>
+                  </pic:blipFill>
+                  <pic:spPr>
+                    <a:xfrm>
+                      <a:off x="0" y="0"/>
+                      <a:ext cx="5724524" cy="3867150"/>
+                    </a:xfrm>
+                    <a:prstGeom prst="rect">
+                      <a:avLst/>
+                    </a:prstGeom>
+                  </pic:spPr>
+                </pic:pic>
+              </a:graphicData>
+            </a:graphic>
+          </wp:inline>
+        </w:drawing>
+      </w:r>
+    </w:p>
+    <w:p>
+      <w:pPr>
+        <w:pStyle w:val="Normal"/>
+      </w:pPr>
+      <w:r>
+        <w:drawing>
+          <wp:inline wp14:editId="33987AB3" wp14:anchorId="26104327">
+            <wp:extent cx="5724524" cy="3867150"/>
+            <wp:effectExtent l="0" t="0" r="0" b="0"/>
+            <wp:docPr id="1305167442" name="" title=""/>
+            <wp:cNvGraphicFramePr>
+              <a:graphicFrameLocks noChangeAspect="1"/>
+            </wp:cNvGraphicFramePr>
+            <a:graphic>
+              <a:graphicData uri="http://schemas.openxmlformats.org/drawingml/2006/picture">
+                <pic:pic>
+                  <pic:nvPicPr>
+                    <pic:cNvPr id="0" name=""/>
+                    <pic:cNvPicPr/>
+                  </pic:nvPicPr>
+                  <pic:blipFill>
+                    <a:blip r:embed="R6679edcf503645b7">
+                      <a:extLst>
+                        <a:ext xmlns:a="http://schemas.openxmlformats.org/drawingml/2006/main" uri="{28A0092B-C50C-407E-A947-70E740481C1C}">
+                          <a14:useLocalDpi val="0"/>
+                        </a:ext>
+                      </a:extLst>
+                    </a:blip>
+                    <a:stretch>
+                      <a:fillRect/>
+                    </a:stretch>
+                  </pic:blipFill>
+                  <pic:spPr>
+                    <a:xfrm>
+                      <a:off x="0" y="0"/>
+                      <a:ext cx="5724524" cy="3867150"/>
+                    </a:xfrm>
+                    <a:prstGeom prst="rect">
+                      <a:avLst/>
+                    </a:prstGeom>
+                  </pic:spPr>
+                </pic:pic>
+              </a:graphicData>
+            </a:graphic>
+          </wp:inline>
+        </w:drawing>
+      </w:r>
+    </w:p>
+    <w:p w14:noSpellErr="1">
+      <w:pPr>
+        <w:pStyle w:val="Heading2"/>
+      </w:pPr>
+      <w:r>
+        <w:rPr/>
+        <w:t>Object definitions</w:t>
+      </w:r>
+    </w:p>
+    <w:p>
+      <w:r>
+        <w:rPr/>
+        <w:t xml:space="preserve">In this part, we will </w:t>
+      </w:r>
+      <w:r>
+        <w:rPr/>
+        <w:t xml:space="preserve">add or remove people from your </w:t>
+      </w:r>
+      <w:r>
+        <w:rPr/>
+        <w:t>personal</w:t>
+      </w:r>
+      <w:r>
+        <w:rPr/>
+        <w:t xml:space="preserve"> cercle</w:t>
+      </w:r>
+      <w:r>
+        <w:rPr/>
+        <w:t>.</w:t>
+      </w:r>
+    </w:p>
+    <w:p w14:noSpellErr="1">
+      <w:pPr>
+        <w:pStyle w:val="Heading3"/>
+      </w:pPr>
+    </w:p>
+    <w:p w14:noSpellErr="1">
+      <w:pPr>
+        <w:pStyle w:val="Heading3"/>
+      </w:pPr>
+      <w:r>
+        <w:rPr/>
+        <w:t>The actors</w:t>
+      </w:r>
+    </w:p>
+    <w:p>
+      <w:r>
+        <w:rPr>
+          <w:b w:val="1"/>
+          <w:bCs w:val="1"/>
+        </w:rPr>
+        <w:t>Client</w:t>
+      </w:r>
+      <w:r>
+        <w:rPr>
+          <w:b w:val="1"/>
+          <w:bCs w:val="1"/>
+        </w:rPr>
+        <w:t xml:space="preserve">: </w:t>
+      </w:r>
+      <w:r>
+        <w:rPr/>
+        <w:t>The general user of the platform.</w:t>
+      </w:r>
+    </w:p>
+    <w:p>
+      <w:pPr>
+        <w:rPr>
+          <w:b w:val="1"/>
+          <w:bCs w:val="1"/>
+        </w:rPr>
+      </w:pPr>
+      <w:r>
+        <w:rPr>
+          <w:b w:val="1"/>
+          <w:bCs w:val="1"/>
+        </w:rPr>
+        <w:t>Web Site</w:t>
+      </w:r>
+      <w:r>
+        <w:rPr>
+          <w:b w:val="1"/>
+          <w:bCs w:val="1"/>
+        </w:rPr>
+        <w:t xml:space="preserve">: </w:t>
+      </w:r>
+      <w:r>
+        <w:rPr>
+          <w:b w:val="1"/>
+          <w:bCs w:val="1"/>
+        </w:rPr>
+        <w:t xml:space="preserve"> </w:t>
+      </w:r>
+      <w:r>
+        <w:rPr>
+          <w:b w:val="0"/>
+          <w:bCs w:val="0"/>
+        </w:rPr>
+        <w:t>brings together the web server and the API</w:t>
+      </w:r>
+    </w:p>
+    <w:p>
+      <w:pPr>
+        <w:rPr>
+          <w:b w:val="0"/>
+          <w:bCs w:val="0"/>
+        </w:rPr>
+      </w:pPr>
+      <w:r>
+        <w:rPr>
+          <w:b w:val="1"/>
+          <w:bCs w:val="1"/>
+        </w:rPr>
+        <w:t>Database</w:t>
+      </w:r>
+      <w:r>
+        <w:rPr>
+          <w:b w:val="1"/>
+          <w:bCs w:val="1"/>
+        </w:rPr>
+        <w:t xml:space="preserve">: </w:t>
+      </w:r>
+      <w:r>
+        <w:rPr>
+          <w:b w:val="0"/>
+          <w:bCs w:val="0"/>
+        </w:rPr>
+        <w:t>the name speaks for itself</w:t>
+      </w:r>
+    </w:p>
+    <w:p>
+      <w:pPr>
+        <w:pStyle w:val="Normal"/>
+      </w:pPr>
     </w:p>
     <w:p w14:noSpellErr="1">
       <w:pPr>
@@ -4858,6 +7152,7 @@
         <w:tc>
           <w:tcPr>
             <w:tcW w:w="9015" w:type="dxa"/>
+            <w:tcMar/>
           </w:tcPr>
           <w:p>
             <w:pPr>
@@ -4883,6 +7178,7 @@
         <w:tc>
           <w:tcPr>
             <w:tcW w:w="9015" w:type="dxa"/>
+            <w:tcMar/>
           </w:tcPr>
           <w:p>
             <w:pPr>
@@ -4908,6 +7204,7 @@
         <w:tc>
           <w:tcPr>
             <w:tcW w:w="9015" w:type="dxa"/>
+            <w:tcMar/>
           </w:tcPr>
           <w:p>
             <w:pPr>
@@ -4933,6 +7230,7 @@
         <w:tc>
           <w:tcPr>
             <w:tcW w:w="9015" w:type="dxa"/>
+            <w:tcMar/>
           </w:tcPr>
           <w:p>
             <w:pPr>
@@ -4958,6 +7256,7 @@
         <w:tc>
           <w:tcPr>
             <w:tcW w:w="9015" w:type="dxa"/>
+            <w:tcMar/>
           </w:tcPr>
           <w:p>
             <w:pPr>
@@ -5167,6 +7466,7 @@
         <w:tc>
           <w:tcPr>
             <w:tcW w:w="9015" w:type="dxa"/>
+            <w:tcMar/>
           </w:tcPr>
           <w:p>
             <w:pPr>
@@ -5215,6 +7515,7 @@
         <w:tc>
           <w:tcPr>
             <w:tcW w:w="9015" w:type="dxa"/>
+            <w:tcMar/>
           </w:tcPr>
           <w:p>
             <w:pPr>
@@ -5358,6 +7659,7 @@
         <w:tc>
           <w:tcPr>
             <w:tcW w:w="9015" w:type="dxa"/>
+            <w:tcMar/>
           </w:tcPr>
           <w:p>
             <w:pPr>
@@ -5383,6 +7685,7 @@
         <w:tc>
           <w:tcPr>
             <w:tcW w:w="9015" w:type="dxa"/>
+            <w:tcMar/>
           </w:tcPr>
           <w:p>
             <w:pPr>
@@ -5408,6 +7711,7 @@
         <w:tc>
           <w:tcPr>
             <w:tcW w:w="9015" w:type="dxa"/>
+            <w:tcMar/>
           </w:tcPr>
           <w:p>
             <w:pPr>
@@ -5433,6 +7737,7 @@
         <w:tc>
           <w:tcPr>
             <w:tcW w:w="9015" w:type="dxa"/>
+            <w:tcMar/>
           </w:tcPr>
           <w:p>
             <w:pPr>
@@ -5458,6 +7763,7 @@
         <w:tc>
           <w:tcPr>
             <w:tcW w:w="9015" w:type="dxa"/>
+            <w:tcMar/>
           </w:tcPr>
           <w:p>
             <w:pPr>
@@ -5575,6 +7881,7 @@
         <w:tc>
           <w:tcPr>
             <w:tcW w:w="9015" w:type="dxa"/>
+            <w:tcMar/>
           </w:tcPr>
           <w:p>
             <w:pPr>
@@ -5649,6 +7956,7 @@
         <w:tc>
           <w:tcPr>
             <w:tcW w:w="9015" w:type="dxa"/>
+            <w:tcMar/>
           </w:tcPr>
           <w:p>
             <w:pPr>
@@ -5674,6 +7982,7 @@
         <w:tc>
           <w:tcPr>
             <w:tcW w:w="9015" w:type="dxa"/>
+            <w:tcMar/>
           </w:tcPr>
           <w:p>
             <w:pPr>
@@ -5699,6 +8008,7 @@
         <w:tc>
           <w:tcPr>
             <w:tcW w:w="9015" w:type="dxa"/>
+            <w:tcMar/>
           </w:tcPr>
           <w:p>
             <w:pPr>
@@ -5724,6 +8034,7 @@
         <w:tc>
           <w:tcPr>
             <w:tcW w:w="9015" w:type="dxa"/>
+            <w:tcMar/>
           </w:tcPr>
           <w:p>
             <w:pPr>
@@ -5749,6 +8060,7 @@
         <w:tc>
           <w:tcPr>
             <w:tcW w:w="9015" w:type="dxa"/>
+            <w:tcMar/>
           </w:tcPr>
           <w:p>
             <w:pPr>
@@ -5843,6 +8155,7 @@
         <w:tc>
           <w:tcPr>
             <w:tcW w:w="9015" w:type="dxa"/>
+            <w:tcMar/>
           </w:tcPr>
           <w:p>
             <w:pPr>
@@ -5917,6 +8230,7 @@
         <w:tc>
           <w:tcPr>
             <w:tcW w:w="9015" w:type="dxa"/>
+            <w:tcMar/>
           </w:tcPr>
           <w:p>
             <w:pPr>
@@ -5942,6 +8256,7 @@
         <w:tc>
           <w:tcPr>
             <w:tcW w:w="9015" w:type="dxa"/>
+            <w:tcMar/>
           </w:tcPr>
           <w:p>
             <w:pPr>
@@ -5967,6 +8282,7 @@
         <w:tc>
           <w:tcPr>
             <w:tcW w:w="9015" w:type="dxa"/>
+            <w:tcMar/>
           </w:tcPr>
           <w:p>
             <w:pPr>
@@ -5992,6 +8308,7 @@
         <w:tc>
           <w:tcPr>
             <w:tcW w:w="9015" w:type="dxa"/>
+            <w:tcMar/>
           </w:tcPr>
           <w:p>
             <w:pPr>
@@ -6017,6 +8334,7 @@
         <w:tc>
           <w:tcPr>
             <w:tcW w:w="9015" w:type="dxa"/>
+            <w:tcMar/>
           </w:tcPr>
           <w:p>
             <w:pPr>
@@ -6111,6 +8429,7 @@
         <w:tc>
           <w:tcPr>
             <w:tcW w:w="9015" w:type="dxa"/>
+            <w:tcMar/>
           </w:tcPr>
           <w:p>
             <w:pPr>
@@ -9507,7 +11826,7 @@
     <w:nsid w:val="569B50E9"/>
     <w:multiLevelType w:val="hybridMultilevel"/>
     <w:tmpl w:val="1CAC5A2A"/>
-    <w:lvl w:ilvl="0" w:tplc="6E6457E2">
+    <w:lvl w:ilvl="0">
       <w:start w:val="1"/>
       <w:numFmt w:val="decimal"/>
       <w:lvlText w:val="%1-"/>

</xml_diff>

<commit_message>
✨ #94 Update UC1 Activity diagram
</commit_message>
<xml_diff>
--- a/docs/GL/Specification document.docx
+++ b/docs/GL/Specification document.docx
@@ -3267,10 +3267,10 @@
       </w:pPr>
       <w:r>
         <w:drawing>
-          <wp:inline wp14:editId="641D1BEF" wp14:anchorId="2EB634FF">
-            <wp:extent cx="5917660" cy="3476625"/>
+          <wp:inline wp14:editId="6E3FA5CB" wp14:anchorId="0EBCA179">
+            <wp:extent cx="5435974" cy="4235530"/>
             <wp:effectExtent l="0" t="0" r="0" b="0"/>
-            <wp:docPr id="1391082020" name="" title=""/>
+            <wp:docPr id="1391657248" name="" title=""/>
             <wp:cNvGraphicFramePr>
               <a:graphicFrameLocks noChangeAspect="1"/>
             </wp:cNvGraphicFramePr>
@@ -3282,7 +3282,7 @@
                     <pic:cNvPicPr/>
                   </pic:nvPicPr>
                   <pic:blipFill>
-                    <a:blip r:embed="R0fca45c55b8c4561">
+                    <a:blip r:embed="R7b46940b4ee84d05">
                       <a:extLst>
                         <a:ext xmlns:a="http://schemas.openxmlformats.org/drawingml/2006/main" uri="{28A0092B-C50C-407E-A947-70E740481C1C}">
                           <a14:useLocalDpi val="0"/>
@@ -3296,7 +3296,7 @@
                   <pic:spPr>
                     <a:xfrm>
                       <a:off x="0" y="0"/>
-                      <a:ext cx="5917660" cy="3476625"/>
+                      <a:ext cx="5435974" cy="4235530"/>
                     </a:xfrm>
                     <a:prstGeom prst="rect">
                       <a:avLst/>
@@ -4639,7 +4639,7 @@
       </w:pPr>
       <w:r>
         <w:drawing>
-          <wp:inline wp14:editId="4DDA7E96" wp14:anchorId="22989EF9">
+          <wp:inline wp14:editId="4B36DE0D" wp14:anchorId="22989EF9">
             <wp:extent cx="5671794" cy="3438525"/>
             <wp:effectExtent l="0" t="0" r="0" b="0"/>
             <wp:docPr id="843706714" name="" title=""/>
@@ -4654,7 +4654,7 @@
                     <pic:cNvPicPr/>
                   </pic:nvPicPr>
                   <pic:blipFill>
-                    <a:blip r:embed="Rc2abc9aff6a043ab">
+                    <a:blip r:embed="R790e9329aea54d8b">
                       <a:extLst>
                         <a:ext xmlns:a="http://schemas.openxmlformats.org/drawingml/2006/main" uri="{28A0092B-C50C-407E-A947-70E740481C1C}">
                           <a14:useLocalDpi val="0"/>
@@ -4699,7 +4699,7 @@
       </w:pPr>
       <w:r>
         <w:drawing>
-          <wp:inline wp14:editId="5DB71A6D" wp14:anchorId="603A6AAD">
+          <wp:inline wp14:editId="2C967DD4" wp14:anchorId="603A6AAD">
             <wp:extent cx="5800725" cy="5027295"/>
             <wp:effectExtent l="0" t="0" r="0" b="0"/>
             <wp:docPr id="2131016426" name="" title=""/>
@@ -4714,7 +4714,7 @@
                     <pic:cNvPicPr/>
                   </pic:nvPicPr>
                   <pic:blipFill>
-                    <a:blip r:embed="Rd39bf1b946ba4dbc">
+                    <a:blip r:embed="Reb687fb0104c45a3">
                       <a:extLst>
                         <a:ext xmlns:a="http://schemas.openxmlformats.org/drawingml/2006/main" uri="{28A0092B-C50C-407E-A947-70E740481C1C}">
                           <a14:useLocalDpi val="0"/>
@@ -6810,7 +6810,7 @@
       </w:pPr>
       <w:r>
         <w:drawing>
-          <wp:inline wp14:editId="76C874AB" wp14:anchorId="300B5AF2">
+          <wp:inline wp14:editId="7564023E" wp14:anchorId="300B5AF2">
             <wp:extent cx="5724524" cy="3143250"/>
             <wp:effectExtent l="0" t="0" r="0" b="0"/>
             <wp:docPr id="1050342234" name="" title=""/>
@@ -6825,7 +6825,7 @@
                     <pic:cNvPicPr/>
                   </pic:nvPicPr>
                   <pic:blipFill>
-                    <a:blip r:embed="R2b7d7201dd364d55">
+                    <a:blip r:embed="Rc0774484b5f74e63">
                       <a:extLst>
                         <a:ext xmlns:a="http://schemas.openxmlformats.org/drawingml/2006/main" uri="{28A0092B-C50C-407E-A947-70E740481C1C}">
                           <a14:useLocalDpi val="0"/>
@@ -6878,7 +6878,7 @@
       </w:pPr>
       <w:r>
         <w:drawing>
-          <wp:inline wp14:editId="363561F5" wp14:anchorId="5AA0A933">
+          <wp:inline wp14:editId="1E9A6A77" wp14:anchorId="5AA0A933">
             <wp:extent cx="5724524" cy="3867150"/>
             <wp:effectExtent l="0" t="0" r="0" b="0"/>
             <wp:docPr id="657601673" name="" title=""/>
@@ -6893,7 +6893,7 @@
                     <pic:cNvPicPr/>
                   </pic:nvPicPr>
                   <pic:blipFill>
-                    <a:blip r:embed="R537c43c0041447fe">
+                    <a:blip r:embed="Rcafb1c84e9d6452e">
                       <a:extLst>
                         <a:ext xmlns:a="http://schemas.openxmlformats.org/drawingml/2006/main" uri="{28A0092B-C50C-407E-A947-70E740481C1C}">
                           <a14:useLocalDpi val="0"/>
@@ -6926,7 +6926,7 @@
       </w:pPr>
       <w:r>
         <w:drawing>
-          <wp:inline wp14:editId="33987AB3" wp14:anchorId="26104327">
+          <wp:inline wp14:editId="5B37315E" wp14:anchorId="26104327">
             <wp:extent cx="5724524" cy="3867150"/>
             <wp:effectExtent l="0" t="0" r="0" b="0"/>
             <wp:docPr id="1305167442" name="" title=""/>
@@ -6941,7 +6941,7 @@
                     <pic:cNvPicPr/>
                   </pic:nvPicPr>
                   <pic:blipFill>
-                    <a:blip r:embed="R6679edcf503645b7">
+                    <a:blip r:embed="R2c0220eaefa14beb">
                       <a:extLst>
                         <a:ext xmlns:a="http://schemas.openxmlformats.org/drawingml/2006/main" uri="{28A0092B-C50C-407E-A947-70E740481C1C}">
                           <a14:useLocalDpi val="0"/>

</xml_diff>

<commit_message>
📝 Update Specification document with fixed AD for UC1
</commit_message>
<xml_diff>
--- a/docs/GL/Specification document.docx
+++ b/docs/GL/Specification document.docx
@@ -3267,10 +3267,10 @@
       </w:pPr>
       <w:r>
         <w:drawing>
-          <wp:inline wp14:editId="6E3FA5CB" wp14:anchorId="0EBCA179">
-            <wp:extent cx="5435974" cy="4235530"/>
+          <wp:inline wp14:editId="7F0865B1" wp14:anchorId="7094B8D7">
+            <wp:extent cx="5472382" cy="4833937"/>
             <wp:effectExtent l="0" t="0" r="0" b="0"/>
-            <wp:docPr id="1391657248" name="" title=""/>
+            <wp:docPr id="1615499460" name="" title=""/>
             <wp:cNvGraphicFramePr>
               <a:graphicFrameLocks noChangeAspect="1"/>
             </wp:cNvGraphicFramePr>
@@ -3282,7 +3282,7 @@
                     <pic:cNvPicPr/>
                   </pic:nvPicPr>
                   <pic:blipFill>
-                    <a:blip r:embed="R7b46940b4ee84d05">
+                    <a:blip r:embed="Rb190c5f6d9ba4a2c">
                       <a:extLst>
                         <a:ext xmlns:a="http://schemas.openxmlformats.org/drawingml/2006/main" uri="{28A0092B-C50C-407E-A947-70E740481C1C}">
                           <a14:useLocalDpi val="0"/>
@@ -3296,7 +3296,7 @@
                   <pic:spPr>
                     <a:xfrm>
                       <a:off x="0" y="0"/>
-                      <a:ext cx="5435974" cy="4235530"/>
+                      <a:ext cx="5472382" cy="4833937"/>
                     </a:xfrm>
                     <a:prstGeom prst="rect">
                       <a:avLst/>

</xml_diff>